<commit_message>
4.5.2 beta change log
[TFS Changeset #76351]

--HG--
branch : 4.6.0
extra : convert_revision : svn%3A97d4ea1f-01e3-004f-9921-93e2b4184493/branches/4.1.0%402012
</commit_message>
<xml_diff>
--- a/docs/changelog.docx
+++ b/docs/changelog.docx
@@ -10,12 +10,21 @@
         </w:rPr>
       </w:pPr>
       <w:bookmarkStart w:id="0" w:name="_Toc267864231"/>
+      <w:proofErr w:type="spellStart"/>
       <w:r>
         <w:rPr>
           <w:rStyle w:val="Heading1Char"/>
           <w:rFonts w:eastAsia="Calibri" w:cs="Times New Roman"/>
         </w:rPr>
-        <w:t>Umbraco 4.5 update</w:t>
+        <w:t>Umbraco</w:t>
+      </w:r>
+      <w:proofErr w:type="spellEnd"/>
+      <w:r>
+        <w:rPr>
+          <w:rStyle w:val="Heading1Char"/>
+          <w:rFonts w:eastAsia="Calibri" w:cs="Times New Roman"/>
+        </w:rPr>
+        <w:t xml:space="preserve"> 4.5 update</w:t>
       </w:r>
       <w:bookmarkEnd w:id="0"/>
       <w:r>
@@ -30,7 +39,14 @@
           <w:rStyle w:val="Heading2Char"/>
           <w:rFonts w:cs="Times New Roman"/>
         </w:rPr>
-        <w:t>Version 4.5.1</w:t>
+        <w:t>Version 4.5.</w:t>
+      </w:r>
+      <w:r>
+        <w:rPr>
+          <w:rStyle w:val="Heading2Char"/>
+          <w:rFonts w:cs="Times New Roman"/>
+        </w:rPr>
+        <w:t>2 beta</w:t>
       </w:r>
       <w:r>
         <w:rPr>
@@ -51,21 +67,7 @@
           <w:rStyle w:val="Heading2Char"/>
           <w:rFonts w:cs="Times New Roman"/>
         </w:rPr>
-        <w:t>July</w:t>
-      </w:r>
-      <w:r>
-        <w:rPr>
-          <w:rStyle w:val="Heading2Char"/>
-          <w:rFonts w:cs="Times New Roman"/>
-        </w:rPr>
-        <w:t xml:space="preserve"> 2</w:t>
-      </w:r>
-      <w:r>
-        <w:rPr>
-          <w:rStyle w:val="Heading2Char"/>
-          <w:rFonts w:cs="Times New Roman"/>
-        </w:rPr>
-        <w:t>5th</w:t>
+        <w:t>August 24th</w:t>
       </w:r>
       <w:r>
         <w:rPr>
@@ -84,7 +86,15 @@
     </w:p>
     <w:p>
       <w:r>
-        <w:t xml:space="preserve">This document outlines the progress with Umbraco 4.5 since release. </w:t>
+        <w:t xml:space="preserve">This document outlines the progress with </w:t>
+      </w:r>
+      <w:proofErr w:type="spellStart"/>
+      <w:r>
+        <w:t>Umbraco</w:t>
+      </w:r>
+      <w:proofErr w:type="spellEnd"/>
+      <w:r>
+        <w:t xml:space="preserve"> 4.5 since release. </w:t>
       </w:r>
     </w:p>
     <w:p>
@@ -588,13 +598,117 @@
         <w:t>Pr</w:t>
       </w:r>
       <w:r>
-        <w:t>ogress since last (Version 4.5.1</w:t>
-      </w:r>
-      <w:r>
-        <w:t>, Ju</w:t>
-      </w:r>
-      <w:r>
-        <w:t>ly 25</w:t>
+        <w:t>ogress since last (Version 4.5.2 beta</w:t>
+      </w:r>
+      <w:r>
+        <w:t xml:space="preserve">, </w:t>
+      </w:r>
+      <w:r>
+        <w:t>August 24th</w:t>
+      </w:r>
+      <w:r>
+        <w:t xml:space="preserve"> 2010):</w:t>
+      </w:r>
+      <w:bookmarkEnd w:id="2"/>
+    </w:p>
+    <w:p>
+      <w:r>
+        <w:t xml:space="preserve">A stability release fixing </w:t>
+      </w:r>
+      <w:r>
+        <w:t>46</w:t>
+      </w:r>
+      <w:r>
+        <w:t xml:space="preserve"> issues based on feedback from 4.5.</w:t>
+      </w:r>
+      <w:r>
+        <w:t>1</w:t>
+      </w:r>
+      <w:r>
+        <w:t xml:space="preserve"> users. </w:t>
+      </w:r>
+      <w:r>
+        <w:t>Mostly compatibility issues with 3</w:t>
+      </w:r>
+      <w:r>
+        <w:rPr>
+          <w:vertAlign w:val="superscript"/>
+        </w:rPr>
+        <w:t>rd</w:t>
+      </w:r>
+      <w:r>
+        <w:t xml:space="preserve"> party packages and issues with shared hosting. </w:t>
+      </w:r>
+    </w:p>
+    <w:p>
+      <w:proofErr w:type="spellStart"/>
+      <w:r>
+        <w:t>Umbraco</w:t>
+      </w:r>
+      <w:proofErr w:type="spellEnd"/>
+      <w:r>
+        <w:t xml:space="preserve"> 4.5 is now considered fully stable.</w:t>
+      </w:r>
+    </w:p>
+    <w:p>
+      <w:proofErr w:type="gramStart"/>
+      <w:r>
+        <w:t>Full change log in the end of this document.</w:t>
+      </w:r>
+      <w:proofErr w:type="gramEnd"/>
+    </w:p>
+    <w:p/>
+    <w:p>
+      <w:pPr>
+        <w:pStyle w:val="Heading2"/>
+      </w:pPr>
+      <w:bookmarkStart w:id="3" w:name="_Toc267864234"/>
+      <w:r>
+        <w:lastRenderedPageBreak/>
+        <w:t>Backlog</w:t>
+      </w:r>
+      <w:bookmarkEnd w:id="3"/>
+    </w:p>
+    <w:p>
+      <w:pPr>
+        <w:pStyle w:val="Heading3"/>
+      </w:pPr>
+      <w:bookmarkStart w:id="4" w:name="_Toc267864235"/>
+      <w:r>
+        <w:t>Version 4.5.1, July 25th 2010:</w:t>
+      </w:r>
+    </w:p>
+    <w:p>
+      <w:r>
+        <w:t xml:space="preserve">A stability release fixing 42 issues based on feedback from 4.5.0 users. Mostly around issues with Virtual Directories, resolving tilde based </w:t>
+      </w:r>
+      <w:proofErr w:type="spellStart"/>
+      <w:r>
+        <w:t>urls</w:t>
+      </w:r>
+      <w:proofErr w:type="spellEnd"/>
+      <w:r>
+        <w:t xml:space="preserve"> in XSLT and Media, packages, exceptions due to foreign key conflicts and sorting of Media.</w:t>
+      </w:r>
+    </w:p>
+    <w:p>
+      <w:proofErr w:type="gramStart"/>
+      <w:r>
+        <w:t>Full change log in the end of this document.</w:t>
+      </w:r>
+      <w:proofErr w:type="gramEnd"/>
+    </w:p>
+    <w:p>
+      <w:pPr>
+        <w:pStyle w:val="Heading3"/>
+      </w:pPr>
+    </w:p>
+    <w:p>
+      <w:pPr>
+        <w:pStyle w:val="Heading3"/>
+      </w:pPr>
+      <w:r>
+        <w:t>Version 4.5.0, June 24</w:t>
       </w:r>
       <w:r>
         <w:rPr>
@@ -603,54 +717,7 @@
         <w:t>th</w:t>
       </w:r>
       <w:r>
-        <w:t xml:space="preserve"> 2010):</w:t>
-      </w:r>
-      <w:bookmarkEnd w:id="2"/>
-    </w:p>
-    <w:p>
-      <w:r>
-        <w:t xml:space="preserve">A stability release fixing </w:t>
-      </w:r>
-      <w:r>
-        <w:t>42</w:t>
-      </w:r>
-      <w:r>
-        <w:t xml:space="preserve"> issues based on feedback from 4.5.0 users. Mostly around issues with Virtual Directories, resolving tilde based urls in XSLT and Media, packages, exceptions due to foreign key conflicts and sorting of Media.</w:t>
-      </w:r>
-    </w:p>
-    <w:p>
-      <w:r>
-        <w:t>Full change log in the end of this document.</w:t>
-      </w:r>
-    </w:p>
-    <w:p/>
-    <w:p>
-      <w:pPr>
-        <w:pStyle w:val="Heading2"/>
-      </w:pPr>
-      <w:bookmarkStart w:id="3" w:name="_Toc267864234"/>
-      <w:r>
-        <w:lastRenderedPageBreak/>
-        <w:t>Backlog</w:t>
-      </w:r>
-      <w:bookmarkEnd w:id="3"/>
-    </w:p>
-    <w:p>
-      <w:pPr>
-        <w:pStyle w:val="Heading3"/>
-      </w:pPr>
-      <w:bookmarkStart w:id="4" w:name="_Toc267864235"/>
-      <w:r>
-        <w:t>Progress since last (Version 4.5.0, June 24</w:t>
-      </w:r>
-      <w:r>
-        <w:rPr>
-          <w:vertAlign w:val="superscript"/>
-        </w:rPr>
-        <w:t>th</w:t>
-      </w:r>
-      <w:r>
-        <w:t xml:space="preserve"> 2010):</w:t>
+        <w:t xml:space="preserve"> 2010:</w:t>
       </w:r>
       <w:bookmarkEnd w:id="4"/>
     </w:p>
@@ -660,8 +727,21 @@
           <w:b/>
         </w:rPr>
       </w:pPr>
-      <w:r>
-        <w:t>The first release of Umbraco 4.5. The highlights:</w:t>
+      <w:proofErr w:type="gramStart"/>
+      <w:r>
+        <w:t xml:space="preserve">The first release of </w:t>
+      </w:r>
+      <w:proofErr w:type="spellStart"/>
+      <w:r>
+        <w:t>Umbraco</w:t>
+      </w:r>
+      <w:proofErr w:type="spellEnd"/>
+      <w:r>
+        <w:t xml:space="preserve"> 4.5.</w:t>
+      </w:r>
+      <w:proofErr w:type="gramEnd"/>
+      <w:r>
+        <w:t xml:space="preserve"> The highlights:</w:t>
       </w:r>
       <w:r>
         <w:rPr>
@@ -692,7 +772,15 @@
         </w:numPr>
       </w:pPr>
       <w:r>
-        <w:t>Extreme Performance (40% avg reduction)</w:t>
+        <w:t xml:space="preserve">Extreme Performance (40% </w:t>
+      </w:r>
+      <w:proofErr w:type="spellStart"/>
+      <w:r>
+        <w:t>avg</w:t>
+      </w:r>
+      <w:proofErr w:type="spellEnd"/>
+      <w:r>
+        <w:t xml:space="preserve"> reduction)</w:t>
       </w:r>
     </w:p>
     <w:p>
@@ -704,8 +792,13 @@
         </w:numPr>
       </w:pPr>
       <w:r>
-        <w:t>100+ Unit Tests in Datalayer</w:t>
-      </w:r>
+        <w:t xml:space="preserve">100+ Unit Tests in </w:t>
+      </w:r>
+      <w:proofErr w:type="spellStart"/>
+      <w:r>
+        <w:t>Datalayer</w:t>
+      </w:r>
+      <w:proofErr w:type="spellEnd"/>
     </w:p>
     <w:p>
       <w:pPr>
@@ -727,8 +820,13 @@
           <w:numId w:val="35"/>
         </w:numPr>
       </w:pPr>
-      <w:r>
-        <w:t>DataType: Macro Container</w:t>
+      <w:proofErr w:type="spellStart"/>
+      <w:r>
+        <w:t>DataType</w:t>
+      </w:r>
+      <w:proofErr w:type="spellEnd"/>
+      <w:r>
+        <w:t>: Macro Container</w:t>
       </w:r>
     </w:p>
     <w:p>
@@ -812,8 +910,13 @@
           <w:numId w:val="36"/>
         </w:numPr>
       </w:pPr>
-      <w:r>
-        <w:t>DataType: Improved Media Picker</w:t>
+      <w:proofErr w:type="spellStart"/>
+      <w:r>
+        <w:t>DataType</w:t>
+      </w:r>
+      <w:proofErr w:type="spellEnd"/>
+      <w:r>
+        <w:t>: Improved Media Picker</w:t>
       </w:r>
     </w:p>
     <w:p>
@@ -824,8 +927,13 @@
           <w:numId w:val="36"/>
         </w:numPr>
       </w:pPr>
-      <w:r>
-        <w:t>DataType: Image Cropper</w:t>
+      <w:proofErr w:type="spellStart"/>
+      <w:r>
+        <w:t>DataType</w:t>
+      </w:r>
+      <w:proofErr w:type="spellEnd"/>
+      <w:r>
+        <w:t>: Image Cropper</w:t>
       </w:r>
     </w:p>
     <w:p>
@@ -837,8 +945,13 @@
         </w:numPr>
       </w:pPr>
       <w:r>
-        <w:t>LINQ 2 Umbraco</w:t>
-      </w:r>
+        <w:t xml:space="preserve">LINQ 2 </w:t>
+      </w:r>
+      <w:proofErr w:type="spellStart"/>
+      <w:r>
+        <w:t>Umbraco</w:t>
+      </w:r>
+      <w:proofErr w:type="spellEnd"/>
     </w:p>
     <w:p>
       <w:pPr>
@@ -861,7 +974,24 @@
         </w:numPr>
       </w:pPr>
       <w:r>
-        <w:t>DLR (Ruby Pyhton jScript support)</w:t>
+        <w:lastRenderedPageBreak/>
+        <w:t xml:space="preserve">DLR (Ruby </w:t>
+      </w:r>
+      <w:proofErr w:type="spellStart"/>
+      <w:r>
+        <w:t>Pyhton</w:t>
+      </w:r>
+      <w:proofErr w:type="spellEnd"/>
+      <w:r>
+        <w:t xml:space="preserve"> </w:t>
+      </w:r>
+      <w:proofErr w:type="spellStart"/>
+      <w:r>
+        <w:t>jScript</w:t>
+      </w:r>
+      <w:proofErr w:type="spellEnd"/>
+      <w:r>
+        <w:t xml:space="preserve"> support)</w:t>
       </w:r>
     </w:p>
     <w:p>
@@ -922,9 +1052,14 @@
         </w:rPr>
       </w:pPr>
       <w:bookmarkStart w:id="5" w:name="_Toc267864236"/>
+      <w:proofErr w:type="spellStart"/>
       <w:r>
         <w:lastRenderedPageBreak/>
-        <w:t>Changelog:</w:t>
+        <w:t>Changelog</w:t>
+      </w:r>
+      <w:proofErr w:type="spellEnd"/>
+      <w:r>
+        <w:t>:</w:t>
       </w:r>
       <w:bookmarkEnd w:id="5"/>
     </w:p>
@@ -934,120 +1069,1211 @@
           <w:b/>
         </w:rPr>
       </w:pPr>
+      <w:proofErr w:type="spellStart"/>
       <w:r>
         <w:rPr>
           <w:b/>
         </w:rPr>
-        <w:t>Umbraco 4.5.1 release (July 25th 2010)</w:t>
-      </w:r>
-    </w:p>
-    <w:p>
-      <w:pPr>
-        <w:pStyle w:val="ListParagraph"/>
-        <w:numPr>
-          <w:ilvl w:val="0"/>
-          <w:numId w:val="38"/>
-        </w:numPr>
-      </w:pPr>
-      <w:r>
-        <w:t>27929</w:t>
-      </w:r>
-      <w:r>
-        <w:tab/>
-        <w:t>Packager doesn't import content nodes (v 4.5)</w:t>
-      </w:r>
-    </w:p>
-    <w:p>
-      <w:pPr>
-        <w:pStyle w:val="ListParagraph"/>
-        <w:numPr>
-          <w:ilvl w:val="0"/>
-          <w:numId w:val="38"/>
-        </w:numPr>
-      </w:pPr>
-      <w:r>
-        <w:t>28080</w:t>
-      </w:r>
-      <w:r>
-        <w:tab/>
-        <w:t>Umbraco 4.5 in Medium Trust: Installing packages causes error in Lucene.Net</w:t>
-      </w:r>
-    </w:p>
-    <w:p>
-      <w:pPr>
-        <w:pStyle w:val="ListParagraph"/>
-        <w:numPr>
-          <w:ilvl w:val="0"/>
-          <w:numId w:val="38"/>
-        </w:numPr>
-      </w:pPr>
-      <w:r>
-        <w:t>28213</w:t>
-      </w:r>
-      <w:r>
-        <w:tab/>
-        <w:t>Notification Mail 'Edit' Links Produce "Invalid Query String" Message</w:t>
-      </w:r>
-    </w:p>
-    <w:p>
-      <w:pPr>
-        <w:pStyle w:val="ListParagraph"/>
-        <w:numPr>
-          <w:ilvl w:val="0"/>
-          <w:numId w:val="38"/>
-        </w:numPr>
-      </w:pPr>
-      <w:r>
-        <w:t>28226</w:t>
-      </w:r>
-      <w:r>
-        <w:tab/>
-        <w:t>Packages do not Create Content</w:t>
-      </w:r>
-    </w:p>
-    <w:p>
-      <w:pPr>
-        <w:pStyle w:val="ListParagraph"/>
-        <w:numPr>
-          <w:ilvl w:val="0"/>
-          <w:numId w:val="38"/>
-        </w:numPr>
-      </w:pPr>
-      <w:r>
-        <w:t>28234</w:t>
-      </w:r>
-      <w:r>
-        <w:tab/>
-        <w:t>Cache: Content changes doesn't gets persisted if response is ended</w:t>
-      </w:r>
-    </w:p>
-    <w:p>
-      <w:pPr>
-        <w:pStyle w:val="ListParagraph"/>
-        <w:numPr>
-          <w:ilvl w:val="0"/>
-          <w:numId w:val="38"/>
-        </w:numPr>
-      </w:pPr>
-      <w:r>
-        <w:t>28247</w:t>
-      </w:r>
-      <w:r>
-        <w:tab/>
-        <w:t>4.5.1 Builds Are Missing Umbraco.Linq.Core Assembly</w:t>
-      </w:r>
-    </w:p>
-    <w:p>
-      <w:pPr>
+        <w:t>Umbraco</w:t>
+      </w:r>
+      <w:proofErr w:type="spellEnd"/>
+      <w:r>
         <w:rPr>
           <w:b/>
         </w:rPr>
-      </w:pPr>
-      <w:r>
+        <w:t xml:space="preserve"> 4.5.2 beta (August 24th 2010)</w:t>
+      </w:r>
+    </w:p>
+    <w:p>
+      <w:pPr>
+        <w:pStyle w:val="ListParagraph"/>
+        <w:numPr>
+          <w:ilvl w:val="0"/>
+          <w:numId w:val="39"/>
+        </w:numPr>
+      </w:pPr>
+      <w:r>
+        <w:t>22918</w:t>
+      </w:r>
+      <w:r>
+        <w:tab/>
+        <w:t>'</w:t>
+      </w:r>
+      <w:proofErr w:type="spellStart"/>
+      <w:r>
+        <w:t>System.Exception</w:t>
+      </w:r>
+      <w:proofErr w:type="spellEnd"/>
+      <w:r>
+        <w:t xml:space="preserve">: The user does not authenticate' when using </w:t>
+      </w:r>
+      <w:proofErr w:type="spellStart"/>
+      <w:r>
+        <w:t>DocumentService</w:t>
+      </w:r>
+      <w:proofErr w:type="spellEnd"/>
+    </w:p>
+    <w:p>
+      <w:pPr>
+        <w:pStyle w:val="ListParagraph"/>
+        <w:numPr>
+          <w:ilvl w:val="0"/>
+          <w:numId w:val="39"/>
+        </w:numPr>
+      </w:pPr>
+      <w:r>
+        <w:t>23475</w:t>
+      </w:r>
+      <w:r>
+        <w:tab/>
+        <w:t>Mail sent to [translator] user (using 'Send to translation' functionality) has incorrect parameter</w:t>
+      </w:r>
+    </w:p>
+    <w:p>
+      <w:pPr>
+        <w:pStyle w:val="ListParagraph"/>
+        <w:numPr>
+          <w:ilvl w:val="0"/>
+          <w:numId w:val="39"/>
+        </w:numPr>
+      </w:pPr>
+      <w:r>
+        <w:t>23519</w:t>
+      </w:r>
+      <w:r>
+        <w:tab/>
+      </w:r>
+      <w:proofErr w:type="spellStart"/>
+      <w:r>
+        <w:t>verticalscroll</w:t>
+      </w:r>
+      <w:proofErr w:type="spellEnd"/>
+      <w:r>
+        <w:t xml:space="preserve"> bar not seen fully when choosing a media type</w:t>
+      </w:r>
+    </w:p>
+    <w:p>
+      <w:pPr>
+        <w:pStyle w:val="ListParagraph"/>
+        <w:numPr>
+          <w:ilvl w:val="0"/>
+          <w:numId w:val="39"/>
+        </w:numPr>
+      </w:pPr>
+      <w:r>
+        <w:t>24135</w:t>
+      </w:r>
+      <w:r>
+        <w:tab/>
+        <w:t xml:space="preserve">Macro </w:t>
+      </w:r>
+      <w:proofErr w:type="spellStart"/>
+      <w:r>
+        <w:t>param</w:t>
+      </w:r>
+      <w:proofErr w:type="spellEnd"/>
+      <w:r>
+        <w:t xml:space="preserve"> alias of '</w:t>
+      </w:r>
+      <w:proofErr w:type="spellStart"/>
+      <w:r>
+        <w:t>parentNode</w:t>
+      </w:r>
+      <w:proofErr w:type="spellEnd"/>
+      <w:r>
+        <w:t>' makes macro insertion fail</w:t>
+      </w:r>
+    </w:p>
+    <w:p>
+      <w:pPr>
+        <w:pStyle w:val="ListParagraph"/>
+        <w:numPr>
+          <w:ilvl w:val="0"/>
+          <w:numId w:val="39"/>
+        </w:numPr>
+      </w:pPr>
+      <w:r>
+        <w:t>27611</w:t>
+      </w:r>
+      <w:r>
+        <w:tab/>
+        <w:t>Setting public access on a site's root node returns 404</w:t>
+      </w:r>
+    </w:p>
+    <w:p>
+      <w:pPr>
+        <w:pStyle w:val="ListParagraph"/>
+        <w:numPr>
+          <w:ilvl w:val="0"/>
+          <w:numId w:val="39"/>
+        </w:numPr>
+      </w:pPr>
+      <w:r>
+        <w:t>27872</w:t>
+      </w:r>
+      <w:r>
+        <w:tab/>
+      </w:r>
+      <w:proofErr w:type="spellStart"/>
+      <w:r>
+        <w:t>umbraco</w:t>
+      </w:r>
+      <w:proofErr w:type="spellEnd"/>
+      <w:r>
+        <w:t xml:space="preserve"> 4.5: Sorting Root Media Node</w:t>
+      </w:r>
+    </w:p>
+    <w:p>
+      <w:pPr>
+        <w:pStyle w:val="ListParagraph"/>
+        <w:numPr>
+          <w:ilvl w:val="0"/>
+          <w:numId w:val="39"/>
+        </w:numPr>
+      </w:pPr>
+      <w:r>
+        <w:t>27944</w:t>
+      </w:r>
+      <w:r>
+        <w:tab/>
+        <w:t>Member protected pages display wrong icon overlay</w:t>
+      </w:r>
+    </w:p>
+    <w:p>
+      <w:pPr>
+        <w:pStyle w:val="ListParagraph"/>
+        <w:numPr>
+          <w:ilvl w:val="0"/>
+          <w:numId w:val="39"/>
+        </w:numPr>
+      </w:pPr>
+      <w:r>
+        <w:t>28076</w:t>
+      </w:r>
+      <w:r>
+        <w:tab/>
+      </w:r>
+      <w:proofErr w:type="spellStart"/>
+      <w:r>
+        <w:t>umbraco</w:t>
+      </w:r>
+      <w:proofErr w:type="spellEnd"/>
+      <w:r>
+        <w:t xml:space="preserve"> 4.5: Edit in Canvas not working properly</w:t>
+      </w:r>
+    </w:p>
+    <w:p>
+      <w:pPr>
+        <w:pStyle w:val="ListParagraph"/>
+        <w:numPr>
+          <w:ilvl w:val="0"/>
+          <w:numId w:val="39"/>
+        </w:numPr>
+      </w:pPr>
+      <w:r>
+        <w:t>28077</w:t>
+      </w:r>
+      <w:r>
+        <w:tab/>
+      </w:r>
+      <w:proofErr w:type="spellStart"/>
+      <w:r>
+        <w:t>umbraco</w:t>
+      </w:r>
+      <w:proofErr w:type="spellEnd"/>
+      <w:r>
+        <w:t xml:space="preserve"> 4.5: </w:t>
+      </w:r>
+      <w:proofErr w:type="spellStart"/>
+      <w:r>
+        <w:t>jQuery</w:t>
+      </w:r>
+      <w:proofErr w:type="spellEnd"/>
+      <w:r>
+        <w:t xml:space="preserve"> not loaded by default</w:t>
+      </w:r>
+    </w:p>
+    <w:p>
+      <w:pPr>
+        <w:pStyle w:val="ListParagraph"/>
+        <w:numPr>
+          <w:ilvl w:val="0"/>
+          <w:numId w:val="39"/>
+        </w:numPr>
+      </w:pPr>
+      <w:r>
+        <w:t>28175</w:t>
+      </w:r>
+      <w:r>
+        <w:tab/>
+        <w:t xml:space="preserve">4.5 </w:t>
+      </w:r>
+      <w:proofErr w:type="spellStart"/>
+      <w:r>
+        <w:t>ExtensionAttribute</w:t>
+      </w:r>
+      <w:proofErr w:type="spellEnd"/>
+      <w:r>
+        <w:t xml:space="preserve"> conflict</w:t>
+      </w:r>
+    </w:p>
+    <w:p>
+      <w:pPr>
+        <w:pStyle w:val="ListParagraph"/>
+        <w:numPr>
+          <w:ilvl w:val="0"/>
+          <w:numId w:val="39"/>
+        </w:numPr>
+      </w:pPr>
+      <w:r>
+        <w:t>28307</w:t>
+      </w:r>
+      <w:r>
+        <w:tab/>
+        <w:t xml:space="preserve">Can't use VB.NET </w:t>
+      </w:r>
+      <w:proofErr w:type="spellStart"/>
+      <w:r>
+        <w:t>UserControls</w:t>
+      </w:r>
+      <w:proofErr w:type="spellEnd"/>
+      <w:r>
+        <w:t xml:space="preserve"> (4.5.0 - 4.5.1)</w:t>
+      </w:r>
+    </w:p>
+    <w:p>
+      <w:pPr>
+        <w:pStyle w:val="ListParagraph"/>
+        <w:numPr>
+          <w:ilvl w:val="0"/>
+          <w:numId w:val="39"/>
+        </w:numPr>
+      </w:pPr>
+      <w:r>
+        <w:t>28344</w:t>
+      </w:r>
+      <w:r>
+        <w:tab/>
+        <w:t>Empty alias is allowed in document types</w:t>
+      </w:r>
+    </w:p>
+    <w:p>
+      <w:pPr>
+        <w:pStyle w:val="ListParagraph"/>
+        <w:numPr>
+          <w:ilvl w:val="0"/>
+          <w:numId w:val="39"/>
+        </w:numPr>
+      </w:pPr>
+      <w:r>
+        <w:t>28346</w:t>
+      </w:r>
+      <w:r>
+        <w:tab/>
+        <w:t>Wrong overlay icon for protected nodes.</w:t>
+      </w:r>
+    </w:p>
+    <w:p>
+      <w:pPr>
+        <w:pStyle w:val="ListParagraph"/>
+        <w:numPr>
+          <w:ilvl w:val="0"/>
+          <w:numId w:val="39"/>
+        </w:numPr>
+      </w:pPr>
+      <w:r>
+        <w:t>28395</w:t>
+      </w:r>
+      <w:r>
+        <w:tab/>
+        <w:t xml:space="preserve">Question mark added on to </w:t>
+      </w:r>
+      <w:proofErr w:type="spellStart"/>
+      <w:r>
+        <w:t>postback</w:t>
+      </w:r>
+      <w:proofErr w:type="spellEnd"/>
+      <w:r>
+        <w:t xml:space="preserve"> </w:t>
+      </w:r>
+      <w:proofErr w:type="spellStart"/>
+      <w:r>
+        <w:t>url</w:t>
+      </w:r>
+      <w:proofErr w:type="spellEnd"/>
+    </w:p>
+    <w:p>
+      <w:pPr>
+        <w:pStyle w:val="ListParagraph"/>
+        <w:numPr>
+          <w:ilvl w:val="0"/>
+          <w:numId w:val="39"/>
+        </w:numPr>
+      </w:pPr>
+      <w:r>
+        <w:t>28405</w:t>
+      </w:r>
+      <w:r>
+        <w:tab/>
+      </w:r>
+      <w:proofErr w:type="spellStart"/>
+      <w:r>
+        <w:t>Umbraco</w:t>
+      </w:r>
+      <w:proofErr w:type="spellEnd"/>
+      <w:r>
+        <w:t xml:space="preserve"> 4.5.1, no tree nodes after fresh install</w:t>
+      </w:r>
+    </w:p>
+    <w:p>
+      <w:pPr>
+        <w:pStyle w:val="ListParagraph"/>
+        <w:numPr>
+          <w:ilvl w:val="0"/>
+          <w:numId w:val="39"/>
+        </w:numPr>
+      </w:pPr>
+      <w:r>
+        <w:t>28407</w:t>
+      </w:r>
+      <w:r>
+        <w:tab/>
+        <w:t>YSOD opening a page after deleting a media item</w:t>
+      </w:r>
+    </w:p>
+    <w:p>
+      <w:pPr>
+        <w:pStyle w:val="ListParagraph"/>
+        <w:numPr>
+          <w:ilvl w:val="0"/>
+          <w:numId w:val="39"/>
+        </w:numPr>
+      </w:pPr>
+      <w:r>
+        <w:t>28411</w:t>
+      </w:r>
+      <w:r>
+        <w:tab/>
+        <w:t>Dictionary items not alpha sorted</w:t>
+      </w:r>
+    </w:p>
+    <w:p>
+      <w:pPr>
+        <w:pStyle w:val="ListParagraph"/>
+        <w:numPr>
+          <w:ilvl w:val="0"/>
+          <w:numId w:val="39"/>
+        </w:numPr>
+      </w:pPr>
+      <w:r>
+        <w:t>28423</w:t>
+      </w:r>
+      <w:r>
+        <w:tab/>
+        <w:t>Move node to parent of containing node broken</w:t>
+      </w:r>
+    </w:p>
+    <w:p>
+      <w:pPr>
+        <w:pStyle w:val="ListParagraph"/>
+        <w:numPr>
+          <w:ilvl w:val="0"/>
+          <w:numId w:val="39"/>
+        </w:numPr>
+      </w:pPr>
+      <w:r>
+        <w:t>28424</w:t>
+      </w:r>
+      <w:r>
+        <w:tab/>
+        <w:t xml:space="preserve">Tables created with </w:t>
+      </w:r>
+      <w:proofErr w:type="spellStart"/>
+      <w:r>
+        <w:t>dbo</w:t>
+      </w:r>
+      <w:proofErr w:type="spellEnd"/>
+      <w:r>
+        <w:t xml:space="preserve"> schema</w:t>
+      </w:r>
+    </w:p>
+    <w:p>
+      <w:pPr>
+        <w:pStyle w:val="ListParagraph"/>
+        <w:numPr>
+          <w:ilvl w:val="0"/>
+          <w:numId w:val="39"/>
+        </w:numPr>
+      </w:pPr>
+      <w:r>
+        <w:t>28455</w:t>
+      </w:r>
+      <w:r>
+        <w:tab/>
+        <w:t>Tree control can only render an app, not an individual tree</w:t>
+      </w:r>
+    </w:p>
+    <w:p>
+      <w:pPr>
+        <w:pStyle w:val="ListParagraph"/>
+        <w:numPr>
+          <w:ilvl w:val="0"/>
+          <w:numId w:val="39"/>
+        </w:numPr>
+      </w:pPr>
+      <w:r>
+        <w:t>28464</w:t>
+      </w:r>
+      <w:r>
+        <w:tab/>
+      </w:r>
+      <w:proofErr w:type="spellStart"/>
+      <w:r>
+        <w:t>umbraco.library:GetMember</w:t>
+      </w:r>
+      <w:proofErr w:type="spellEnd"/>
+      <w:r>
+        <w:t xml:space="preserve">(int32 </w:t>
+      </w:r>
+      <w:proofErr w:type="spellStart"/>
+      <w:r>
+        <w:t>memberID</w:t>
+      </w:r>
+      <w:proofErr w:type="spellEnd"/>
+      <w:r>
+        <w:t>) still not working</w:t>
+      </w:r>
+    </w:p>
+    <w:p>
+      <w:pPr>
+        <w:pStyle w:val="ListParagraph"/>
+        <w:numPr>
+          <w:ilvl w:val="0"/>
+          <w:numId w:val="39"/>
+        </w:numPr>
+      </w:pPr>
+      <w:r>
+        <w:t>28470</w:t>
+      </w:r>
+      <w:r>
+        <w:tab/>
+      </w:r>
+      <w:proofErr w:type="spellStart"/>
+      <w:r>
+        <w:t>MemberType.GetByAlias</w:t>
+      </w:r>
+      <w:proofErr w:type="spellEnd"/>
+      <w:r>
+        <w:t xml:space="preserve"> can return a </w:t>
+      </w:r>
+      <w:proofErr w:type="spellStart"/>
+      <w:r>
+        <w:t>DocumentType</w:t>
+      </w:r>
+      <w:proofErr w:type="spellEnd"/>
+      <w:r>
+        <w:t xml:space="preserve"> instead of a </w:t>
+      </w:r>
+      <w:proofErr w:type="spellStart"/>
+      <w:r>
+        <w:t>membertype</w:t>
+      </w:r>
+      <w:proofErr w:type="spellEnd"/>
+    </w:p>
+    <w:p>
+      <w:pPr>
+        <w:pStyle w:val="ListParagraph"/>
+        <w:numPr>
+          <w:ilvl w:val="0"/>
+          <w:numId w:val="39"/>
+        </w:numPr>
+      </w:pPr>
+      <w:r>
+        <w:t>28476</w:t>
+      </w:r>
+      <w:r>
+        <w:tab/>
+        <w:t xml:space="preserve">Sort option on </w:t>
+      </w:r>
+      <w:proofErr w:type="spellStart"/>
+      <w:r>
+        <w:t>Stylesheet</w:t>
+      </w:r>
+      <w:proofErr w:type="spellEnd"/>
+      <w:r>
+        <w:t xml:space="preserve"> Properties opens sort dialog but does not save changes</w:t>
+      </w:r>
+    </w:p>
+    <w:p>
+      <w:pPr>
+        <w:pStyle w:val="ListParagraph"/>
+        <w:numPr>
+          <w:ilvl w:val="0"/>
+          <w:numId w:val="39"/>
+        </w:numPr>
+      </w:pPr>
+      <w:r>
+        <w:t>28477</w:t>
+      </w:r>
+      <w:r>
+        <w:tab/>
+        <w:t xml:space="preserve">Wish: Make database </w:t>
+      </w:r>
+      <w:proofErr w:type="spellStart"/>
+      <w:r>
+        <w:t>collumn</w:t>
+      </w:r>
+      <w:proofErr w:type="spellEnd"/>
+      <w:r>
+        <w:t xml:space="preserve"> </w:t>
+      </w:r>
+      <w:proofErr w:type="spellStart"/>
+      <w:r>
+        <w:t>macroAlias</w:t>
+      </w:r>
+      <w:proofErr w:type="spellEnd"/>
+      <w:r>
+        <w:t xml:space="preserve"> bigger than 50</w:t>
+      </w:r>
+    </w:p>
+    <w:p>
+      <w:pPr>
+        <w:pStyle w:val="ListParagraph"/>
+        <w:numPr>
+          <w:ilvl w:val="0"/>
+          <w:numId w:val="39"/>
+        </w:numPr>
+      </w:pPr>
+      <w:r>
+        <w:t>28485</w:t>
+      </w:r>
+      <w:r>
+        <w:tab/>
+      </w:r>
+      <w:proofErr w:type="spellStart"/>
+      <w:r>
+        <w:t>Umbraco.config</w:t>
+      </w:r>
+      <w:proofErr w:type="spellEnd"/>
+      <w:r>
+        <w:t xml:space="preserve"> constantly being recreated after publish or </w:t>
+      </w:r>
+      <w:proofErr w:type="spellStart"/>
+      <w:r>
+        <w:t>unpublish</w:t>
+      </w:r>
+      <w:proofErr w:type="spellEnd"/>
+    </w:p>
+    <w:p>
+      <w:pPr>
+        <w:pStyle w:val="ListParagraph"/>
+        <w:numPr>
+          <w:ilvl w:val="0"/>
+          <w:numId w:val="39"/>
+        </w:numPr>
+      </w:pPr>
+      <w:r>
+        <w:t>28496</w:t>
+      </w:r>
+      <w:r>
+        <w:tab/>
+      </w:r>
+      <w:proofErr w:type="spellStart"/>
+      <w:r>
+        <w:t>GlobalSettings.Path</w:t>
+      </w:r>
+      <w:proofErr w:type="spellEnd"/>
+      <w:r>
+        <w:t xml:space="preserve"> is not resolved (can include ~)</w:t>
+      </w:r>
+    </w:p>
+    <w:p>
+      <w:pPr>
+        <w:pStyle w:val="ListParagraph"/>
+        <w:numPr>
+          <w:ilvl w:val="0"/>
+          <w:numId w:val="39"/>
+        </w:numPr>
+      </w:pPr>
+      <w:r>
+        <w:lastRenderedPageBreak/>
+        <w:t>28501</w:t>
+      </w:r>
+      <w:r>
+        <w:tab/>
+        <w:t xml:space="preserve">Recreate tree after installing a package </w:t>
+      </w:r>
+      <w:proofErr w:type="spellStart"/>
+      <w:r>
+        <w:t>Umbraco</w:t>
+      </w:r>
+      <w:proofErr w:type="spellEnd"/>
+      <w:r>
+        <w:t xml:space="preserve"> 4.5.1</w:t>
+      </w:r>
+    </w:p>
+    <w:p>
+      <w:pPr>
+        <w:pStyle w:val="ListParagraph"/>
+        <w:numPr>
+          <w:ilvl w:val="0"/>
+          <w:numId w:val="39"/>
+        </w:numPr>
+      </w:pPr>
+      <w:r>
+        <w:t>28505</w:t>
+      </w:r>
+      <w:r>
+        <w:tab/>
+        <w:t xml:space="preserve">TreeControl.ascx rendering </w:t>
+      </w:r>
+      <w:proofErr w:type="spellStart"/>
+      <w:r>
+        <w:t>IAction</w:t>
+      </w:r>
+      <w:proofErr w:type="spellEnd"/>
+      <w:r>
+        <w:t xml:space="preserve"> </w:t>
+      </w:r>
+      <w:proofErr w:type="spellStart"/>
+      <w:r>
+        <w:t>JsSource</w:t>
+      </w:r>
+      <w:proofErr w:type="spellEnd"/>
+      <w:r>
+        <w:t xml:space="preserve"> as script block</w:t>
+      </w:r>
+    </w:p>
+    <w:p>
+      <w:pPr>
+        <w:pStyle w:val="ListParagraph"/>
+        <w:numPr>
+          <w:ilvl w:val="0"/>
+          <w:numId w:val="39"/>
+        </w:numPr>
+      </w:pPr>
+      <w:r>
+        <w:t>28511</w:t>
+      </w:r>
+      <w:r>
+        <w:tab/>
+        <w:t>Can't sort items in the Media section in 4.5.1</w:t>
+      </w:r>
+    </w:p>
+    <w:p>
+      <w:pPr>
+        <w:pStyle w:val="ListParagraph"/>
+        <w:numPr>
+          <w:ilvl w:val="0"/>
+          <w:numId w:val="39"/>
+        </w:numPr>
+      </w:pPr>
+      <w:r>
+        <w:t>28537</w:t>
+      </w:r>
+      <w:r>
+        <w:tab/>
+        <w:t>LINQ2Umbraco exports base properties to all classes</w:t>
+      </w:r>
+    </w:p>
+    <w:p>
+      <w:pPr>
+        <w:pStyle w:val="ListParagraph"/>
+        <w:numPr>
+          <w:ilvl w:val="0"/>
+          <w:numId w:val="39"/>
+        </w:numPr>
+      </w:pPr>
+      <w:r>
+        <w:t>28538</w:t>
+      </w:r>
+      <w:r>
+        <w:tab/>
+        <w:t>Linq2Umbraco fails when non-mandatory property (date) is empty</w:t>
+      </w:r>
+    </w:p>
+    <w:p>
+      <w:pPr>
+        <w:pStyle w:val="ListParagraph"/>
+        <w:numPr>
+          <w:ilvl w:val="0"/>
+          <w:numId w:val="39"/>
+        </w:numPr>
+      </w:pPr>
+      <w:r>
+        <w:t>28557</w:t>
+      </w:r>
+      <w:r>
+        <w:tab/>
+        <w:t xml:space="preserve">Work Item: 28485 has introduced a new </w:t>
+      </w:r>
+      <w:proofErr w:type="spellStart"/>
+      <w:r>
+        <w:t>umbraco.config</w:t>
+      </w:r>
+      <w:proofErr w:type="spellEnd"/>
+      <w:r>
+        <w:t xml:space="preserve"> bug whereby </w:t>
+      </w:r>
+      <w:proofErr w:type="spellStart"/>
+      <w:r>
+        <w:t>umbraco.config</w:t>
+      </w:r>
+      <w:proofErr w:type="spellEnd"/>
+      <w:r>
+        <w:t xml:space="preserve"> is deleted</w:t>
+      </w:r>
+    </w:p>
+    <w:p>
+      <w:pPr>
+        <w:pStyle w:val="ListParagraph"/>
+        <w:numPr>
+          <w:ilvl w:val="0"/>
+          <w:numId w:val="39"/>
+        </w:numPr>
+      </w:pPr>
+      <w:r>
+        <w:t>28576</w:t>
+      </w:r>
+      <w:r>
+        <w:tab/>
+        <w:t xml:space="preserve">Empty </w:t>
+      </w:r>
+      <w:proofErr w:type="spellStart"/>
+      <w:r>
+        <w:t>datetime</w:t>
+      </w:r>
+      <w:proofErr w:type="spellEnd"/>
+      <w:r>
+        <w:t xml:space="preserve"> bug in </w:t>
+      </w:r>
+      <w:proofErr w:type="spellStart"/>
+      <w:r>
+        <w:t>Linq</w:t>
+      </w:r>
+      <w:proofErr w:type="spellEnd"/>
+      <w:r>
+        <w:t xml:space="preserve"> to </w:t>
+      </w:r>
+      <w:proofErr w:type="spellStart"/>
+      <w:r>
+        <w:t>Umbraco</w:t>
+      </w:r>
+      <w:proofErr w:type="spellEnd"/>
+      <w:r>
+        <w:t xml:space="preserve"> 4.5</w:t>
+      </w:r>
+    </w:p>
+    <w:p>
+      <w:pPr>
+        <w:pStyle w:val="ListParagraph"/>
+        <w:numPr>
+          <w:ilvl w:val="0"/>
+          <w:numId w:val="39"/>
+        </w:numPr>
+      </w:pPr>
+      <w:r>
+        <w:t>28591</w:t>
+      </w:r>
+      <w:r>
+        <w:tab/>
+      </w:r>
+      <w:proofErr w:type="spellStart"/>
+      <w:r>
+        <w:t>jQuery</w:t>
+      </w:r>
+      <w:proofErr w:type="spellEnd"/>
+      <w:r>
+        <w:t xml:space="preserve"> error in EditContent.aspx</w:t>
+      </w:r>
+    </w:p>
+    <w:p>
+      <w:pPr>
+        <w:pStyle w:val="ListParagraph"/>
+        <w:numPr>
+          <w:ilvl w:val="0"/>
+          <w:numId w:val="39"/>
+        </w:numPr>
+      </w:pPr>
+      <w:r>
+        <w:t>28600</w:t>
+      </w:r>
+      <w:r>
+        <w:tab/>
+        <w:t>Call .Trim() on node names</w:t>
+      </w:r>
+    </w:p>
+    <w:p>
+      <w:pPr>
+        <w:pStyle w:val="ListParagraph"/>
+        <w:numPr>
+          <w:ilvl w:val="0"/>
+          <w:numId w:val="39"/>
+        </w:numPr>
+      </w:pPr>
+      <w:r>
+        <w:t>28601</w:t>
+      </w:r>
+      <w:r>
+        <w:tab/>
+      </w:r>
+      <w:proofErr w:type="spellStart"/>
+      <w:r>
+        <w:t>Javascript</w:t>
+      </w:r>
+      <w:proofErr w:type="spellEnd"/>
+      <w:r>
+        <w:t xml:space="preserve"> error in /</w:t>
+      </w:r>
+      <w:proofErr w:type="spellStart"/>
+      <w:r>
+        <w:t>umbraco</w:t>
+      </w:r>
+      <w:proofErr w:type="spellEnd"/>
+      <w:r>
+        <w:t>/</w:t>
+      </w:r>
+      <w:proofErr w:type="spellStart"/>
+      <w:r>
+        <w:t>LiveEditing</w:t>
+      </w:r>
+      <w:proofErr w:type="spellEnd"/>
+      <w:r>
+        <w:t>/Modules/</w:t>
+      </w:r>
+      <w:proofErr w:type="spellStart"/>
+      <w:r>
+        <w:t>ItemEditing</w:t>
+      </w:r>
+      <w:proofErr w:type="spellEnd"/>
+      <w:r>
+        <w:t>/ItemEditing.js</w:t>
+      </w:r>
+    </w:p>
+    <w:p>
+      <w:pPr>
+        <w:pStyle w:val="ListParagraph"/>
+        <w:numPr>
+          <w:ilvl w:val="0"/>
+          <w:numId w:val="39"/>
+        </w:numPr>
+      </w:pPr>
+      <w:r>
+        <w:t>28613</w:t>
+      </w:r>
+      <w:r>
+        <w:tab/>
+        <w:t>Error When Attempting to Delete the Recycling Bin</w:t>
+      </w:r>
+    </w:p>
+    <w:p>
+      <w:pPr>
+        <w:pStyle w:val="ListParagraph"/>
+        <w:numPr>
+          <w:ilvl w:val="0"/>
+          <w:numId w:val="39"/>
+        </w:numPr>
+      </w:pPr>
+      <w:r>
+        <w:t>28624</w:t>
+      </w:r>
+      <w:r>
+        <w:tab/>
+        <w:t xml:space="preserve">Create member </w:t>
+      </w:r>
+      <w:proofErr w:type="spellStart"/>
+      <w:r>
+        <w:t>dublicate</w:t>
+      </w:r>
+      <w:proofErr w:type="spellEnd"/>
+      <w:r>
+        <w:t xml:space="preserve"> entry error</w:t>
+      </w:r>
+    </w:p>
+    <w:p>
+      <w:pPr>
+        <w:pStyle w:val="ListParagraph"/>
+        <w:numPr>
+          <w:ilvl w:val="0"/>
+          <w:numId w:val="39"/>
+        </w:numPr>
+      </w:pPr>
+      <w:r>
+        <w:t>28632</w:t>
+      </w:r>
+      <w:r>
+        <w:tab/>
+        <w:t xml:space="preserve">Adding new properties to a document type without republishing nodes causing LINQ to </w:t>
+      </w:r>
+      <w:proofErr w:type="spellStart"/>
+      <w:r>
+        <w:t>Umbraco</w:t>
+      </w:r>
+      <w:proofErr w:type="spellEnd"/>
+      <w:r>
+        <w:t xml:space="preserve"> to fail</w:t>
+      </w:r>
+    </w:p>
+    <w:p>
+      <w:pPr>
+        <w:pStyle w:val="ListParagraph"/>
+        <w:numPr>
+          <w:ilvl w:val="0"/>
+          <w:numId w:val="39"/>
+        </w:numPr>
+      </w:pPr>
+      <w:r>
+        <w:t>28637</w:t>
+      </w:r>
+      <w:r>
+        <w:tab/>
+        <w:t>Saving media causes endless loop on load balanced environments</w:t>
+      </w:r>
+    </w:p>
+    <w:p>
+      <w:pPr>
+        <w:pStyle w:val="ListParagraph"/>
+        <w:numPr>
+          <w:ilvl w:val="0"/>
+          <w:numId w:val="39"/>
+        </w:numPr>
+      </w:pPr>
+      <w:r>
+        <w:t>28638</w:t>
+      </w:r>
+      <w:r>
+        <w:tab/>
+        <w:t>Canvas Editing: Make it more obvious what can be edited</w:t>
+      </w:r>
+    </w:p>
+    <w:p>
+      <w:pPr>
+        <w:pStyle w:val="ListParagraph"/>
+        <w:numPr>
+          <w:ilvl w:val="0"/>
+          <w:numId w:val="39"/>
+        </w:numPr>
+      </w:pPr>
+      <w:r>
+        <w:t>28642</w:t>
+      </w:r>
+      <w:r>
+        <w:tab/>
+        <w:t>When protecting pages the icons in the content tree on protected pages does not show up as protected</w:t>
+      </w:r>
+    </w:p>
+    <w:p>
+      <w:pPr>
+        <w:pStyle w:val="ListParagraph"/>
+        <w:numPr>
+          <w:ilvl w:val="0"/>
+          <w:numId w:val="39"/>
+        </w:numPr>
+      </w:pPr>
+      <w:r>
+        <w:t>28647</w:t>
+      </w:r>
+      <w:r>
+        <w:tab/>
+        <w:t>Cache panel sizes</w:t>
+      </w:r>
+    </w:p>
+    <w:p>
+      <w:pPr>
+        <w:pStyle w:val="ListParagraph"/>
+        <w:numPr>
+          <w:ilvl w:val="0"/>
+          <w:numId w:val="39"/>
+        </w:numPr>
+      </w:pPr>
+      <w:r>
+        <w:t>28648</w:t>
+      </w:r>
+      <w:r>
+        <w:tab/>
+      </w:r>
+      <w:proofErr w:type="spellStart"/>
+      <w:r>
+        <w:t>Umbraco</w:t>
+      </w:r>
+      <w:proofErr w:type="spellEnd"/>
+      <w:r>
+        <w:t xml:space="preserve"> Item does not have </w:t>
+      </w:r>
+      <w:proofErr w:type="spellStart"/>
+      <w:r>
+        <w:t>creatorName</w:t>
+      </w:r>
+      <w:proofErr w:type="spellEnd"/>
+    </w:p>
+    <w:p>
+      <w:pPr>
+        <w:pStyle w:val="ListParagraph"/>
+        <w:numPr>
+          <w:ilvl w:val="0"/>
+          <w:numId w:val="39"/>
+        </w:numPr>
+      </w:pPr>
+      <w:r>
+        <w:t>28649</w:t>
+      </w:r>
+      <w:r>
+        <w:tab/>
+        <w:t>Content Channels: Media paths aren't resolved</w:t>
+      </w:r>
+    </w:p>
+    <w:p>
+      <w:pPr>
         <w:rPr>
           <w:b/>
         </w:rPr>
-        <w:t>Umbraco 4.5.1 beta (July 20th 2010)</w:t>
+      </w:pPr>
+      <w:proofErr w:type="spellStart"/>
+      <w:r>
+        <w:rPr>
+          <w:b/>
+        </w:rPr>
+        <w:t>Umbraco</w:t>
+      </w:r>
+      <w:proofErr w:type="spellEnd"/>
+      <w:r>
+        <w:rPr>
+          <w:b/>
+        </w:rPr>
+        <w:t xml:space="preserve"> 4.5.1 release (July 25th 2010)</w:t>
+      </w:r>
+    </w:p>
+    <w:p>
+      <w:pPr>
+        <w:pStyle w:val="ListParagraph"/>
+        <w:numPr>
+          <w:ilvl w:val="0"/>
+          <w:numId w:val="38"/>
+        </w:numPr>
+      </w:pPr>
+      <w:r>
+        <w:t>27929</w:t>
+      </w:r>
+      <w:r>
+        <w:tab/>
+        <w:t>Packager doesn't import content nodes (v 4.5)</w:t>
+      </w:r>
+    </w:p>
+    <w:p>
+      <w:pPr>
+        <w:pStyle w:val="ListParagraph"/>
+        <w:numPr>
+          <w:ilvl w:val="0"/>
+          <w:numId w:val="38"/>
+        </w:numPr>
+      </w:pPr>
+      <w:r>
+        <w:t>28080</w:t>
+      </w:r>
+      <w:r>
+        <w:tab/>
+      </w:r>
+      <w:proofErr w:type="spellStart"/>
+      <w:r>
+        <w:t>Umbraco</w:t>
+      </w:r>
+      <w:proofErr w:type="spellEnd"/>
+      <w:r>
+        <w:t xml:space="preserve"> 4.5 in Medium Trust: Installing packages causes error in Lucene.Net</w:t>
+      </w:r>
+    </w:p>
+    <w:p>
+      <w:pPr>
+        <w:pStyle w:val="ListParagraph"/>
+        <w:numPr>
+          <w:ilvl w:val="0"/>
+          <w:numId w:val="38"/>
+        </w:numPr>
+      </w:pPr>
+      <w:r>
+        <w:t>28213</w:t>
+      </w:r>
+      <w:r>
+        <w:tab/>
+        <w:t>Notification Mail 'Edit' Links Produce "Invalid Query String" Message</w:t>
+      </w:r>
+    </w:p>
+    <w:p>
+      <w:pPr>
+        <w:pStyle w:val="ListParagraph"/>
+        <w:numPr>
+          <w:ilvl w:val="0"/>
+          <w:numId w:val="38"/>
+        </w:numPr>
+      </w:pPr>
+      <w:r>
+        <w:t>28226</w:t>
+      </w:r>
+      <w:r>
+        <w:tab/>
+        <w:t>Packages do not Create Content</w:t>
+      </w:r>
+    </w:p>
+    <w:p>
+      <w:pPr>
+        <w:pStyle w:val="ListParagraph"/>
+        <w:numPr>
+          <w:ilvl w:val="0"/>
+          <w:numId w:val="38"/>
+        </w:numPr>
+      </w:pPr>
+      <w:r>
+        <w:t>28234</w:t>
+      </w:r>
+      <w:r>
+        <w:tab/>
+        <w:t>Cache: Content changes doesn't gets persisted if response is ended</w:t>
+      </w:r>
+    </w:p>
+    <w:p>
+      <w:pPr>
+        <w:pStyle w:val="ListParagraph"/>
+        <w:numPr>
+          <w:ilvl w:val="0"/>
+          <w:numId w:val="38"/>
+        </w:numPr>
+      </w:pPr>
+      <w:r>
+        <w:t>28247</w:t>
+      </w:r>
+      <w:r>
+        <w:tab/>
+        <w:t xml:space="preserve">4.5.1 Builds Are Missing </w:t>
+      </w:r>
+      <w:proofErr w:type="spellStart"/>
+      <w:r>
+        <w:t>Umbraco.Linq.Core</w:t>
+      </w:r>
+      <w:proofErr w:type="spellEnd"/>
+      <w:r>
+        <w:t xml:space="preserve"> Assembly</w:t>
+      </w:r>
+    </w:p>
+    <w:p>
+      <w:pPr>
+        <w:rPr>
+          <w:b/>
+        </w:rPr>
+      </w:pPr>
+      <w:proofErr w:type="spellStart"/>
+      <w:r>
+        <w:rPr>
+          <w:b/>
+        </w:rPr>
+        <w:lastRenderedPageBreak/>
+        <w:t>Umbraco</w:t>
+      </w:r>
+      <w:proofErr w:type="spellEnd"/>
+      <w:r>
+        <w:rPr>
+          <w:b/>
+        </w:rPr>
+        <w:t xml:space="preserve"> 4.5.1 beta (July 20th 2010)</w:t>
       </w:r>
     </w:p>
     <w:p>
@@ -1063,7 +2289,30 @@
       </w:r>
       <w:r>
         <w:tab/>
-        <w:t>cmspreviewxml table not created in MySql Installer (umbraco 4.5)</w:t>
+      </w:r>
+      <w:proofErr w:type="spellStart"/>
+      <w:r>
+        <w:t>cmspreviewxml</w:t>
+      </w:r>
+      <w:proofErr w:type="spellEnd"/>
+      <w:r>
+        <w:t xml:space="preserve"> table not created in </w:t>
+      </w:r>
+      <w:proofErr w:type="spellStart"/>
+      <w:r>
+        <w:t>MySql</w:t>
+      </w:r>
+      <w:proofErr w:type="spellEnd"/>
+      <w:r>
+        <w:t xml:space="preserve"> Installer (</w:t>
+      </w:r>
+      <w:proofErr w:type="spellStart"/>
+      <w:r>
+        <w:t>umbraco</w:t>
+      </w:r>
+      <w:proofErr w:type="spellEnd"/>
+      <w:r>
+        <w:t xml:space="preserve"> 4.5)</w:t>
       </w:r>
     </w:p>
     <w:p>
@@ -1079,7 +2328,22 @@
       </w:r>
       <w:r>
         <w:tab/>
-        <w:t>umbraco 4.5 package builder not grabbing xslt file partner to macro</w:t>
+      </w:r>
+      <w:proofErr w:type="spellStart"/>
+      <w:r>
+        <w:t>umbraco</w:t>
+      </w:r>
+      <w:proofErr w:type="spellEnd"/>
+      <w:r>
+        <w:t xml:space="preserve"> 4.5 package builder not grabbing </w:t>
+      </w:r>
+      <w:proofErr w:type="spellStart"/>
+      <w:r>
+        <w:t>xslt</w:t>
+      </w:r>
+      <w:proofErr w:type="spellEnd"/>
+      <w:r>
+        <w:t xml:space="preserve"> file partner to macro</w:t>
       </w:r>
     </w:p>
     <w:p>
@@ -1095,7 +2359,14 @@
       </w:r>
       <w:r>
         <w:tab/>
-        <w:t>umbraco 4.5: Sorting Root Media Node</w:t>
+      </w:r>
+      <w:proofErr w:type="spellStart"/>
+      <w:r>
+        <w:t>umbraco</w:t>
+      </w:r>
+      <w:proofErr w:type="spellEnd"/>
+      <w:r>
+        <w:t xml:space="preserve"> 4.5: Sorting Root Media Node</w:t>
       </w:r>
     </w:p>
     <w:p>
@@ -1111,7 +2382,14 @@
       </w:r>
       <w:r>
         <w:tab/>
-        <w:t>umbraco 4+: Sort Dialog Typo</w:t>
+      </w:r>
+      <w:proofErr w:type="spellStart"/>
+      <w:r>
+        <w:t>umbraco</w:t>
+      </w:r>
+      <w:proofErr w:type="spellEnd"/>
+      <w:r>
+        <w:t xml:space="preserve"> 4+: Sort Dialog Typo</w:t>
       </w:r>
     </w:p>
     <w:p>
@@ -1127,7 +2405,14 @@
       </w:r>
       <w:r>
         <w:tab/>
-        <w:t>umbraco 4.5: Document Type Export to .NET</w:t>
+      </w:r>
+      <w:proofErr w:type="spellStart"/>
+      <w:r>
+        <w:t>umbraco</w:t>
+      </w:r>
+      <w:proofErr w:type="spellEnd"/>
+      <w:r>
+        <w:t xml:space="preserve"> 4.5: Document Type Export to .NET</w:t>
       </w:r>
     </w:p>
     <w:p>
@@ -1143,7 +2428,31 @@
       </w:r>
       <w:r>
         <w:tab/>
-        <w:t>Error if umbracoReservedUrls or umbracoReservedPaths config settings are empty</w:t>
+        <w:t xml:space="preserve">Error if </w:t>
+      </w:r>
+      <w:proofErr w:type="spellStart"/>
+      <w:r>
+        <w:t>umbracoReservedUrls</w:t>
+      </w:r>
+      <w:proofErr w:type="spellEnd"/>
+      <w:r>
+        <w:t xml:space="preserve"> or </w:t>
+      </w:r>
+      <w:proofErr w:type="spellStart"/>
+      <w:r>
+        <w:t>umbracoReservedPaths</w:t>
+      </w:r>
+      <w:proofErr w:type="spellEnd"/>
+      <w:r>
+        <w:t xml:space="preserve"> </w:t>
+      </w:r>
+      <w:proofErr w:type="spellStart"/>
+      <w:r>
+        <w:t>config</w:t>
+      </w:r>
+      <w:proofErr w:type="spellEnd"/>
+      <w:r>
+        <w:t xml:space="preserve"> settings are empty</w:t>
       </w:r>
     </w:p>
     <w:p>
@@ -1207,8 +2516,13 @@
       </w:r>
       <w:r>
         <w:tab/>
-        <w:t>3rd party trees with no App reference can break Umbraco</w:t>
-      </w:r>
+        <w:t xml:space="preserve">3rd party trees with no App reference can break </w:t>
+      </w:r>
+      <w:proofErr w:type="spellStart"/>
+      <w:r>
+        <w:t>Umbraco</w:t>
+      </w:r>
+      <w:proofErr w:type="spellEnd"/>
     </w:p>
     <w:p>
       <w:pPr>
@@ -1223,7 +2537,14 @@
       </w:r>
       <w:r>
         <w:tab/>
-        <w:t>getAllByEmail(string email) causes crash</w:t>
+      </w:r>
+      <w:proofErr w:type="spellStart"/>
+      <w:r>
+        <w:t>getAllByEmail</w:t>
+      </w:r>
+      <w:proofErr w:type="spellEnd"/>
+      <w:r>
+        <w:t>(string email) causes crash</w:t>
       </w:r>
     </w:p>
     <w:p>
@@ -1239,7 +2560,15 @@
       </w:r>
       <w:r>
         <w:tab/>
-        <w:t>4.5 Deleting property of Document type gives SQL FK consraint error</w:t>
+        <w:t xml:space="preserve">4.5 Deleting property of Document type gives SQL FK </w:t>
+      </w:r>
+      <w:proofErr w:type="spellStart"/>
+      <w:r>
+        <w:t>consraint</w:t>
+      </w:r>
+      <w:proofErr w:type="spellEnd"/>
+      <w:r>
+        <w:t xml:space="preserve"> error</w:t>
       </w:r>
     </w:p>
     <w:p>
@@ -1255,8 +2584,21 @@
       </w:r>
       <w:r>
         <w:tab/>
-        <w:t>Deleting Master Document Type (with inherited doctypes) in 4.5 just displaying "Deleting.."</w:t>
-      </w:r>
+        <w:t xml:space="preserve">Deleting Master Document Type (with inherited </w:t>
+      </w:r>
+      <w:proofErr w:type="spellStart"/>
+      <w:r>
+        <w:t>doctypes</w:t>
+      </w:r>
+      <w:proofErr w:type="spellEnd"/>
+      <w:r>
+        <w:t>) in 4.5 just displaying "Deleting</w:t>
+      </w:r>
+      <w:proofErr w:type="gramStart"/>
+      <w:r>
+        <w:t>.."</w:t>
+      </w:r>
+      <w:proofErr w:type="gramEnd"/>
     </w:p>
     <w:p>
       <w:pPr>
@@ -1303,7 +2645,30 @@
       </w:r>
       <w:r>
         <w:tab/>
-        <w:t>Linq to Umbraco file download links dont work</w:t>
+      </w:r>
+      <w:proofErr w:type="spellStart"/>
+      <w:r>
+        <w:t>Linq</w:t>
+      </w:r>
+      <w:proofErr w:type="spellEnd"/>
+      <w:r>
+        <w:t xml:space="preserve"> to </w:t>
+      </w:r>
+      <w:proofErr w:type="spellStart"/>
+      <w:r>
+        <w:t>Umbraco</w:t>
+      </w:r>
+      <w:proofErr w:type="spellEnd"/>
+      <w:r>
+        <w:t xml:space="preserve"> file download links </w:t>
+      </w:r>
+      <w:proofErr w:type="spellStart"/>
+      <w:r>
+        <w:t>dont</w:t>
+      </w:r>
+      <w:proofErr w:type="spellEnd"/>
+      <w:r>
+        <w:t xml:space="preserve"> work</w:t>
       </w:r>
     </w:p>
     <w:p>
@@ -1319,8 +2684,21 @@
       </w:r>
       <w:r>
         <w:tab/>
-        <w:t>Validation on DocumentType Alaises</w:t>
-      </w:r>
+        <w:t xml:space="preserve">Validation on </w:t>
+      </w:r>
+      <w:proofErr w:type="spellStart"/>
+      <w:r>
+        <w:t>DocumentType</w:t>
+      </w:r>
+      <w:proofErr w:type="spellEnd"/>
+      <w:r>
+        <w:t xml:space="preserve"> </w:t>
+      </w:r>
+      <w:proofErr w:type="spellStart"/>
+      <w:r>
+        <w:t>Alaises</w:t>
+      </w:r>
+      <w:proofErr w:type="spellEnd"/>
     </w:p>
     <w:p>
       <w:pPr>
@@ -1335,8 +2713,21 @@
       </w:r>
       <w:r>
         <w:tab/>
-        <w:t>Include support for virtual urls in xslts</w:t>
-      </w:r>
+        <w:t xml:space="preserve">Include support for virtual </w:t>
+      </w:r>
+      <w:proofErr w:type="spellStart"/>
+      <w:r>
+        <w:t>urls</w:t>
+      </w:r>
+      <w:proofErr w:type="spellEnd"/>
+      <w:r>
+        <w:t xml:space="preserve"> in </w:t>
+      </w:r>
+      <w:proofErr w:type="spellStart"/>
+      <w:r>
+        <w:t>xslts</w:t>
+      </w:r>
+      <w:proofErr w:type="spellEnd"/>
     </w:p>
     <w:p>
       <w:pPr>
@@ -1347,12 +2738,267 @@
         </w:numPr>
       </w:pPr>
       <w:r>
+        <w:t>28087</w:t>
+      </w:r>
+      <w:r>
+        <w:tab/>
+      </w:r>
+      <w:proofErr w:type="spellStart"/>
+      <w:r>
+        <w:t>umbraco</w:t>
+      </w:r>
+      <w:proofErr w:type="spellEnd"/>
+      <w:r>
+        <w:t xml:space="preserve"> 4.5: Sorting Media Nodes</w:t>
+      </w:r>
+    </w:p>
+    <w:p>
+      <w:pPr>
+        <w:pStyle w:val="ListParagraph"/>
+        <w:numPr>
+          <w:ilvl w:val="0"/>
+          <w:numId w:val="37"/>
+        </w:numPr>
+      </w:pPr>
+      <w:r>
+        <w:t>28091</w:t>
+      </w:r>
+      <w:r>
+        <w:tab/>
+      </w:r>
+      <w:proofErr w:type="spellStart"/>
+      <w:r>
+        <w:t>Umbraco</w:t>
+      </w:r>
+      <w:proofErr w:type="spellEnd"/>
+      <w:r>
+        <w:t xml:space="preserve"> 4.5: Unable to delete created package</w:t>
+      </w:r>
+    </w:p>
+    <w:p>
+      <w:pPr>
+        <w:pStyle w:val="ListParagraph"/>
+        <w:numPr>
+          <w:ilvl w:val="0"/>
+          <w:numId w:val="37"/>
+        </w:numPr>
+      </w:pPr>
+      <w:r>
+        <w:t>28111</w:t>
+      </w:r>
+      <w:r>
+        <w:tab/>
+        <w:t>Fail when deleting templates and deleting document type properties</w:t>
+      </w:r>
+    </w:p>
+    <w:p>
+      <w:pPr>
+        <w:pStyle w:val="ListParagraph"/>
+        <w:numPr>
+          <w:ilvl w:val="0"/>
+          <w:numId w:val="37"/>
+        </w:numPr>
+      </w:pPr>
+      <w:r>
+        <w:t>28114</w:t>
+      </w:r>
+      <w:r>
+        <w:tab/>
+      </w:r>
+      <w:proofErr w:type="spellStart"/>
+      <w:r>
+        <w:t>Umbraco</w:t>
+      </w:r>
+      <w:proofErr w:type="spellEnd"/>
+      <w:r>
+        <w:t xml:space="preserve"> 4.5 - </w:t>
+      </w:r>
+      <w:proofErr w:type="spellStart"/>
+      <w:r>
+        <w:t>tinymce</w:t>
+      </w:r>
+      <w:proofErr w:type="spellEnd"/>
+      <w:r>
+        <w:t xml:space="preserve"> insert image dimensions are incorrect</w:t>
+      </w:r>
+    </w:p>
+    <w:p>
+      <w:pPr>
+        <w:pStyle w:val="ListParagraph"/>
+        <w:numPr>
+          <w:ilvl w:val="0"/>
+          <w:numId w:val="37"/>
+        </w:numPr>
+      </w:pPr>
+      <w:r>
+        <w:t>28119</w:t>
+      </w:r>
+      <w:r>
+        <w:tab/>
+        <w:t>Unable to define a custom context menu icon for custom actions</w:t>
+      </w:r>
+    </w:p>
+    <w:p>
+      <w:pPr>
+        <w:pStyle w:val="ListParagraph"/>
+        <w:numPr>
+          <w:ilvl w:val="0"/>
+          <w:numId w:val="37"/>
+        </w:numPr>
+      </w:pPr>
+      <w:r>
+        <w:t>28122</w:t>
+      </w:r>
+      <w:r>
+        <w:tab/>
+      </w:r>
+      <w:proofErr w:type="spellStart"/>
+      <w:r>
+        <w:t>Umbraco</w:t>
+      </w:r>
+      <w:proofErr w:type="spellEnd"/>
+      <w:r>
+        <w:t xml:space="preserve"> 4.5: wrong link to media is added when using Word 2007 Life function</w:t>
+      </w:r>
+    </w:p>
+    <w:p>
+      <w:pPr>
+        <w:pStyle w:val="ListParagraph"/>
+        <w:numPr>
+          <w:ilvl w:val="0"/>
+          <w:numId w:val="37"/>
+        </w:numPr>
+      </w:pPr>
+      <w:r>
+        <w:t>28145</w:t>
+      </w:r>
+      <w:r>
+        <w:tab/>
+        <w:t xml:space="preserve">Tilde not resolving when using upload and media picker </w:t>
+      </w:r>
+      <w:proofErr w:type="spellStart"/>
+      <w:r>
+        <w:t>datatypes</w:t>
+      </w:r>
+      <w:proofErr w:type="spellEnd"/>
+    </w:p>
+    <w:p>
+      <w:pPr>
+        <w:pStyle w:val="ListParagraph"/>
+        <w:numPr>
+          <w:ilvl w:val="0"/>
+          <w:numId w:val="37"/>
+        </w:numPr>
+      </w:pPr>
+      <w:r>
+        <w:t>28147</w:t>
+      </w:r>
+      <w:r>
+        <w:tab/>
+      </w:r>
+      <w:proofErr w:type="spellStart"/>
+      <w:r>
+        <w:t>GetMedia</w:t>
+      </w:r>
+      <w:proofErr w:type="spellEnd"/>
+      <w:r>
+        <w:t xml:space="preserve"> returns </w:t>
+      </w:r>
+      <w:proofErr w:type="spellStart"/>
+      <w:r>
+        <w:t>documentElement</w:t>
+      </w:r>
+      <w:proofErr w:type="spellEnd"/>
+      <w:r>
+        <w:t xml:space="preserve"> not </w:t>
+      </w:r>
+      <w:proofErr w:type="spellStart"/>
+      <w:r>
+        <w:t>firstChild</w:t>
+      </w:r>
+      <w:proofErr w:type="spellEnd"/>
+      <w:r>
+        <w:t xml:space="preserve"> (v4.5)</w:t>
+      </w:r>
+    </w:p>
+    <w:p>
+      <w:pPr>
+        <w:pStyle w:val="ListParagraph"/>
+        <w:numPr>
+          <w:ilvl w:val="0"/>
+          <w:numId w:val="37"/>
+        </w:numPr>
+      </w:pPr>
+      <w:r>
+        <w:t>28154</w:t>
+      </w:r>
+      <w:r>
+        <w:tab/>
+      </w:r>
+      <w:proofErr w:type="spellStart"/>
+      <w:r>
+        <w:t>Umbraco.Library</w:t>
+      </w:r>
+      <w:proofErr w:type="spellEnd"/>
+      <w:r>
+        <w:t xml:space="preserve">: </w:t>
+      </w:r>
+      <w:proofErr w:type="spellStart"/>
+      <w:r>
+        <w:t>GetMember</w:t>
+      </w:r>
+      <w:proofErr w:type="spellEnd"/>
+      <w:r>
+        <w:t xml:space="preserve"> doesn't support new schema</w:t>
+      </w:r>
+    </w:p>
+    <w:p>
+      <w:pPr>
+        <w:pStyle w:val="ListParagraph"/>
+        <w:numPr>
+          <w:ilvl w:val="0"/>
+          <w:numId w:val="37"/>
+        </w:numPr>
+      </w:pPr>
+      <w:r>
+        <w:t>28155</w:t>
+      </w:r>
+      <w:r>
+        <w:tab/>
+        <w:t xml:space="preserve">XSLT </w:t>
+      </w:r>
+      <w:proofErr w:type="spellStart"/>
+      <w:r>
+        <w:t>Visualizer</w:t>
+      </w:r>
+      <w:proofErr w:type="spellEnd"/>
+      <w:r>
+        <w:t>: If no text is chosen, use whole template</w:t>
+      </w:r>
+    </w:p>
+    <w:p>
+      <w:pPr>
+        <w:pStyle w:val="ListParagraph"/>
+        <w:numPr>
+          <w:ilvl w:val="0"/>
+          <w:numId w:val="37"/>
+        </w:numPr>
+      </w:pPr>
+      <w:r>
         <w:lastRenderedPageBreak/>
-        <w:t>28087</w:t>
-      </w:r>
-      <w:r>
-        <w:tab/>
-        <w:t>umbraco 4.5: Sorting Media Nodes</w:t>
+        <w:t>28157</w:t>
+      </w:r>
+      <w:r>
+        <w:tab/>
+        <w:t xml:space="preserve">Thumbnails are not shown for medias in the back office if you're running in </w:t>
+      </w:r>
+      <w:proofErr w:type="spellStart"/>
+      <w:r>
+        <w:t>vir</w:t>
+      </w:r>
+      <w:proofErr w:type="spellEnd"/>
+      <w:r>
+        <w:t xml:space="preserve"> dir</w:t>
       </w:r>
     </w:p>
     <w:p>
@@ -1364,11 +3010,19 @@
         </w:numPr>
       </w:pPr>
       <w:r>
-        <w:t>28091</w:t>
-      </w:r>
-      <w:r>
-        <w:tab/>
-        <w:t>Umbraco 4.5: Unable to delete created package</w:t>
+        <w:t>28158</w:t>
+      </w:r>
+      <w:r>
+        <w:tab/>
+        <w:t xml:space="preserve">Folder browser doesn't show images due to error with file lookup (caused by </w:t>
+      </w:r>
+      <w:proofErr w:type="spellStart"/>
+      <w:r>
+        <w:t>vir</w:t>
+      </w:r>
+      <w:proofErr w:type="spellEnd"/>
+      <w:r>
+        <w:t xml:space="preserve"> dir support)</w:t>
       </w:r>
     </w:p>
     <w:p>
@@ -1380,11 +3034,18 @@
         </w:numPr>
       </w:pPr>
       <w:r>
-        <w:t>28111</w:t>
-      </w:r>
-      <w:r>
-        <w:tab/>
-        <w:t>Fail when deleting templates and deleting document type properties</w:t>
+        <w:t>28176</w:t>
+      </w:r>
+      <w:r>
+        <w:tab/>
+      </w:r>
+      <w:proofErr w:type="spellStart"/>
+      <w:r>
+        <w:t>TinyMCE</w:t>
+      </w:r>
+      <w:proofErr w:type="spellEnd"/>
+      <w:r>
+        <w:t>: Media is not inserted correctly when using virtual directories</w:t>
       </w:r>
     </w:p>
     <w:p>
@@ -1396,12 +3057,25 @@
         </w:numPr>
       </w:pPr>
       <w:r>
-        <w:t>28114</w:t>
-      </w:r>
-      <w:r>
-        <w:tab/>
-        <w:t>Umbraco 4.5 - tinymce insert image dimensions are incorrect</w:t>
-      </w:r>
+        <w:t>28179</w:t>
+      </w:r>
+      <w:r>
+        <w:tab/>
+        <w:t xml:space="preserve">4.5: Error in </w:t>
+      </w:r>
+      <w:proofErr w:type="spellStart"/>
+      <w:r>
+        <w:t>wlw</w:t>
+      </w:r>
+      <w:proofErr w:type="spellEnd"/>
+      <w:r>
+        <w:t xml:space="preserve"> manifest </w:t>
+      </w:r>
+      <w:proofErr w:type="spellStart"/>
+      <w:r>
+        <w:t>urls</w:t>
+      </w:r>
+      <w:proofErr w:type="spellEnd"/>
     </w:p>
     <w:p>
       <w:pPr>
@@ -1412,11 +3086,27 @@
         </w:numPr>
       </w:pPr>
       <w:r>
-        <w:t>28119</w:t>
-      </w:r>
-      <w:r>
-        <w:tab/>
-        <w:t>Unable to define a custom context menu icon for custom actions</w:t>
+        <w:t>28181</w:t>
+      </w:r>
+      <w:r>
+        <w:tab/>
+        <w:t xml:space="preserve">4.5 - </w:t>
+      </w:r>
+      <w:proofErr w:type="spellStart"/>
+      <w:r>
+        <w:t>wp</w:t>
+      </w:r>
+      <w:proofErr w:type="spellEnd"/>
+      <w:r>
+        <w:t xml:space="preserve"> </w:t>
+      </w:r>
+      <w:proofErr w:type="spellStart"/>
+      <w:r>
+        <w:t>api</w:t>
+      </w:r>
+      <w:proofErr w:type="spellEnd"/>
+      <w:r>
+        <w:t>: Can't create new categories from live writer</w:t>
       </w:r>
     </w:p>
     <w:p>
@@ -1428,171 +3118,19 @@
         </w:numPr>
       </w:pPr>
       <w:r>
-        <w:t>28122</w:t>
-      </w:r>
-      <w:r>
-        <w:tab/>
-        <w:t>Umbraco 4.5: wrong link to media is added when using Word 2007 Life function</w:t>
-      </w:r>
-    </w:p>
-    <w:p>
-      <w:pPr>
-        <w:pStyle w:val="ListParagraph"/>
-        <w:numPr>
-          <w:ilvl w:val="0"/>
-          <w:numId w:val="37"/>
-        </w:numPr>
-      </w:pPr>
-      <w:r>
-        <w:t>28145</w:t>
-      </w:r>
-      <w:r>
-        <w:tab/>
-        <w:t>Tilde not resolving when using upload and media picker datatypes</w:t>
-      </w:r>
-    </w:p>
-    <w:p>
-      <w:pPr>
-        <w:pStyle w:val="ListParagraph"/>
-        <w:numPr>
-          <w:ilvl w:val="0"/>
-          <w:numId w:val="37"/>
-        </w:numPr>
-      </w:pPr>
-      <w:r>
-        <w:t>28147</w:t>
-      </w:r>
-      <w:r>
-        <w:tab/>
-        <w:t>GetMedia returns documentElement not firstChild (v4.5)</w:t>
-      </w:r>
-    </w:p>
-    <w:p>
-      <w:pPr>
-        <w:pStyle w:val="ListParagraph"/>
-        <w:numPr>
-          <w:ilvl w:val="0"/>
-          <w:numId w:val="37"/>
-        </w:numPr>
-      </w:pPr>
-      <w:r>
-        <w:t>28154</w:t>
-      </w:r>
-      <w:r>
-        <w:tab/>
-        <w:t>Umbraco.Library: GetMember doesn't support new schema</w:t>
-      </w:r>
-    </w:p>
-    <w:p>
-      <w:pPr>
-        <w:pStyle w:val="ListParagraph"/>
-        <w:numPr>
-          <w:ilvl w:val="0"/>
-          <w:numId w:val="37"/>
-        </w:numPr>
-      </w:pPr>
-      <w:r>
-        <w:t>28155</w:t>
-      </w:r>
-      <w:r>
-        <w:tab/>
-        <w:t>XSLT Visualizer: If no text is chosen, use whole template</w:t>
-      </w:r>
-    </w:p>
-    <w:p>
-      <w:pPr>
-        <w:pStyle w:val="ListParagraph"/>
-        <w:numPr>
-          <w:ilvl w:val="0"/>
-          <w:numId w:val="37"/>
-        </w:numPr>
-      </w:pPr>
-      <w:r>
-        <w:t>28157</w:t>
-      </w:r>
-      <w:r>
-        <w:tab/>
-        <w:t>Thumbnails are not shown for medias in the back office if you're running in vir dir</w:t>
-      </w:r>
-    </w:p>
-    <w:p>
-      <w:pPr>
-        <w:pStyle w:val="ListParagraph"/>
-        <w:numPr>
-          <w:ilvl w:val="0"/>
-          <w:numId w:val="37"/>
-        </w:numPr>
-      </w:pPr>
-      <w:r>
-        <w:t>28158</w:t>
-      </w:r>
-      <w:r>
-        <w:tab/>
-        <w:t>Folder browser doesn't show images due to error with file lookup (caused by vir dir support)</w:t>
-      </w:r>
-    </w:p>
-    <w:p>
-      <w:pPr>
-        <w:pStyle w:val="ListParagraph"/>
-        <w:numPr>
-          <w:ilvl w:val="0"/>
-          <w:numId w:val="37"/>
-        </w:numPr>
-      </w:pPr>
-      <w:r>
-        <w:t>28176</w:t>
-      </w:r>
-      <w:r>
-        <w:tab/>
-        <w:t>TinyMCE: Media is not inserted correctly when using virtual directories</w:t>
-      </w:r>
-    </w:p>
-    <w:p>
-      <w:pPr>
-        <w:pStyle w:val="ListParagraph"/>
-        <w:numPr>
-          <w:ilvl w:val="0"/>
-          <w:numId w:val="37"/>
-        </w:numPr>
-      </w:pPr>
-      <w:r>
-        <w:t>28179</w:t>
-      </w:r>
-      <w:r>
-        <w:tab/>
-        <w:t>4.5: Error in wlw manifest urls</w:t>
-      </w:r>
-    </w:p>
-    <w:p>
-      <w:pPr>
-        <w:pStyle w:val="ListParagraph"/>
-        <w:numPr>
-          <w:ilvl w:val="0"/>
-          <w:numId w:val="37"/>
-        </w:numPr>
-      </w:pPr>
-      <w:r>
-        <w:t>28181</w:t>
-      </w:r>
-      <w:r>
-        <w:tab/>
-        <w:t>4.5 - wp api: Can't create new categories from live writer</w:t>
-      </w:r>
-    </w:p>
-    <w:p>
-      <w:pPr>
-        <w:pStyle w:val="ListParagraph"/>
-        <w:numPr>
-          <w:ilvl w:val="0"/>
-          <w:numId w:val="37"/>
-        </w:numPr>
-      </w:pPr>
-      <w:r>
         <w:t>28190</w:t>
       </w:r>
       <w:r>
         <w:tab/>
-        <w:t>Continually See "Could not load file or assembly 'Microsoft.Scripting, Version=0.9.0.0" Error</w:t>
+        <w:t>Continually See "Could not load file or assembly '</w:t>
+      </w:r>
+      <w:proofErr w:type="spellStart"/>
+      <w:r>
+        <w:t>Microsoft.Scripting</w:t>
+      </w:r>
+      <w:proofErr w:type="spellEnd"/>
+      <w:r>
+        <w:t>, Version=0.9.0.0" Error</w:t>
       </w:r>
     </w:p>
     <w:p>
@@ -3557,6 +5095,119 @@
     </w:lvl>
   </w:abstractNum>
   <w:abstractNum w:abstractNumId="17">
+    <w:nsid w:val="47926EAF"/>
+    <w:multiLevelType w:val="hybridMultilevel"/>
+    <w:tmpl w:val="EEBE9160"/>
+    <w:lvl w:ilvl="0" w:tplc="04060001">
+      <w:start w:val="1"/>
+      <w:numFmt w:val="bullet"/>
+      <w:lvlText w:val=""/>
+      <w:lvlJc w:val="left"/>
+      <w:pPr>
+        <w:ind w:left="720" w:hanging="360"/>
+      </w:pPr>
+      <w:rPr>
+        <w:rFonts w:ascii="Symbol" w:hAnsi="Symbol" w:hint="default"/>
+      </w:rPr>
+    </w:lvl>
+    <w:lvl w:ilvl="1" w:tplc="04060003" w:tentative="1">
+      <w:start w:val="1"/>
+      <w:numFmt w:val="bullet"/>
+      <w:lvlText w:val="o"/>
+      <w:lvlJc w:val="left"/>
+      <w:pPr>
+        <w:ind w:left="1440" w:hanging="360"/>
+      </w:pPr>
+      <w:rPr>
+        <w:rFonts w:ascii="Courier New" w:hAnsi="Courier New" w:cs="Courier New" w:hint="default"/>
+      </w:rPr>
+    </w:lvl>
+    <w:lvl w:ilvl="2" w:tplc="04060005" w:tentative="1">
+      <w:start w:val="1"/>
+      <w:numFmt w:val="bullet"/>
+      <w:lvlText w:val=""/>
+      <w:lvlJc w:val="left"/>
+      <w:pPr>
+        <w:ind w:left="2160" w:hanging="360"/>
+      </w:pPr>
+      <w:rPr>
+        <w:rFonts w:ascii="Wingdings" w:hAnsi="Wingdings" w:hint="default"/>
+      </w:rPr>
+    </w:lvl>
+    <w:lvl w:ilvl="3" w:tplc="04060001" w:tentative="1">
+      <w:start w:val="1"/>
+      <w:numFmt w:val="bullet"/>
+      <w:lvlText w:val=""/>
+      <w:lvlJc w:val="left"/>
+      <w:pPr>
+        <w:ind w:left="2880" w:hanging="360"/>
+      </w:pPr>
+      <w:rPr>
+        <w:rFonts w:ascii="Symbol" w:hAnsi="Symbol" w:hint="default"/>
+      </w:rPr>
+    </w:lvl>
+    <w:lvl w:ilvl="4" w:tplc="04060003" w:tentative="1">
+      <w:start w:val="1"/>
+      <w:numFmt w:val="bullet"/>
+      <w:lvlText w:val="o"/>
+      <w:lvlJc w:val="left"/>
+      <w:pPr>
+        <w:ind w:left="3600" w:hanging="360"/>
+      </w:pPr>
+      <w:rPr>
+        <w:rFonts w:ascii="Courier New" w:hAnsi="Courier New" w:cs="Courier New" w:hint="default"/>
+      </w:rPr>
+    </w:lvl>
+    <w:lvl w:ilvl="5" w:tplc="04060005" w:tentative="1">
+      <w:start w:val="1"/>
+      <w:numFmt w:val="bullet"/>
+      <w:lvlText w:val=""/>
+      <w:lvlJc w:val="left"/>
+      <w:pPr>
+        <w:ind w:left="4320" w:hanging="360"/>
+      </w:pPr>
+      <w:rPr>
+        <w:rFonts w:ascii="Wingdings" w:hAnsi="Wingdings" w:hint="default"/>
+      </w:rPr>
+    </w:lvl>
+    <w:lvl w:ilvl="6" w:tplc="04060001" w:tentative="1">
+      <w:start w:val="1"/>
+      <w:numFmt w:val="bullet"/>
+      <w:lvlText w:val=""/>
+      <w:lvlJc w:val="left"/>
+      <w:pPr>
+        <w:ind w:left="5040" w:hanging="360"/>
+      </w:pPr>
+      <w:rPr>
+        <w:rFonts w:ascii="Symbol" w:hAnsi="Symbol" w:hint="default"/>
+      </w:rPr>
+    </w:lvl>
+    <w:lvl w:ilvl="7" w:tplc="04060003" w:tentative="1">
+      <w:start w:val="1"/>
+      <w:numFmt w:val="bullet"/>
+      <w:lvlText w:val="o"/>
+      <w:lvlJc w:val="left"/>
+      <w:pPr>
+        <w:ind w:left="5760" w:hanging="360"/>
+      </w:pPr>
+      <w:rPr>
+        <w:rFonts w:ascii="Courier New" w:hAnsi="Courier New" w:cs="Courier New" w:hint="default"/>
+      </w:rPr>
+    </w:lvl>
+    <w:lvl w:ilvl="8" w:tplc="04060005" w:tentative="1">
+      <w:start w:val="1"/>
+      <w:numFmt w:val="bullet"/>
+      <w:lvlText w:val=""/>
+      <w:lvlJc w:val="left"/>
+      <w:pPr>
+        <w:ind w:left="6480" w:hanging="360"/>
+      </w:pPr>
+      <w:rPr>
+        <w:rFonts w:ascii="Wingdings" w:hAnsi="Wingdings" w:hint="default"/>
+      </w:rPr>
+    </w:lvl>
+  </w:abstractNum>
+  <w:abstractNum w:abstractNumId="18">
     <w:nsid w:val="48BD3A87"/>
     <w:multiLevelType w:val="hybridMultilevel"/>
     <w:tmpl w:val="22FEBCB2"/>
@@ -3669,7 +5320,7 @@
       </w:rPr>
     </w:lvl>
   </w:abstractNum>
-  <w:abstractNum w:abstractNumId="18">
+  <w:abstractNum w:abstractNumId="19">
     <w:nsid w:val="4FA24565"/>
     <w:multiLevelType w:val="hybridMultilevel"/>
     <w:tmpl w:val="DD966FBA"/>
@@ -3782,7 +5433,7 @@
       </w:rPr>
     </w:lvl>
   </w:abstractNum>
-  <w:abstractNum w:abstractNumId="19">
+  <w:abstractNum w:abstractNumId="20">
     <w:nsid w:val="50F22561"/>
     <w:multiLevelType w:val="hybridMultilevel"/>
     <w:tmpl w:val="69FC77C2"/>
@@ -3895,7 +5546,7 @@
       </w:rPr>
     </w:lvl>
   </w:abstractNum>
-  <w:abstractNum w:abstractNumId="20">
+  <w:abstractNum w:abstractNumId="21">
     <w:nsid w:val="541A236B"/>
     <w:multiLevelType w:val="hybridMultilevel"/>
     <w:tmpl w:val="CD6C32FE"/>
@@ -4008,7 +5659,7 @@
       </w:rPr>
     </w:lvl>
   </w:abstractNum>
-  <w:abstractNum w:abstractNumId="21">
+  <w:abstractNum w:abstractNumId="22">
     <w:nsid w:val="59013E2F"/>
     <w:multiLevelType w:val="hybridMultilevel"/>
     <w:tmpl w:val="814839D0"/>
@@ -4121,7 +5772,7 @@
       </w:rPr>
     </w:lvl>
   </w:abstractNum>
-  <w:abstractNum w:abstractNumId="22">
+  <w:abstractNum w:abstractNumId="23">
     <w:nsid w:val="5FF16E79"/>
     <w:multiLevelType w:val="hybridMultilevel"/>
     <w:tmpl w:val="DACA14F8"/>
@@ -4234,7 +5885,7 @@
       </w:rPr>
     </w:lvl>
   </w:abstractNum>
-  <w:abstractNum w:abstractNumId="23">
+  <w:abstractNum w:abstractNumId="24">
     <w:nsid w:val="62EF3C86"/>
     <w:multiLevelType w:val="hybridMultilevel"/>
     <w:tmpl w:val="4A90F4D2"/>
@@ -4346,7 +5997,7 @@
       </w:rPr>
     </w:lvl>
   </w:abstractNum>
-  <w:abstractNum w:abstractNumId="24">
+  <w:abstractNum w:abstractNumId="25">
     <w:nsid w:val="652B7336"/>
     <w:multiLevelType w:val="hybridMultilevel"/>
     <w:tmpl w:val="5E18525E"/>
@@ -4459,7 +6110,7 @@
       </w:rPr>
     </w:lvl>
   </w:abstractNum>
-  <w:abstractNum w:abstractNumId="25">
+  <w:abstractNum w:abstractNumId="26">
     <w:nsid w:val="687D49B8"/>
     <w:multiLevelType w:val="hybridMultilevel"/>
     <w:tmpl w:val="ADE005AC"/>
@@ -4579,7 +6230,7 @@
     <w:abstractNumId w:val="16"/>
   </w:num>
   <w:num w:numId="3">
-    <w:abstractNumId w:val="23"/>
+    <w:abstractNumId w:val="24"/>
   </w:num>
   <w:num w:numId="4">
     <w:abstractNumId w:val="15"/>
@@ -4588,16 +6239,16 @@
     <w:abstractNumId w:val="0"/>
   </w:num>
   <w:num w:numId="6">
-    <w:abstractNumId w:val="17"/>
+    <w:abstractNumId w:val="18"/>
   </w:num>
   <w:num w:numId="7">
     <w:abstractNumId w:val="3"/>
   </w:num>
   <w:num w:numId="8">
-    <w:abstractNumId w:val="22"/>
+    <w:abstractNumId w:val="23"/>
   </w:num>
   <w:num w:numId="9">
-    <w:abstractNumId w:val="21"/>
+    <w:abstractNumId w:val="22"/>
   </w:num>
   <w:num w:numId="10">
     <w:abstractNumId w:val="9"/>
@@ -4609,19 +6260,19 @@
     <w:abstractNumId w:val="13"/>
   </w:num>
   <w:num w:numId="13">
-    <w:abstractNumId w:val="24"/>
+    <w:abstractNumId w:val="25"/>
   </w:num>
   <w:num w:numId="14">
-    <w:abstractNumId w:val="19"/>
+    <w:abstractNumId w:val="20"/>
   </w:num>
   <w:num w:numId="15">
     <w:abstractNumId w:val="14"/>
   </w:num>
   <w:num w:numId="16">
-    <w:abstractNumId w:val="18"/>
+    <w:abstractNumId w:val="19"/>
   </w:num>
   <w:num w:numId="17">
-    <w:abstractNumId w:val="20"/>
+    <w:abstractNumId w:val="21"/>
   </w:num>
   <w:num w:numId="18">
     <w:abstractNumId w:val="6"/>
@@ -4633,7 +6284,7 @@
     <w:abstractNumId w:val="10"/>
   </w:num>
   <w:num w:numId="21">
-    <w:abstractNumId w:val="25"/>
+    <w:abstractNumId w:val="26"/>
     <w:lvlOverride w:ilvl="0"/>
     <w:lvlOverride w:ilvl="1">
       <w:startOverride w:val="1"/>
@@ -4745,7 +6396,7 @@
     </w:lvlOverride>
   </w:num>
   <w:num w:numId="25">
-    <w:abstractNumId w:val="24"/>
+    <w:abstractNumId w:val="25"/>
     <w:lvlOverride w:ilvl="0"/>
     <w:lvlOverride w:ilvl="1">
       <w:startOverride w:val="1"/>
@@ -4773,7 +6424,7 @@
     </w:lvlOverride>
   </w:num>
   <w:num w:numId="26">
-    <w:abstractNumId w:val="19"/>
+    <w:abstractNumId w:val="20"/>
     <w:lvlOverride w:ilvl="0"/>
     <w:lvlOverride w:ilvl="1">
       <w:startOverride w:val="1"/>
@@ -4829,7 +6480,7 @@
     </w:lvlOverride>
   </w:num>
   <w:num w:numId="28">
-    <w:abstractNumId w:val="18"/>
+    <w:abstractNumId w:val="19"/>
     <w:lvlOverride w:ilvl="0"/>
     <w:lvlOverride w:ilvl="1">
       <w:startOverride w:val="1"/>
@@ -4857,7 +6508,7 @@
     </w:lvlOverride>
   </w:num>
   <w:num w:numId="29">
-    <w:abstractNumId w:val="20"/>
+    <w:abstractNumId w:val="21"/>
     <w:lvlOverride w:ilvl="0"/>
     <w:lvlOverride w:ilvl="1">
       <w:startOverride w:val="1"/>
@@ -4913,7 +6564,7 @@
     </w:lvlOverride>
   </w:num>
   <w:num w:numId="31">
-    <w:abstractNumId w:val="25"/>
+    <w:abstractNumId w:val="26"/>
   </w:num>
   <w:num w:numId="32">
     <w:abstractNumId w:val="2"/>
@@ -5010,6 +6661,9 @@
   </w:num>
   <w:num w:numId="38">
     <w:abstractNumId w:val="4"/>
+  </w:num>
+  <w:num w:numId="39">
+    <w:abstractNumId w:val="17"/>
   </w:num>
 </w:numbering>
 </file>
@@ -5802,7 +7456,7 @@
 </file>
 
 <file path=customXml/itemProps1.xml><?xml version="1.0" encoding="utf-8"?>
-<ds:datastoreItem xmlns:ds="http://schemas.openxmlformats.org/officeDocument/2006/customXml" ds:itemID="{1B225604-873A-40B3-ADD1-2581AC16B50C}">
+<ds:datastoreItem xmlns:ds="http://schemas.openxmlformats.org/officeDocument/2006/customXml" ds:itemID="{F1BC175A-2F3F-4437-BE9B-4983084AAD53}">
   <ds:schemaRefs>
     <ds:schemaRef ds:uri="http://schemas.openxmlformats.org/officeDocument/2006/bibliography"/>
   </ds:schemaRefs>

</xml_diff>

<commit_message>
Implements 28907. First version of SQL CE 4 support (more installer TLC to come)
[TFS Changeset #77238]

--HG--
branch : 4.6.0
extra : convert_revision : svn%3A97d4ea1f-01e3-004f-9921-93e2b4184493/branches/4.1.0%402150
</commit_message>
<xml_diff>
--- a/docs/changelog.docx
+++ b/docs/changelog.docx
@@ -9,22 +9,13 @@
           <w:rFonts w:eastAsia="Calibri" w:cs="Times New Roman"/>
         </w:rPr>
       </w:pPr>
-      <w:bookmarkStart w:id="0" w:name="_Toc267864231"/>
-      <w:proofErr w:type="spellStart"/>
+      <w:bookmarkStart w:id="0" w:name="_Toc270676358"/>
       <w:r>
         <w:rPr>
           <w:rStyle w:val="Heading1Char"/>
           <w:rFonts w:eastAsia="Calibri" w:cs="Times New Roman"/>
         </w:rPr>
-        <w:t>Umbraco</w:t>
-      </w:r>
-      <w:proofErr w:type="spellEnd"/>
-      <w:r>
-        <w:rPr>
-          <w:rStyle w:val="Heading1Char"/>
-          <w:rFonts w:eastAsia="Calibri" w:cs="Times New Roman"/>
-        </w:rPr>
-        <w:t xml:space="preserve"> 4.5 update</w:t>
+        <w:t>Umbraco 4.5 update</w:t>
       </w:r>
       <w:bookmarkEnd w:id="0"/>
       <w:r>
@@ -86,22 +77,14 @@
     </w:p>
     <w:p>
       <w:r>
-        <w:t xml:space="preserve">This document outlines the progress with </w:t>
-      </w:r>
-      <w:proofErr w:type="spellStart"/>
-      <w:r>
-        <w:t>Umbraco</w:t>
-      </w:r>
-      <w:proofErr w:type="spellEnd"/>
-      <w:r>
-        <w:t xml:space="preserve"> 4.5 since release. </w:t>
+        <w:t xml:space="preserve">This document outlines the progress with Umbraco 4.5 since release. </w:t>
       </w:r>
     </w:p>
     <w:p>
       <w:pPr>
         <w:pStyle w:val="Heading2"/>
       </w:pPr>
-      <w:bookmarkStart w:id="1" w:name="_Toc267864232"/>
+      <w:bookmarkStart w:id="1" w:name="_Toc270676359"/>
       <w:r>
         <w:t>Contents</w:t>
       </w:r>
@@ -137,7 +120,7 @@
         </w:rPr>
         <w:fldChar w:fldCharType="separate"/>
       </w:r>
-      <w:hyperlink w:anchor="_Toc267864231" w:history="1">
+      <w:hyperlink w:anchor="_Toc270676358" w:history="1">
         <w:r>
           <w:rPr>
             <w:rStyle w:val="Hyperlink"/>
@@ -165,7 +148,7 @@
             <w:noProof/>
             <w:webHidden/>
           </w:rPr>
-          <w:instrText xml:space="preserve"> PAGEREF _Toc267864231 \h </w:instrText>
+          <w:instrText xml:space="preserve"> PAGEREF _Toc270676358 \h </w:instrText>
         </w:r>
         <w:r>
           <w:rPr>
@@ -208,7 +191,7 @@
           <w:lang w:val="da-DK" w:eastAsia="da-DK"/>
         </w:rPr>
       </w:pPr>
-      <w:hyperlink w:anchor="_Toc267864232" w:history="1">
+      <w:hyperlink w:anchor="_Toc270676359" w:history="1">
         <w:r>
           <w:rPr>
             <w:rStyle w:val="Hyperlink"/>
@@ -235,7 +218,7 @@
             <w:noProof/>
             <w:webHidden/>
           </w:rPr>
-          <w:instrText xml:space="preserve"> PAGEREF _Toc267864232 \h </w:instrText>
+          <w:instrText xml:space="preserve"> PAGEREF _Toc270676359 \h </w:instrText>
         </w:r>
         <w:r>
           <w:rPr>
@@ -278,28 +261,13 @@
           <w:lang w:val="da-DK" w:eastAsia="da-DK"/>
         </w:rPr>
       </w:pPr>
-      <w:hyperlink w:anchor="_Toc267864233" w:history="1">
+      <w:hyperlink w:anchor="_Toc270676360" w:history="1">
         <w:r>
           <w:rPr>
             <w:rStyle w:val="Hyperlink"/>
             <w:noProof/>
           </w:rPr>
-          <w:t>Progress since last (Version 4.5.1, July 25</w:t>
-        </w:r>
-        <w:r>
-          <w:rPr>
-            <w:rStyle w:val="Hyperlink"/>
-            <w:noProof/>
-            <w:vertAlign w:val="superscript"/>
-          </w:rPr>
-          <w:t>th</w:t>
-        </w:r>
-        <w:r>
-          <w:rPr>
-            <w:rStyle w:val="Hyperlink"/>
-            <w:noProof/>
-          </w:rPr>
-          <w:t xml:space="preserve"> 2010):</w:t>
+          <w:t>Progress since last (Version 4.5.2, August 27th 2010):</w:t>
         </w:r>
         <w:r>
           <w:rPr>
@@ -320,7 +288,7 @@
             <w:noProof/>
             <w:webHidden/>
           </w:rPr>
-          <w:instrText xml:space="preserve"> PAGEREF _Toc267864233 \h </w:instrText>
+          <w:instrText xml:space="preserve"> PAGEREF _Toc270676360 \h </w:instrText>
         </w:r>
         <w:r>
           <w:rPr>
@@ -363,7 +331,7 @@
           <w:lang w:val="da-DK" w:eastAsia="da-DK"/>
         </w:rPr>
       </w:pPr>
-      <w:hyperlink w:anchor="_Toc267864234" w:history="1">
+      <w:hyperlink w:anchor="_Toc270676361" w:history="1">
         <w:r>
           <w:rPr>
             <w:rStyle w:val="Hyperlink"/>
@@ -390,7 +358,7 @@
             <w:noProof/>
             <w:webHidden/>
           </w:rPr>
-          <w:instrText xml:space="preserve"> PAGEREF _Toc267864234 \h </w:instrText>
+          <w:instrText xml:space="preserve"> PAGEREF _Toc270676361 \h </w:instrText>
         </w:r>
         <w:r>
           <w:rPr>
@@ -433,28 +401,13 @@
           <w:lang w:val="da-DK" w:eastAsia="da-DK"/>
         </w:rPr>
       </w:pPr>
-      <w:hyperlink w:anchor="_Toc267864235" w:history="1">
+      <w:hyperlink w:anchor="_Toc270676362" w:history="1">
         <w:r>
           <w:rPr>
             <w:rStyle w:val="Hyperlink"/>
             <w:noProof/>
           </w:rPr>
-          <w:t>Progress since last (Version 4.5.0, June 24</w:t>
-        </w:r>
-        <w:r>
-          <w:rPr>
-            <w:rStyle w:val="Hyperlink"/>
-            <w:noProof/>
-            <w:vertAlign w:val="superscript"/>
-          </w:rPr>
-          <w:t>th</w:t>
-        </w:r>
-        <w:r>
-          <w:rPr>
-            <w:rStyle w:val="Hyperlink"/>
-            <w:noProof/>
-          </w:rPr>
-          <w:t xml:space="preserve"> 2010):</w:t>
+          <w:t>Version 4.5.1, July 25th 2010:</w:t>
         </w:r>
         <w:r>
           <w:rPr>
@@ -475,7 +428,7 @@
             <w:noProof/>
             <w:webHidden/>
           </w:rPr>
-          <w:instrText xml:space="preserve"> PAGEREF _Toc267864235 \h </w:instrText>
+          <w:instrText xml:space="preserve"> PAGEREF _Toc270676362 \h </w:instrText>
         </w:r>
         <w:r>
           <w:rPr>
@@ -508,6 +461,91 @@
     </w:p>
     <w:p>
       <w:pPr>
+        <w:pStyle w:val="TOC3"/>
+        <w:tabs>
+          <w:tab w:val="right" w:leader="dot" w:pos="9350"/>
+        </w:tabs>
+        <w:rPr>
+          <w:rFonts w:eastAsiaTheme="minorEastAsia"/>
+          <w:noProof/>
+          <w:lang w:val="da-DK" w:eastAsia="da-DK"/>
+        </w:rPr>
+      </w:pPr>
+      <w:hyperlink w:anchor="_Toc270676363" w:history="1">
+        <w:r>
+          <w:rPr>
+            <w:rStyle w:val="Hyperlink"/>
+            <w:noProof/>
+          </w:rPr>
+          <w:t>Version 4.5.0, June 24</w:t>
+        </w:r>
+        <w:r>
+          <w:rPr>
+            <w:rStyle w:val="Hyperlink"/>
+            <w:noProof/>
+            <w:vertAlign w:val="superscript"/>
+          </w:rPr>
+          <w:t>th</w:t>
+        </w:r>
+        <w:r>
+          <w:rPr>
+            <w:rStyle w:val="Hyperlink"/>
+            <w:noProof/>
+          </w:rPr>
+          <w:t xml:space="preserve"> 2010:</w:t>
+        </w:r>
+        <w:r>
+          <w:rPr>
+            <w:noProof/>
+            <w:webHidden/>
+          </w:rPr>
+          <w:tab/>
+        </w:r>
+        <w:r>
+          <w:rPr>
+            <w:noProof/>
+            <w:webHidden/>
+          </w:rPr>
+          <w:fldChar w:fldCharType="begin"/>
+        </w:r>
+        <w:r>
+          <w:rPr>
+            <w:noProof/>
+            <w:webHidden/>
+          </w:rPr>
+          <w:instrText xml:space="preserve"> PAGEREF _Toc270676363 \h </w:instrText>
+        </w:r>
+        <w:r>
+          <w:rPr>
+            <w:noProof/>
+            <w:webHidden/>
+          </w:rPr>
+        </w:r>
+        <w:r>
+          <w:rPr>
+            <w:noProof/>
+            <w:webHidden/>
+          </w:rPr>
+          <w:fldChar w:fldCharType="separate"/>
+        </w:r>
+        <w:r>
+          <w:rPr>
+            <w:noProof/>
+            <w:webHidden/>
+          </w:rPr>
+          <w:t>2</w:t>
+        </w:r>
+        <w:r>
+          <w:rPr>
+            <w:noProof/>
+            <w:webHidden/>
+          </w:rPr>
+          <w:fldChar w:fldCharType="end"/>
+        </w:r>
+      </w:hyperlink>
+    </w:p>
+    <w:p>
+      <w:pPr>
         <w:pStyle w:val="TOC2"/>
         <w:tabs>
           <w:tab w:val="right" w:leader="dot" w:pos="9350"/>
@@ -518,7 +556,7 @@
           <w:lang w:val="da-DK" w:eastAsia="da-DK"/>
         </w:rPr>
       </w:pPr>
-      <w:hyperlink w:anchor="_Toc267864236" w:history="1">
+      <w:hyperlink w:anchor="_Toc270676364" w:history="1">
         <w:r>
           <w:rPr>
             <w:rStyle w:val="Hyperlink"/>
@@ -545,7 +583,7 @@
             <w:noProof/>
             <w:webHidden/>
           </w:rPr>
-          <w:instrText xml:space="preserve"> PAGEREF _Toc267864236 \h </w:instrText>
+          <w:instrText xml:space="preserve"> PAGEREF _Toc270676364 \h </w:instrText>
         </w:r>
         <w:r>
           <w:rPr>
@@ -565,7 +603,7 @@
             <w:noProof/>
             <w:webHidden/>
           </w:rPr>
-          <w:t>3</w:t>
+          <w:t>4</w:t>
         </w:r>
         <w:r>
           <w:rPr>
@@ -593,18 +631,24 @@
       <w:pPr>
         <w:pStyle w:val="Heading2"/>
       </w:pPr>
-      <w:bookmarkStart w:id="2" w:name="_Toc267864233"/>
+      <w:bookmarkStart w:id="2" w:name="_Toc270676360"/>
       <w:r>
         <w:t>Pr</w:t>
       </w:r>
       <w:r>
-        <w:t>ogress since last (Version 4.5.2 beta</w:t>
+        <w:t>ogress since last (Version 4.5.2</w:t>
       </w:r>
       <w:r>
         <w:t xml:space="preserve">, </w:t>
       </w:r>
       <w:r>
-        <w:t>August 24th</w:t>
+        <w:t>August 2</w:t>
+      </w:r>
+      <w:r>
+        <w:t>7</w:t>
+      </w:r>
+      <w:r>
+        <w:t>th</w:t>
       </w:r>
       <w:r>
         <w:t xml:space="preserve"> 2010):</w:t>
@@ -616,7 +660,7 @@
         <w:t xml:space="preserve">A stability release fixing </w:t>
       </w:r>
       <w:r>
-        <w:t>46</w:t>
+        <w:t>50</w:t>
       </w:r>
       <w:r>
         <w:t xml:space="preserve"> issues based on feedback from 4.5.</w:t>
@@ -641,30 +685,22 @@
       </w:r>
     </w:p>
     <w:p>
-      <w:proofErr w:type="spellStart"/>
-      <w:r>
-        <w:t>Umbraco</w:t>
-      </w:r>
-      <w:proofErr w:type="spellEnd"/>
-      <w:r>
-        <w:t xml:space="preserve"> 4.5 is now considered fully stable.</w:t>
-      </w:r>
-    </w:p>
-    <w:p>
-      <w:proofErr w:type="gramStart"/>
+      <w:r>
+        <w:t>Umbraco 4.5 is now considered fully stable.</w:t>
+      </w:r>
+    </w:p>
+    <w:p>
       <w:r>
         <w:t>Full change log in the end of this document.</w:t>
       </w:r>
-      <w:proofErr w:type="gramEnd"/>
     </w:p>
     <w:p/>
     <w:p>
       <w:pPr>
         <w:pStyle w:val="Heading2"/>
       </w:pPr>
-      <w:bookmarkStart w:id="3" w:name="_Toc267864234"/>
-      <w:r>
-        <w:lastRenderedPageBreak/>
+      <w:bookmarkStart w:id="3" w:name="_Toc270676361"/>
+      <w:r>
         <w:t>Backlog</w:t>
       </w:r>
       <w:bookmarkEnd w:id="3"/>
@@ -673,30 +709,21 @@
       <w:pPr>
         <w:pStyle w:val="Heading3"/>
       </w:pPr>
-      <w:bookmarkStart w:id="4" w:name="_Toc267864235"/>
+      <w:bookmarkStart w:id="4" w:name="_Toc270676362"/>
       <w:r>
         <w:t>Version 4.5.1, July 25th 2010:</w:t>
       </w:r>
-    </w:p>
-    <w:p>
-      <w:r>
-        <w:t xml:space="preserve">A stability release fixing 42 issues based on feedback from 4.5.0 users. Mostly around issues with Virtual Directories, resolving tilde based </w:t>
-      </w:r>
-      <w:proofErr w:type="spellStart"/>
-      <w:r>
-        <w:t>urls</w:t>
-      </w:r>
-      <w:proofErr w:type="spellEnd"/>
-      <w:r>
-        <w:t xml:space="preserve"> in XSLT and Media, packages, exceptions due to foreign key conflicts and sorting of Media.</w:t>
-      </w:r>
-    </w:p>
-    <w:p>
-      <w:proofErr w:type="gramStart"/>
+      <w:bookmarkEnd w:id="4"/>
+    </w:p>
+    <w:p>
+      <w:r>
+        <w:t>A stability release fixing 42 issues based on feedback from 4.5.0 users. Mostly around issues with Virtual Directories, resolving tilde based urls in XSLT and Media, packages, exceptions due to foreign key conflicts and sorting of Media.</w:t>
+      </w:r>
+    </w:p>
+    <w:p>
       <w:r>
         <w:t>Full change log in the end of this document.</w:t>
       </w:r>
-      <w:proofErr w:type="gramEnd"/>
     </w:p>
     <w:p>
       <w:pPr>
@@ -707,6 +734,7 @@
       <w:pPr>
         <w:pStyle w:val="Heading3"/>
       </w:pPr>
+      <w:bookmarkStart w:id="5" w:name="_Toc270676363"/>
       <w:r>
         <w:t>Version 4.5.0, June 24</w:t>
       </w:r>
@@ -719,7 +747,7 @@
       <w:r>
         <w:t xml:space="preserve"> 2010:</w:t>
       </w:r>
-      <w:bookmarkEnd w:id="4"/>
+      <w:bookmarkEnd w:id="5"/>
     </w:p>
     <w:p>
       <w:pPr>
@@ -727,21 +755,8 @@
           <w:b/>
         </w:rPr>
       </w:pPr>
-      <w:proofErr w:type="gramStart"/>
-      <w:r>
-        <w:t xml:space="preserve">The first release of </w:t>
-      </w:r>
-      <w:proofErr w:type="spellStart"/>
-      <w:r>
-        <w:t>Umbraco</w:t>
-      </w:r>
-      <w:proofErr w:type="spellEnd"/>
-      <w:r>
-        <w:t xml:space="preserve"> 4.5.</w:t>
-      </w:r>
-      <w:proofErr w:type="gramEnd"/>
-      <w:r>
-        <w:t xml:space="preserve"> The highlights:</w:t>
+      <w:r>
+        <w:t>The first release of Umbraco 4.5. The highlights:</w:t>
       </w:r>
       <w:r>
         <w:rPr>
@@ -772,15 +787,7 @@
         </w:numPr>
       </w:pPr>
       <w:r>
-        <w:t xml:space="preserve">Extreme Performance (40% </w:t>
-      </w:r>
-      <w:proofErr w:type="spellStart"/>
-      <w:r>
-        <w:t>avg</w:t>
-      </w:r>
-      <w:proofErr w:type="spellEnd"/>
-      <w:r>
-        <w:t xml:space="preserve"> reduction)</w:t>
+        <w:t>Extreme Performance (40% avg reduction)</w:t>
       </w:r>
     </w:p>
     <w:p>
@@ -792,13 +799,8 @@
         </w:numPr>
       </w:pPr>
       <w:r>
-        <w:t xml:space="preserve">100+ Unit Tests in </w:t>
-      </w:r>
-      <w:proofErr w:type="spellStart"/>
-      <w:r>
-        <w:t>Datalayer</w:t>
-      </w:r>
-      <w:proofErr w:type="spellEnd"/>
+        <w:t>100+ Unit Tests in Datalayer</w:t>
+      </w:r>
     </w:p>
     <w:p>
       <w:pPr>
@@ -820,13 +822,8 @@
           <w:numId w:val="35"/>
         </w:numPr>
       </w:pPr>
-      <w:proofErr w:type="spellStart"/>
-      <w:r>
-        <w:t>DataType</w:t>
-      </w:r>
-      <w:proofErr w:type="spellEnd"/>
-      <w:r>
-        <w:t>: Macro Container</w:t>
+      <w:r>
+        <w:t>DataType: Macro Container</w:t>
       </w:r>
     </w:p>
     <w:p>
@@ -910,13 +907,8 @@
           <w:numId w:val="36"/>
         </w:numPr>
       </w:pPr>
-      <w:proofErr w:type="spellStart"/>
-      <w:r>
-        <w:t>DataType</w:t>
-      </w:r>
-      <w:proofErr w:type="spellEnd"/>
-      <w:r>
-        <w:t>: Improved Media Picker</w:t>
+      <w:r>
+        <w:t>DataType: Improved Media Picker</w:t>
       </w:r>
     </w:p>
     <w:p>
@@ -927,13 +919,8 @@
           <w:numId w:val="36"/>
         </w:numPr>
       </w:pPr>
-      <w:proofErr w:type="spellStart"/>
-      <w:r>
-        <w:t>DataType</w:t>
-      </w:r>
-      <w:proofErr w:type="spellEnd"/>
-      <w:r>
-        <w:t>: Image Cropper</w:t>
+      <w:r>
+        <w:t>DataType: Image Cropper</w:t>
       </w:r>
     </w:p>
     <w:p>
@@ -945,13 +932,9 @@
         </w:numPr>
       </w:pPr>
       <w:r>
-        <w:t xml:space="preserve">LINQ 2 </w:t>
-      </w:r>
-      <w:proofErr w:type="spellStart"/>
-      <w:r>
-        <w:t>Umbraco</w:t>
-      </w:r>
-      <w:proofErr w:type="spellEnd"/>
+        <w:lastRenderedPageBreak/>
+        <w:t>LINQ 2 Umbraco</w:t>
+      </w:r>
     </w:p>
     <w:p>
       <w:pPr>
@@ -974,24 +957,7 @@
         </w:numPr>
       </w:pPr>
       <w:r>
-        <w:lastRenderedPageBreak/>
-        <w:t xml:space="preserve">DLR (Ruby </w:t>
-      </w:r>
-      <w:proofErr w:type="spellStart"/>
-      <w:r>
-        <w:t>Pyhton</w:t>
-      </w:r>
-      <w:proofErr w:type="spellEnd"/>
-      <w:r>
-        <w:t xml:space="preserve"> </w:t>
-      </w:r>
-      <w:proofErr w:type="spellStart"/>
-      <w:r>
-        <w:t>jScript</w:t>
-      </w:r>
-      <w:proofErr w:type="spellEnd"/>
-      <w:r>
-        <w:t xml:space="preserve"> support)</w:t>
+        <w:t>DLR (Ruby Pyhton jScript support)</w:t>
       </w:r>
     </w:p>
     <w:p>
@@ -1051,17 +1017,12 @@
           <w:color w:val="auto"/>
         </w:rPr>
       </w:pPr>
-      <w:bookmarkStart w:id="5" w:name="_Toc267864236"/>
-      <w:proofErr w:type="spellStart"/>
+      <w:bookmarkStart w:id="6" w:name="_Toc270676364"/>
       <w:r>
         <w:lastRenderedPageBreak/>
-        <w:t>Changelog</w:t>
-      </w:r>
-      <w:proofErr w:type="spellEnd"/>
-      <w:r>
-        <w:t>:</w:t>
-      </w:r>
-      <w:bookmarkEnd w:id="5"/>
+        <w:t>Changelog:</w:t>
+      </w:r>
+      <w:bookmarkEnd w:id="6"/>
     </w:p>
     <w:p>
       <w:pPr>
@@ -1069,1078 +1030,822 @@
           <w:b/>
         </w:rPr>
       </w:pPr>
-      <w:proofErr w:type="spellStart"/>
       <w:r>
         <w:rPr>
           <w:b/>
         </w:rPr>
-        <w:t>Umbraco</w:t>
-      </w:r>
-      <w:proofErr w:type="spellEnd"/>
-      <w:r>
+        <w:t>Umbraco 4.5.2 (August 27th 2010)</w:t>
+      </w:r>
+    </w:p>
+    <w:p>
+      <w:pPr>
+        <w:pStyle w:val="ListParagraph"/>
+        <w:numPr>
+          <w:ilvl w:val="0"/>
+          <w:numId w:val="40"/>
+        </w:numPr>
+      </w:pPr>
+      <w:r>
+        <w:t>27102</w:t>
+      </w:r>
+      <w:r>
+        <w:tab/>
+        <w:t>Umbraco 4.1b2 - RelatedLinksDataEditor inserts a broken url for close.png image</w:t>
+      </w:r>
+    </w:p>
+    <w:p>
+      <w:pPr>
+        <w:pStyle w:val="ListParagraph"/>
+        <w:numPr>
+          <w:ilvl w:val="0"/>
+          <w:numId w:val="40"/>
+        </w:numPr>
+      </w:pPr>
+      <w:r>
+        <w:t>27777</w:t>
+      </w:r>
+      <w:r>
+        <w:tab/>
+        <w:t>'Create' package from 'Packages' context menu throws Exception (4.1RC)</w:t>
+      </w:r>
+    </w:p>
+    <w:p>
+      <w:pPr>
+        <w:pStyle w:val="ListParagraph"/>
+        <w:numPr>
+          <w:ilvl w:val="0"/>
+          <w:numId w:val="40"/>
+        </w:numPr>
+      </w:pPr>
+      <w:r>
+        <w:t>28514</w:t>
+      </w:r>
+      <w:r>
+        <w:tab/>
+        <w:t>[umbraco 4.5.x] Events inherited from ApplicationBase does not fire (if placed in App_Code)</w:t>
+      </w:r>
+    </w:p>
+    <w:p>
+      <w:pPr>
+        <w:pStyle w:val="ListParagraph"/>
+        <w:numPr>
+          <w:ilvl w:val="0"/>
+          <w:numId w:val="40"/>
+        </w:numPr>
+      </w:pPr>
+      <w:r>
+        <w:t>28684</w:t>
+      </w:r>
+      <w:r>
+        <w:tab/>
+        <w:t>Weird url behaviour with manage hostnames on second level node</w:t>
+      </w:r>
+    </w:p>
+    <w:p>
+      <w:pPr>
         <w:rPr>
           <w:b/>
         </w:rPr>
-        <w:t xml:space="preserve"> 4.5.2 beta (August 24th 2010)</w:t>
-      </w:r>
-    </w:p>
-    <w:p>
-      <w:pPr>
-        <w:pStyle w:val="ListParagraph"/>
-        <w:numPr>
-          <w:ilvl w:val="0"/>
-          <w:numId w:val="39"/>
-        </w:numPr>
-      </w:pPr>
-      <w:r>
-        <w:t>22918</w:t>
-      </w:r>
-      <w:r>
-        <w:tab/>
-        <w:t>'</w:t>
-      </w:r>
-      <w:proofErr w:type="spellStart"/>
-      <w:r>
-        <w:t>System.Exception</w:t>
-      </w:r>
-      <w:proofErr w:type="spellEnd"/>
-      <w:r>
-        <w:t xml:space="preserve">: The user does not authenticate' when using </w:t>
-      </w:r>
-      <w:proofErr w:type="spellStart"/>
-      <w:r>
-        <w:t>DocumentService</w:t>
-      </w:r>
-      <w:proofErr w:type="spellEnd"/>
-    </w:p>
-    <w:p>
-      <w:pPr>
-        <w:pStyle w:val="ListParagraph"/>
-        <w:numPr>
-          <w:ilvl w:val="0"/>
-          <w:numId w:val="39"/>
-        </w:numPr>
-      </w:pPr>
-      <w:r>
-        <w:t>23475</w:t>
-      </w:r>
-      <w:r>
-        <w:tab/>
-        <w:t>Mail sent to [translator] user (using 'Send to translation' functionality) has incorrect parameter</w:t>
-      </w:r>
-    </w:p>
-    <w:p>
-      <w:pPr>
-        <w:pStyle w:val="ListParagraph"/>
-        <w:numPr>
-          <w:ilvl w:val="0"/>
-          <w:numId w:val="39"/>
-        </w:numPr>
-      </w:pPr>
-      <w:r>
-        <w:t>23519</w:t>
-      </w:r>
-      <w:r>
-        <w:tab/>
-      </w:r>
-      <w:proofErr w:type="spellStart"/>
-      <w:r>
-        <w:t>verticalscroll</w:t>
-      </w:r>
-      <w:proofErr w:type="spellEnd"/>
-      <w:r>
-        <w:t xml:space="preserve"> bar not seen fully when choosing a media type</w:t>
-      </w:r>
-    </w:p>
-    <w:p>
-      <w:pPr>
-        <w:pStyle w:val="ListParagraph"/>
-        <w:numPr>
-          <w:ilvl w:val="0"/>
-          <w:numId w:val="39"/>
-        </w:numPr>
-      </w:pPr>
-      <w:r>
-        <w:t>24135</w:t>
-      </w:r>
-      <w:r>
-        <w:tab/>
-        <w:t xml:space="preserve">Macro </w:t>
-      </w:r>
-      <w:proofErr w:type="spellStart"/>
-      <w:r>
-        <w:t>param</w:t>
-      </w:r>
-      <w:proofErr w:type="spellEnd"/>
-      <w:r>
-        <w:t xml:space="preserve"> alias of '</w:t>
-      </w:r>
-      <w:proofErr w:type="spellStart"/>
-      <w:r>
-        <w:t>parentNode</w:t>
-      </w:r>
-      <w:proofErr w:type="spellEnd"/>
-      <w:r>
-        <w:t>' makes macro insertion fail</w:t>
-      </w:r>
-    </w:p>
-    <w:p>
-      <w:pPr>
-        <w:pStyle w:val="ListParagraph"/>
-        <w:numPr>
-          <w:ilvl w:val="0"/>
-          <w:numId w:val="39"/>
-        </w:numPr>
-      </w:pPr>
-      <w:r>
-        <w:t>27611</w:t>
-      </w:r>
-      <w:r>
-        <w:tab/>
-        <w:t>Setting public access on a site's root node returns 404</w:t>
-      </w:r>
-    </w:p>
-    <w:p>
-      <w:pPr>
-        <w:pStyle w:val="ListParagraph"/>
-        <w:numPr>
-          <w:ilvl w:val="0"/>
-          <w:numId w:val="39"/>
-        </w:numPr>
-      </w:pPr>
-      <w:r>
-        <w:t>27872</w:t>
-      </w:r>
-      <w:r>
-        <w:tab/>
-      </w:r>
-      <w:proofErr w:type="spellStart"/>
-      <w:r>
-        <w:t>umbraco</w:t>
-      </w:r>
-      <w:proofErr w:type="spellEnd"/>
-      <w:r>
-        <w:t xml:space="preserve"> 4.5: Sorting Root Media Node</w:t>
-      </w:r>
-    </w:p>
-    <w:p>
-      <w:pPr>
-        <w:pStyle w:val="ListParagraph"/>
-        <w:numPr>
-          <w:ilvl w:val="0"/>
-          <w:numId w:val="39"/>
-        </w:numPr>
-      </w:pPr>
-      <w:r>
-        <w:t>27944</w:t>
-      </w:r>
-      <w:r>
-        <w:tab/>
-        <w:t>Member protected pages display wrong icon overlay</w:t>
-      </w:r>
-    </w:p>
-    <w:p>
-      <w:pPr>
-        <w:pStyle w:val="ListParagraph"/>
-        <w:numPr>
-          <w:ilvl w:val="0"/>
-          <w:numId w:val="39"/>
-        </w:numPr>
-      </w:pPr>
-      <w:r>
-        <w:t>28076</w:t>
-      </w:r>
-      <w:r>
-        <w:tab/>
-      </w:r>
-      <w:proofErr w:type="spellStart"/>
-      <w:r>
-        <w:t>umbraco</w:t>
-      </w:r>
-      <w:proofErr w:type="spellEnd"/>
-      <w:r>
-        <w:t xml:space="preserve"> 4.5: Edit in Canvas not working properly</w:t>
-      </w:r>
-    </w:p>
-    <w:p>
-      <w:pPr>
-        <w:pStyle w:val="ListParagraph"/>
-        <w:numPr>
-          <w:ilvl w:val="0"/>
-          <w:numId w:val="39"/>
-        </w:numPr>
-      </w:pPr>
-      <w:r>
-        <w:t>28077</w:t>
-      </w:r>
-      <w:r>
-        <w:tab/>
-      </w:r>
-      <w:proofErr w:type="spellStart"/>
-      <w:r>
-        <w:t>umbraco</w:t>
-      </w:r>
-      <w:proofErr w:type="spellEnd"/>
-      <w:r>
-        <w:t xml:space="preserve"> 4.5: </w:t>
-      </w:r>
-      <w:proofErr w:type="spellStart"/>
-      <w:r>
-        <w:t>jQuery</w:t>
-      </w:r>
-      <w:proofErr w:type="spellEnd"/>
-      <w:r>
-        <w:t xml:space="preserve"> not loaded by default</w:t>
-      </w:r>
-    </w:p>
-    <w:p>
-      <w:pPr>
-        <w:pStyle w:val="ListParagraph"/>
-        <w:numPr>
-          <w:ilvl w:val="0"/>
-          <w:numId w:val="39"/>
-        </w:numPr>
-      </w:pPr>
-      <w:r>
-        <w:t>28175</w:t>
-      </w:r>
-      <w:r>
-        <w:tab/>
-        <w:t xml:space="preserve">4.5 </w:t>
-      </w:r>
-      <w:proofErr w:type="spellStart"/>
-      <w:r>
-        <w:t>ExtensionAttribute</w:t>
-      </w:r>
-      <w:proofErr w:type="spellEnd"/>
-      <w:r>
-        <w:t xml:space="preserve"> conflict</w:t>
-      </w:r>
-    </w:p>
-    <w:p>
-      <w:pPr>
-        <w:pStyle w:val="ListParagraph"/>
-        <w:numPr>
-          <w:ilvl w:val="0"/>
-          <w:numId w:val="39"/>
-        </w:numPr>
-      </w:pPr>
-      <w:r>
-        <w:t>28307</w:t>
-      </w:r>
-      <w:r>
-        <w:tab/>
-        <w:t xml:space="preserve">Can't use VB.NET </w:t>
-      </w:r>
-      <w:proofErr w:type="spellStart"/>
-      <w:r>
-        <w:t>UserControls</w:t>
-      </w:r>
-      <w:proofErr w:type="spellEnd"/>
-      <w:r>
-        <w:t xml:space="preserve"> (4.5.0 - 4.5.1)</w:t>
-      </w:r>
-    </w:p>
-    <w:p>
-      <w:pPr>
-        <w:pStyle w:val="ListParagraph"/>
-        <w:numPr>
-          <w:ilvl w:val="0"/>
-          <w:numId w:val="39"/>
-        </w:numPr>
-      </w:pPr>
-      <w:r>
-        <w:t>28344</w:t>
-      </w:r>
-      <w:r>
-        <w:tab/>
-        <w:t>Empty alias is allowed in document types</w:t>
-      </w:r>
-    </w:p>
-    <w:p>
-      <w:pPr>
-        <w:pStyle w:val="ListParagraph"/>
-        <w:numPr>
-          <w:ilvl w:val="0"/>
-          <w:numId w:val="39"/>
-        </w:numPr>
-      </w:pPr>
-      <w:r>
-        <w:t>28346</w:t>
-      </w:r>
-      <w:r>
-        <w:tab/>
-        <w:t>Wrong overlay icon for protected nodes.</w:t>
-      </w:r>
-    </w:p>
-    <w:p>
-      <w:pPr>
-        <w:pStyle w:val="ListParagraph"/>
-        <w:numPr>
-          <w:ilvl w:val="0"/>
-          <w:numId w:val="39"/>
-        </w:numPr>
-      </w:pPr>
-      <w:r>
-        <w:t>28395</w:t>
-      </w:r>
-      <w:r>
-        <w:tab/>
-        <w:t xml:space="preserve">Question mark added on to </w:t>
-      </w:r>
-      <w:proofErr w:type="spellStart"/>
-      <w:r>
-        <w:t>postback</w:t>
-      </w:r>
-      <w:proofErr w:type="spellEnd"/>
-      <w:r>
-        <w:t xml:space="preserve"> </w:t>
-      </w:r>
-      <w:proofErr w:type="spellStart"/>
-      <w:r>
-        <w:t>url</w:t>
-      </w:r>
-      <w:proofErr w:type="spellEnd"/>
-    </w:p>
-    <w:p>
-      <w:pPr>
-        <w:pStyle w:val="ListParagraph"/>
-        <w:numPr>
-          <w:ilvl w:val="0"/>
-          <w:numId w:val="39"/>
-        </w:numPr>
-      </w:pPr>
-      <w:r>
-        <w:t>28405</w:t>
-      </w:r>
-      <w:r>
-        <w:tab/>
-      </w:r>
-      <w:proofErr w:type="spellStart"/>
-      <w:r>
-        <w:t>Umbraco</w:t>
-      </w:r>
-      <w:proofErr w:type="spellEnd"/>
-      <w:r>
-        <w:t xml:space="preserve"> 4.5.1, no tree nodes after fresh install</w:t>
-      </w:r>
-    </w:p>
-    <w:p>
-      <w:pPr>
-        <w:pStyle w:val="ListParagraph"/>
-        <w:numPr>
-          <w:ilvl w:val="0"/>
-          <w:numId w:val="39"/>
-        </w:numPr>
-      </w:pPr>
-      <w:r>
-        <w:t>28407</w:t>
-      </w:r>
-      <w:r>
-        <w:tab/>
-        <w:t>YSOD opening a page after deleting a media item</w:t>
-      </w:r>
-    </w:p>
-    <w:p>
-      <w:pPr>
-        <w:pStyle w:val="ListParagraph"/>
-        <w:numPr>
-          <w:ilvl w:val="0"/>
-          <w:numId w:val="39"/>
-        </w:numPr>
-      </w:pPr>
-      <w:r>
-        <w:t>28411</w:t>
-      </w:r>
-      <w:r>
-        <w:tab/>
-        <w:t>Dictionary items not alpha sorted</w:t>
-      </w:r>
-    </w:p>
-    <w:p>
-      <w:pPr>
-        <w:pStyle w:val="ListParagraph"/>
-        <w:numPr>
-          <w:ilvl w:val="0"/>
-          <w:numId w:val="39"/>
-        </w:numPr>
-      </w:pPr>
-      <w:r>
-        <w:t>28423</w:t>
-      </w:r>
-      <w:r>
-        <w:tab/>
-        <w:t>Move node to parent of containing node broken</w:t>
-      </w:r>
-    </w:p>
-    <w:p>
-      <w:pPr>
-        <w:pStyle w:val="ListParagraph"/>
-        <w:numPr>
-          <w:ilvl w:val="0"/>
-          <w:numId w:val="39"/>
-        </w:numPr>
-      </w:pPr>
-      <w:r>
-        <w:t>28424</w:t>
-      </w:r>
-      <w:r>
-        <w:tab/>
-        <w:t xml:space="preserve">Tables created with </w:t>
-      </w:r>
-      <w:proofErr w:type="spellStart"/>
-      <w:r>
-        <w:t>dbo</w:t>
-      </w:r>
-      <w:proofErr w:type="spellEnd"/>
-      <w:r>
-        <w:t xml:space="preserve"> schema</w:t>
-      </w:r>
-    </w:p>
-    <w:p>
-      <w:pPr>
-        <w:pStyle w:val="ListParagraph"/>
-        <w:numPr>
-          <w:ilvl w:val="0"/>
-          <w:numId w:val="39"/>
-        </w:numPr>
-      </w:pPr>
-      <w:r>
-        <w:t>28455</w:t>
-      </w:r>
-      <w:r>
-        <w:tab/>
-        <w:t>Tree control can only render an app, not an individual tree</w:t>
-      </w:r>
-    </w:p>
-    <w:p>
-      <w:pPr>
-        <w:pStyle w:val="ListParagraph"/>
-        <w:numPr>
-          <w:ilvl w:val="0"/>
-          <w:numId w:val="39"/>
-        </w:numPr>
-      </w:pPr>
-      <w:r>
-        <w:t>28464</w:t>
-      </w:r>
-      <w:r>
-        <w:tab/>
-      </w:r>
-      <w:proofErr w:type="spellStart"/>
-      <w:r>
-        <w:t>umbraco.library:GetMember</w:t>
-      </w:r>
-      <w:proofErr w:type="spellEnd"/>
-      <w:r>
-        <w:t xml:space="preserve">(int32 </w:t>
-      </w:r>
-      <w:proofErr w:type="spellStart"/>
-      <w:r>
-        <w:t>memberID</w:t>
-      </w:r>
-      <w:proofErr w:type="spellEnd"/>
-      <w:r>
-        <w:t>) still not working</w:t>
-      </w:r>
-    </w:p>
-    <w:p>
-      <w:pPr>
-        <w:pStyle w:val="ListParagraph"/>
-        <w:numPr>
-          <w:ilvl w:val="0"/>
-          <w:numId w:val="39"/>
-        </w:numPr>
-      </w:pPr>
-      <w:r>
-        <w:t>28470</w:t>
-      </w:r>
-      <w:r>
-        <w:tab/>
-      </w:r>
-      <w:proofErr w:type="spellStart"/>
-      <w:r>
-        <w:t>MemberType.GetByAlias</w:t>
-      </w:r>
-      <w:proofErr w:type="spellEnd"/>
-      <w:r>
-        <w:t xml:space="preserve"> can return a </w:t>
-      </w:r>
-      <w:proofErr w:type="spellStart"/>
-      <w:r>
-        <w:t>DocumentType</w:t>
-      </w:r>
-      <w:proofErr w:type="spellEnd"/>
-      <w:r>
-        <w:t xml:space="preserve"> instead of a </w:t>
-      </w:r>
-      <w:proofErr w:type="spellStart"/>
-      <w:r>
-        <w:t>membertype</w:t>
-      </w:r>
-      <w:proofErr w:type="spellEnd"/>
-    </w:p>
-    <w:p>
-      <w:pPr>
-        <w:pStyle w:val="ListParagraph"/>
-        <w:numPr>
-          <w:ilvl w:val="0"/>
-          <w:numId w:val="39"/>
-        </w:numPr>
-      </w:pPr>
-      <w:r>
-        <w:t>28476</w:t>
-      </w:r>
-      <w:r>
-        <w:tab/>
-        <w:t xml:space="preserve">Sort option on </w:t>
-      </w:r>
-      <w:proofErr w:type="spellStart"/>
-      <w:r>
-        <w:t>Stylesheet</w:t>
-      </w:r>
-      <w:proofErr w:type="spellEnd"/>
-      <w:r>
-        <w:t xml:space="preserve"> Properties opens sort dialog but does not save changes</w:t>
-      </w:r>
-    </w:p>
-    <w:p>
-      <w:pPr>
-        <w:pStyle w:val="ListParagraph"/>
-        <w:numPr>
-          <w:ilvl w:val="0"/>
-          <w:numId w:val="39"/>
-        </w:numPr>
-      </w:pPr>
-      <w:r>
-        <w:t>28477</w:t>
-      </w:r>
-      <w:r>
-        <w:tab/>
-        <w:t xml:space="preserve">Wish: Make database </w:t>
-      </w:r>
-      <w:proofErr w:type="spellStart"/>
-      <w:r>
-        <w:t>collumn</w:t>
-      </w:r>
-      <w:proofErr w:type="spellEnd"/>
-      <w:r>
-        <w:t xml:space="preserve"> </w:t>
-      </w:r>
-      <w:proofErr w:type="spellStart"/>
-      <w:r>
-        <w:t>macroAlias</w:t>
-      </w:r>
-      <w:proofErr w:type="spellEnd"/>
-      <w:r>
-        <w:t xml:space="preserve"> bigger than 50</w:t>
-      </w:r>
-    </w:p>
-    <w:p>
-      <w:pPr>
-        <w:pStyle w:val="ListParagraph"/>
-        <w:numPr>
-          <w:ilvl w:val="0"/>
-          <w:numId w:val="39"/>
-        </w:numPr>
-      </w:pPr>
-      <w:r>
-        <w:t>28485</w:t>
-      </w:r>
-      <w:r>
-        <w:tab/>
-      </w:r>
-      <w:proofErr w:type="spellStart"/>
-      <w:r>
-        <w:t>Umbraco.config</w:t>
-      </w:r>
-      <w:proofErr w:type="spellEnd"/>
-      <w:r>
-        <w:t xml:space="preserve"> constantly being recreated after publish or </w:t>
-      </w:r>
-      <w:proofErr w:type="spellStart"/>
-      <w:r>
-        <w:t>unpublish</w:t>
-      </w:r>
-      <w:proofErr w:type="spellEnd"/>
-    </w:p>
-    <w:p>
-      <w:pPr>
-        <w:pStyle w:val="ListParagraph"/>
-        <w:numPr>
-          <w:ilvl w:val="0"/>
-          <w:numId w:val="39"/>
-        </w:numPr>
-      </w:pPr>
-      <w:r>
-        <w:t>28496</w:t>
-      </w:r>
-      <w:r>
-        <w:tab/>
-      </w:r>
-      <w:proofErr w:type="spellStart"/>
-      <w:r>
-        <w:t>GlobalSettings.Path</w:t>
-      </w:r>
-      <w:proofErr w:type="spellEnd"/>
-      <w:r>
-        <w:t xml:space="preserve"> is not resolved (can include ~)</w:t>
-      </w:r>
-    </w:p>
-    <w:p>
-      <w:pPr>
-        <w:pStyle w:val="ListParagraph"/>
-        <w:numPr>
-          <w:ilvl w:val="0"/>
-          <w:numId w:val="39"/>
-        </w:numPr>
-      </w:pPr>
-      <w:r>
-        <w:lastRenderedPageBreak/>
-        <w:t>28501</w:t>
-      </w:r>
-      <w:r>
-        <w:tab/>
-        <w:t xml:space="preserve">Recreate tree after installing a package </w:t>
-      </w:r>
-      <w:proofErr w:type="spellStart"/>
-      <w:r>
-        <w:t>Umbraco</w:t>
-      </w:r>
-      <w:proofErr w:type="spellEnd"/>
-      <w:r>
-        <w:t xml:space="preserve"> 4.5.1</w:t>
-      </w:r>
-    </w:p>
-    <w:p>
-      <w:pPr>
-        <w:pStyle w:val="ListParagraph"/>
-        <w:numPr>
-          <w:ilvl w:val="0"/>
-          <w:numId w:val="39"/>
-        </w:numPr>
-      </w:pPr>
-      <w:r>
-        <w:t>28505</w:t>
-      </w:r>
-      <w:r>
-        <w:tab/>
-        <w:t xml:space="preserve">TreeControl.ascx rendering </w:t>
-      </w:r>
-      <w:proofErr w:type="spellStart"/>
-      <w:r>
-        <w:t>IAction</w:t>
-      </w:r>
-      <w:proofErr w:type="spellEnd"/>
-      <w:r>
-        <w:t xml:space="preserve"> </w:t>
-      </w:r>
-      <w:proofErr w:type="spellStart"/>
-      <w:r>
-        <w:t>JsSource</w:t>
-      </w:r>
-      <w:proofErr w:type="spellEnd"/>
-      <w:r>
-        <w:t xml:space="preserve"> as script block</w:t>
-      </w:r>
-    </w:p>
-    <w:p>
-      <w:pPr>
-        <w:pStyle w:val="ListParagraph"/>
-        <w:numPr>
-          <w:ilvl w:val="0"/>
-          <w:numId w:val="39"/>
-        </w:numPr>
-      </w:pPr>
-      <w:r>
-        <w:t>28511</w:t>
-      </w:r>
-      <w:r>
-        <w:tab/>
-        <w:t>Can't sort items in the Media section in 4.5.1</w:t>
-      </w:r>
-    </w:p>
-    <w:p>
-      <w:pPr>
-        <w:pStyle w:val="ListParagraph"/>
-        <w:numPr>
-          <w:ilvl w:val="0"/>
-          <w:numId w:val="39"/>
-        </w:numPr>
-      </w:pPr>
-      <w:r>
-        <w:t>28537</w:t>
-      </w:r>
-      <w:r>
-        <w:tab/>
-        <w:t>LINQ2Umbraco exports base properties to all classes</w:t>
-      </w:r>
-    </w:p>
-    <w:p>
-      <w:pPr>
-        <w:pStyle w:val="ListParagraph"/>
-        <w:numPr>
-          <w:ilvl w:val="0"/>
-          <w:numId w:val="39"/>
-        </w:numPr>
-      </w:pPr>
-      <w:r>
-        <w:t>28538</w:t>
-      </w:r>
-      <w:r>
-        <w:tab/>
-        <w:t>Linq2Umbraco fails when non-mandatory property (date) is empty</w:t>
-      </w:r>
-    </w:p>
-    <w:p>
-      <w:pPr>
-        <w:pStyle w:val="ListParagraph"/>
-        <w:numPr>
-          <w:ilvl w:val="0"/>
-          <w:numId w:val="39"/>
-        </w:numPr>
-      </w:pPr>
-      <w:r>
-        <w:t>28557</w:t>
-      </w:r>
-      <w:r>
-        <w:tab/>
-        <w:t xml:space="preserve">Work Item: 28485 has introduced a new </w:t>
-      </w:r>
-      <w:proofErr w:type="spellStart"/>
-      <w:r>
-        <w:t>umbraco.config</w:t>
-      </w:r>
-      <w:proofErr w:type="spellEnd"/>
-      <w:r>
-        <w:t xml:space="preserve"> bug whereby </w:t>
-      </w:r>
-      <w:proofErr w:type="spellStart"/>
-      <w:r>
-        <w:t>umbraco.config</w:t>
-      </w:r>
-      <w:proofErr w:type="spellEnd"/>
-      <w:r>
-        <w:t xml:space="preserve"> is deleted</w:t>
-      </w:r>
-    </w:p>
-    <w:p>
-      <w:pPr>
-        <w:pStyle w:val="ListParagraph"/>
-        <w:numPr>
-          <w:ilvl w:val="0"/>
-          <w:numId w:val="39"/>
-        </w:numPr>
-      </w:pPr>
-      <w:r>
-        <w:t>28576</w:t>
-      </w:r>
-      <w:r>
-        <w:tab/>
-        <w:t xml:space="preserve">Empty </w:t>
-      </w:r>
-      <w:proofErr w:type="spellStart"/>
-      <w:r>
-        <w:t>datetime</w:t>
-      </w:r>
-      <w:proofErr w:type="spellEnd"/>
-      <w:r>
-        <w:t xml:space="preserve"> bug in </w:t>
-      </w:r>
-      <w:proofErr w:type="spellStart"/>
-      <w:r>
-        <w:t>Linq</w:t>
-      </w:r>
-      <w:proofErr w:type="spellEnd"/>
-      <w:r>
-        <w:t xml:space="preserve"> to </w:t>
-      </w:r>
-      <w:proofErr w:type="spellStart"/>
-      <w:r>
-        <w:t>Umbraco</w:t>
-      </w:r>
-      <w:proofErr w:type="spellEnd"/>
-      <w:r>
-        <w:t xml:space="preserve"> 4.5</w:t>
-      </w:r>
-    </w:p>
-    <w:p>
-      <w:pPr>
-        <w:pStyle w:val="ListParagraph"/>
-        <w:numPr>
-          <w:ilvl w:val="0"/>
-          <w:numId w:val="39"/>
-        </w:numPr>
-      </w:pPr>
-      <w:r>
-        <w:t>28591</w:t>
-      </w:r>
-      <w:r>
-        <w:tab/>
-      </w:r>
-      <w:proofErr w:type="spellStart"/>
-      <w:r>
-        <w:t>jQuery</w:t>
-      </w:r>
-      <w:proofErr w:type="spellEnd"/>
-      <w:r>
-        <w:t xml:space="preserve"> error in EditContent.aspx</w:t>
-      </w:r>
-    </w:p>
-    <w:p>
-      <w:pPr>
-        <w:pStyle w:val="ListParagraph"/>
-        <w:numPr>
-          <w:ilvl w:val="0"/>
-          <w:numId w:val="39"/>
-        </w:numPr>
-      </w:pPr>
-      <w:r>
-        <w:t>28600</w:t>
-      </w:r>
-      <w:r>
-        <w:tab/>
-        <w:t>Call .Trim() on node names</w:t>
-      </w:r>
-    </w:p>
-    <w:p>
-      <w:pPr>
-        <w:pStyle w:val="ListParagraph"/>
-        <w:numPr>
-          <w:ilvl w:val="0"/>
-          <w:numId w:val="39"/>
-        </w:numPr>
-      </w:pPr>
-      <w:r>
-        <w:t>28601</w:t>
-      </w:r>
-      <w:r>
-        <w:tab/>
-      </w:r>
-      <w:proofErr w:type="spellStart"/>
-      <w:r>
-        <w:t>Javascript</w:t>
-      </w:r>
-      <w:proofErr w:type="spellEnd"/>
-      <w:r>
-        <w:t xml:space="preserve"> error in /</w:t>
-      </w:r>
-      <w:proofErr w:type="spellStart"/>
-      <w:r>
-        <w:t>umbraco</w:t>
-      </w:r>
-      <w:proofErr w:type="spellEnd"/>
-      <w:r>
-        <w:t>/</w:t>
-      </w:r>
-      <w:proofErr w:type="spellStart"/>
-      <w:r>
-        <w:t>LiveEditing</w:t>
-      </w:r>
-      <w:proofErr w:type="spellEnd"/>
-      <w:r>
-        <w:t>/Modules/</w:t>
-      </w:r>
-      <w:proofErr w:type="spellStart"/>
-      <w:r>
-        <w:t>ItemEditing</w:t>
-      </w:r>
-      <w:proofErr w:type="spellEnd"/>
-      <w:r>
-        <w:t>/ItemEditing.js</w:t>
-      </w:r>
-    </w:p>
-    <w:p>
-      <w:pPr>
-        <w:pStyle w:val="ListParagraph"/>
-        <w:numPr>
-          <w:ilvl w:val="0"/>
-          <w:numId w:val="39"/>
-        </w:numPr>
-      </w:pPr>
-      <w:r>
-        <w:t>28613</w:t>
-      </w:r>
-      <w:r>
-        <w:tab/>
-        <w:t>Error When Attempting to Delete the Recycling Bin</w:t>
-      </w:r>
-    </w:p>
-    <w:p>
-      <w:pPr>
-        <w:pStyle w:val="ListParagraph"/>
-        <w:numPr>
-          <w:ilvl w:val="0"/>
-          <w:numId w:val="39"/>
-        </w:numPr>
-      </w:pPr>
-      <w:r>
-        <w:t>28624</w:t>
-      </w:r>
-      <w:r>
-        <w:tab/>
-        <w:t xml:space="preserve">Create member </w:t>
-      </w:r>
-      <w:proofErr w:type="spellStart"/>
-      <w:r>
-        <w:t>dublicate</w:t>
-      </w:r>
-      <w:proofErr w:type="spellEnd"/>
-      <w:r>
-        <w:t xml:space="preserve"> entry error</w:t>
-      </w:r>
-    </w:p>
-    <w:p>
-      <w:pPr>
-        <w:pStyle w:val="ListParagraph"/>
-        <w:numPr>
-          <w:ilvl w:val="0"/>
-          <w:numId w:val="39"/>
-        </w:numPr>
-      </w:pPr>
-      <w:r>
-        <w:t>28632</w:t>
-      </w:r>
-      <w:r>
-        <w:tab/>
-        <w:t xml:space="preserve">Adding new properties to a document type without republishing nodes causing LINQ to </w:t>
-      </w:r>
-      <w:proofErr w:type="spellStart"/>
-      <w:r>
-        <w:t>Umbraco</w:t>
-      </w:r>
-      <w:proofErr w:type="spellEnd"/>
-      <w:r>
-        <w:t xml:space="preserve"> to fail</w:t>
-      </w:r>
-    </w:p>
-    <w:p>
-      <w:pPr>
-        <w:pStyle w:val="ListParagraph"/>
-        <w:numPr>
-          <w:ilvl w:val="0"/>
-          <w:numId w:val="39"/>
-        </w:numPr>
-      </w:pPr>
-      <w:r>
-        <w:t>28637</w:t>
-      </w:r>
-      <w:r>
-        <w:tab/>
-        <w:t>Saving media causes endless loop on load balanced environments</w:t>
-      </w:r>
-    </w:p>
-    <w:p>
-      <w:pPr>
-        <w:pStyle w:val="ListParagraph"/>
-        <w:numPr>
-          <w:ilvl w:val="0"/>
-          <w:numId w:val="39"/>
-        </w:numPr>
-      </w:pPr>
-      <w:r>
-        <w:t>28638</w:t>
-      </w:r>
-      <w:r>
-        <w:tab/>
-        <w:t>Canvas Editing: Make it more obvious what can be edited</w:t>
-      </w:r>
-    </w:p>
-    <w:p>
-      <w:pPr>
-        <w:pStyle w:val="ListParagraph"/>
-        <w:numPr>
-          <w:ilvl w:val="0"/>
-          <w:numId w:val="39"/>
-        </w:numPr>
-      </w:pPr>
-      <w:r>
-        <w:t>28642</w:t>
-      </w:r>
-      <w:r>
-        <w:tab/>
-        <w:t>When protecting pages the icons in the content tree on protected pages does not show up as protected</w:t>
-      </w:r>
-    </w:p>
-    <w:p>
-      <w:pPr>
-        <w:pStyle w:val="ListParagraph"/>
-        <w:numPr>
-          <w:ilvl w:val="0"/>
-          <w:numId w:val="39"/>
-        </w:numPr>
-      </w:pPr>
-      <w:r>
-        <w:t>28647</w:t>
-      </w:r>
-      <w:r>
-        <w:tab/>
-        <w:t>Cache panel sizes</w:t>
-      </w:r>
-    </w:p>
-    <w:p>
-      <w:pPr>
-        <w:pStyle w:val="ListParagraph"/>
-        <w:numPr>
-          <w:ilvl w:val="0"/>
-          <w:numId w:val="39"/>
-        </w:numPr>
-      </w:pPr>
-      <w:r>
-        <w:t>28648</w:t>
-      </w:r>
-      <w:r>
-        <w:tab/>
-      </w:r>
-      <w:proofErr w:type="spellStart"/>
-      <w:r>
-        <w:t>Umbraco</w:t>
-      </w:r>
-      <w:proofErr w:type="spellEnd"/>
-      <w:r>
-        <w:t xml:space="preserve"> Item does not have </w:t>
-      </w:r>
-      <w:proofErr w:type="spellStart"/>
-      <w:r>
-        <w:t>creatorName</w:t>
-      </w:r>
-      <w:proofErr w:type="spellEnd"/>
-    </w:p>
-    <w:p>
-      <w:pPr>
-        <w:pStyle w:val="ListParagraph"/>
-        <w:numPr>
-          <w:ilvl w:val="0"/>
-          <w:numId w:val="39"/>
-        </w:numPr>
-      </w:pPr>
-      <w:r>
-        <w:t>28649</w:t>
-      </w:r>
-      <w:r>
-        <w:tab/>
-        <w:t>Content Channels: Media paths aren't resolved</w:t>
-      </w:r>
-    </w:p>
-    <w:p>
-      <w:pPr>
+      </w:pPr>
+      <w:r>
         <w:rPr>
           <w:b/>
         </w:rPr>
-      </w:pPr>
-      <w:proofErr w:type="spellStart"/>
-      <w:r>
+        <w:t>Umbraco 4.5.2 beta (August 24th 2010)</w:t>
+      </w:r>
+    </w:p>
+    <w:p>
+      <w:pPr>
+        <w:pStyle w:val="ListParagraph"/>
+        <w:numPr>
+          <w:ilvl w:val="0"/>
+          <w:numId w:val="39"/>
+        </w:numPr>
+      </w:pPr>
+      <w:r>
+        <w:t>22918</w:t>
+      </w:r>
+      <w:r>
+        <w:tab/>
+        <w:t>'System.Exception: The user does not authenticate' when using DocumentService</w:t>
+      </w:r>
+    </w:p>
+    <w:p>
+      <w:pPr>
+        <w:pStyle w:val="ListParagraph"/>
+        <w:numPr>
+          <w:ilvl w:val="0"/>
+          <w:numId w:val="39"/>
+        </w:numPr>
+      </w:pPr>
+      <w:r>
+        <w:t>23475</w:t>
+      </w:r>
+      <w:r>
+        <w:tab/>
+        <w:t>Mail sent to [translator] user (using 'Send to translation' functionality) has incorrect parameter</w:t>
+      </w:r>
+    </w:p>
+    <w:p>
+      <w:pPr>
+        <w:pStyle w:val="ListParagraph"/>
+        <w:numPr>
+          <w:ilvl w:val="0"/>
+          <w:numId w:val="39"/>
+        </w:numPr>
+      </w:pPr>
+      <w:r>
+        <w:t>23519</w:t>
+      </w:r>
+      <w:r>
+        <w:tab/>
+        <w:t>verticalscroll bar not seen fully when choosing a media type</w:t>
+      </w:r>
+    </w:p>
+    <w:p>
+      <w:pPr>
+        <w:pStyle w:val="ListParagraph"/>
+        <w:numPr>
+          <w:ilvl w:val="0"/>
+          <w:numId w:val="39"/>
+        </w:numPr>
+      </w:pPr>
+      <w:r>
+        <w:t>24135</w:t>
+      </w:r>
+      <w:r>
+        <w:tab/>
+        <w:t>Macro param alias of 'parentNode' makes macro insertion fail</w:t>
+      </w:r>
+    </w:p>
+    <w:p>
+      <w:pPr>
+        <w:pStyle w:val="ListParagraph"/>
+        <w:numPr>
+          <w:ilvl w:val="0"/>
+          <w:numId w:val="39"/>
+        </w:numPr>
+      </w:pPr>
+      <w:r>
+        <w:t>27611</w:t>
+      </w:r>
+      <w:r>
+        <w:tab/>
+        <w:t>Setting public access on a site's root node returns 404</w:t>
+      </w:r>
+    </w:p>
+    <w:p>
+      <w:pPr>
+        <w:pStyle w:val="ListParagraph"/>
+        <w:numPr>
+          <w:ilvl w:val="0"/>
+          <w:numId w:val="39"/>
+        </w:numPr>
+      </w:pPr>
+      <w:r>
+        <w:t>27872</w:t>
+      </w:r>
+      <w:r>
+        <w:tab/>
+        <w:t>umbraco 4.5: Sorting Root Media Node</w:t>
+      </w:r>
+    </w:p>
+    <w:p>
+      <w:pPr>
+        <w:pStyle w:val="ListParagraph"/>
+        <w:numPr>
+          <w:ilvl w:val="0"/>
+          <w:numId w:val="39"/>
+        </w:numPr>
+      </w:pPr>
+      <w:r>
+        <w:t>27944</w:t>
+      </w:r>
+      <w:r>
+        <w:tab/>
+        <w:t>Member protected pages display wrong icon overlay</w:t>
+      </w:r>
+    </w:p>
+    <w:p>
+      <w:pPr>
+        <w:pStyle w:val="ListParagraph"/>
+        <w:numPr>
+          <w:ilvl w:val="0"/>
+          <w:numId w:val="39"/>
+        </w:numPr>
+      </w:pPr>
+      <w:r>
+        <w:t>28076</w:t>
+      </w:r>
+      <w:r>
+        <w:tab/>
+        <w:t>umbraco 4.5: Edit in Canvas not working properly</w:t>
+      </w:r>
+    </w:p>
+    <w:p>
+      <w:pPr>
+        <w:pStyle w:val="ListParagraph"/>
+        <w:numPr>
+          <w:ilvl w:val="0"/>
+          <w:numId w:val="39"/>
+        </w:numPr>
+      </w:pPr>
+      <w:r>
+        <w:t>28077</w:t>
+      </w:r>
+      <w:r>
+        <w:tab/>
+        <w:t>umbraco 4.5: jQuery not loaded by default</w:t>
+      </w:r>
+    </w:p>
+    <w:p>
+      <w:pPr>
+        <w:pStyle w:val="ListParagraph"/>
+        <w:numPr>
+          <w:ilvl w:val="0"/>
+          <w:numId w:val="39"/>
+        </w:numPr>
+      </w:pPr>
+      <w:r>
+        <w:t>28175</w:t>
+      </w:r>
+      <w:r>
+        <w:tab/>
+        <w:t>4.5 ExtensionAttribute conflict</w:t>
+      </w:r>
+    </w:p>
+    <w:p>
+      <w:pPr>
+        <w:pStyle w:val="ListParagraph"/>
+        <w:numPr>
+          <w:ilvl w:val="0"/>
+          <w:numId w:val="39"/>
+        </w:numPr>
+      </w:pPr>
+      <w:r>
+        <w:t>28307</w:t>
+      </w:r>
+      <w:r>
+        <w:tab/>
+        <w:t>Can't use VB.NET UserControls (4.5.0 - 4.5.1)</w:t>
+      </w:r>
+    </w:p>
+    <w:p>
+      <w:pPr>
+        <w:pStyle w:val="ListParagraph"/>
+        <w:numPr>
+          <w:ilvl w:val="0"/>
+          <w:numId w:val="39"/>
+        </w:numPr>
+      </w:pPr>
+      <w:r>
+        <w:t>28344</w:t>
+      </w:r>
+      <w:r>
+        <w:tab/>
+        <w:t>Empty alias is allowed in document types</w:t>
+      </w:r>
+    </w:p>
+    <w:p>
+      <w:pPr>
+        <w:pStyle w:val="ListParagraph"/>
+        <w:numPr>
+          <w:ilvl w:val="0"/>
+          <w:numId w:val="39"/>
+        </w:numPr>
+      </w:pPr>
+      <w:r>
+        <w:t>28346</w:t>
+      </w:r>
+      <w:r>
+        <w:tab/>
+        <w:t>Wrong overlay icon for protected nodes.</w:t>
+      </w:r>
+    </w:p>
+    <w:p>
+      <w:pPr>
+        <w:pStyle w:val="ListParagraph"/>
+        <w:numPr>
+          <w:ilvl w:val="0"/>
+          <w:numId w:val="39"/>
+        </w:numPr>
+      </w:pPr>
+      <w:r>
+        <w:t>28395</w:t>
+      </w:r>
+      <w:r>
+        <w:tab/>
+        <w:t>Question mark added on to postback url</w:t>
+      </w:r>
+    </w:p>
+    <w:p>
+      <w:pPr>
+        <w:pStyle w:val="ListParagraph"/>
+        <w:numPr>
+          <w:ilvl w:val="0"/>
+          <w:numId w:val="39"/>
+        </w:numPr>
+      </w:pPr>
+      <w:r>
+        <w:t>28405</w:t>
+      </w:r>
+      <w:r>
+        <w:tab/>
+        <w:t>Umbraco 4.5.1, no tree nodes after fresh install</w:t>
+      </w:r>
+    </w:p>
+    <w:p>
+      <w:pPr>
+        <w:pStyle w:val="ListParagraph"/>
+        <w:numPr>
+          <w:ilvl w:val="0"/>
+          <w:numId w:val="39"/>
+        </w:numPr>
+      </w:pPr>
+      <w:r>
+        <w:t>28407</w:t>
+      </w:r>
+      <w:r>
+        <w:tab/>
+        <w:t>YSOD opening a page after deleting a media item</w:t>
+      </w:r>
+    </w:p>
+    <w:p>
+      <w:pPr>
+        <w:pStyle w:val="ListParagraph"/>
+        <w:numPr>
+          <w:ilvl w:val="0"/>
+          <w:numId w:val="39"/>
+        </w:numPr>
+      </w:pPr>
+      <w:r>
+        <w:t>28411</w:t>
+      </w:r>
+      <w:r>
+        <w:tab/>
+        <w:t>Dictionary items not alpha sorted</w:t>
+      </w:r>
+    </w:p>
+    <w:p>
+      <w:pPr>
+        <w:pStyle w:val="ListParagraph"/>
+        <w:numPr>
+          <w:ilvl w:val="0"/>
+          <w:numId w:val="39"/>
+        </w:numPr>
+      </w:pPr>
+      <w:r>
+        <w:t>28423</w:t>
+      </w:r>
+      <w:r>
+        <w:tab/>
+        <w:t>Move node to parent of containing node broken</w:t>
+      </w:r>
+    </w:p>
+    <w:p>
+      <w:pPr>
+        <w:pStyle w:val="ListParagraph"/>
+        <w:numPr>
+          <w:ilvl w:val="0"/>
+          <w:numId w:val="39"/>
+        </w:numPr>
+      </w:pPr>
+      <w:r>
+        <w:t>28424</w:t>
+      </w:r>
+      <w:r>
+        <w:tab/>
+        <w:t>Tables created with dbo schema</w:t>
+      </w:r>
+    </w:p>
+    <w:p>
+      <w:pPr>
+        <w:pStyle w:val="ListParagraph"/>
+        <w:numPr>
+          <w:ilvl w:val="0"/>
+          <w:numId w:val="39"/>
+        </w:numPr>
+      </w:pPr>
+      <w:r>
+        <w:lastRenderedPageBreak/>
+        <w:t>28455</w:t>
+      </w:r>
+      <w:r>
+        <w:tab/>
+        <w:t>Tree control can only render an app, not an individual tree</w:t>
+      </w:r>
+    </w:p>
+    <w:p>
+      <w:pPr>
+        <w:pStyle w:val="ListParagraph"/>
+        <w:numPr>
+          <w:ilvl w:val="0"/>
+          <w:numId w:val="39"/>
+        </w:numPr>
+      </w:pPr>
+      <w:r>
+        <w:t>28464</w:t>
+      </w:r>
+      <w:r>
+        <w:tab/>
+        <w:t>umbraco.library:GetMember(int32 memberID) still not working</w:t>
+      </w:r>
+    </w:p>
+    <w:p>
+      <w:pPr>
+        <w:pStyle w:val="ListParagraph"/>
+        <w:numPr>
+          <w:ilvl w:val="0"/>
+          <w:numId w:val="39"/>
+        </w:numPr>
+      </w:pPr>
+      <w:r>
+        <w:t>28470</w:t>
+      </w:r>
+      <w:r>
+        <w:tab/>
+        <w:t>MemberType.GetByAlias can return a DocumentType instead of a membertype</w:t>
+      </w:r>
+    </w:p>
+    <w:p>
+      <w:pPr>
+        <w:pStyle w:val="ListParagraph"/>
+        <w:numPr>
+          <w:ilvl w:val="0"/>
+          <w:numId w:val="39"/>
+        </w:numPr>
+      </w:pPr>
+      <w:r>
+        <w:t>28476</w:t>
+      </w:r>
+      <w:r>
+        <w:tab/>
+        <w:t>Sort option on Stylesheet Properties opens sort dialog but does not save changes</w:t>
+      </w:r>
+    </w:p>
+    <w:p>
+      <w:pPr>
+        <w:pStyle w:val="ListParagraph"/>
+        <w:numPr>
+          <w:ilvl w:val="0"/>
+          <w:numId w:val="39"/>
+        </w:numPr>
+      </w:pPr>
+      <w:r>
+        <w:t>28477</w:t>
+      </w:r>
+      <w:r>
+        <w:tab/>
+        <w:t>Wish: Make database collumn macroAlias bigger than 50</w:t>
+      </w:r>
+    </w:p>
+    <w:p>
+      <w:pPr>
+        <w:pStyle w:val="ListParagraph"/>
+        <w:numPr>
+          <w:ilvl w:val="0"/>
+          <w:numId w:val="39"/>
+        </w:numPr>
+      </w:pPr>
+      <w:r>
+        <w:t>28485</w:t>
+      </w:r>
+      <w:r>
+        <w:tab/>
+        <w:t>Umbraco.config constantly being recreated after publish or unpublish</w:t>
+      </w:r>
+    </w:p>
+    <w:p>
+      <w:pPr>
+        <w:pStyle w:val="ListParagraph"/>
+        <w:numPr>
+          <w:ilvl w:val="0"/>
+          <w:numId w:val="39"/>
+        </w:numPr>
+      </w:pPr>
+      <w:r>
+        <w:t>28496</w:t>
+      </w:r>
+      <w:r>
+        <w:tab/>
+        <w:t>GlobalSettings.Path is not resolved (can include ~)</w:t>
+      </w:r>
+    </w:p>
+    <w:p>
+      <w:pPr>
+        <w:pStyle w:val="ListParagraph"/>
+        <w:numPr>
+          <w:ilvl w:val="0"/>
+          <w:numId w:val="39"/>
+        </w:numPr>
+      </w:pPr>
+      <w:r>
+        <w:t>28501</w:t>
+      </w:r>
+      <w:r>
+        <w:tab/>
+        <w:t>Recreate tree after installing a package Umbraco 4.5.1</w:t>
+      </w:r>
+    </w:p>
+    <w:p>
+      <w:pPr>
+        <w:pStyle w:val="ListParagraph"/>
+        <w:numPr>
+          <w:ilvl w:val="0"/>
+          <w:numId w:val="39"/>
+        </w:numPr>
+      </w:pPr>
+      <w:r>
+        <w:t>28505</w:t>
+      </w:r>
+      <w:r>
+        <w:tab/>
+        <w:t>TreeControl.ascx rendering IAction JsSource as script block</w:t>
+      </w:r>
+    </w:p>
+    <w:p>
+      <w:pPr>
+        <w:pStyle w:val="ListParagraph"/>
+        <w:numPr>
+          <w:ilvl w:val="0"/>
+          <w:numId w:val="39"/>
+        </w:numPr>
+      </w:pPr>
+      <w:r>
+        <w:t>28511</w:t>
+      </w:r>
+      <w:r>
+        <w:tab/>
+        <w:t>Can't sort items in the Media section in 4.5.1</w:t>
+      </w:r>
+    </w:p>
+    <w:p>
+      <w:pPr>
+        <w:pStyle w:val="ListParagraph"/>
+        <w:numPr>
+          <w:ilvl w:val="0"/>
+          <w:numId w:val="39"/>
+        </w:numPr>
+      </w:pPr>
+      <w:r>
+        <w:t>28537</w:t>
+      </w:r>
+      <w:r>
+        <w:tab/>
+        <w:t>LINQ2Umbraco exports base properties to all classes</w:t>
+      </w:r>
+    </w:p>
+    <w:p>
+      <w:pPr>
+        <w:pStyle w:val="ListParagraph"/>
+        <w:numPr>
+          <w:ilvl w:val="0"/>
+          <w:numId w:val="39"/>
+        </w:numPr>
+      </w:pPr>
+      <w:r>
+        <w:t>28538</w:t>
+      </w:r>
+      <w:r>
+        <w:tab/>
+        <w:t>Linq2Umbraco fails when non-mandatory property (date) is empty</w:t>
+      </w:r>
+    </w:p>
+    <w:p>
+      <w:pPr>
+        <w:pStyle w:val="ListParagraph"/>
+        <w:numPr>
+          <w:ilvl w:val="0"/>
+          <w:numId w:val="39"/>
+        </w:numPr>
+      </w:pPr>
+      <w:r>
+        <w:t>28557</w:t>
+      </w:r>
+      <w:r>
+        <w:tab/>
+        <w:t>Work Item: 28485 has introduced a new umbraco.config bug whereby umbraco.config is deleted</w:t>
+      </w:r>
+    </w:p>
+    <w:p>
+      <w:pPr>
+        <w:pStyle w:val="ListParagraph"/>
+        <w:numPr>
+          <w:ilvl w:val="0"/>
+          <w:numId w:val="39"/>
+        </w:numPr>
+      </w:pPr>
+      <w:r>
+        <w:t>28576</w:t>
+      </w:r>
+      <w:r>
+        <w:tab/>
+        <w:t>Empty datetime bug in Linq to Umbraco 4.5</w:t>
+      </w:r>
+    </w:p>
+    <w:p>
+      <w:pPr>
+        <w:pStyle w:val="ListParagraph"/>
+        <w:numPr>
+          <w:ilvl w:val="0"/>
+          <w:numId w:val="39"/>
+        </w:numPr>
+      </w:pPr>
+      <w:r>
+        <w:t>28591</w:t>
+      </w:r>
+      <w:r>
+        <w:tab/>
+        <w:t>jQuery error in EditContent.aspx</w:t>
+      </w:r>
+    </w:p>
+    <w:p>
+      <w:pPr>
+        <w:pStyle w:val="ListParagraph"/>
+        <w:numPr>
+          <w:ilvl w:val="0"/>
+          <w:numId w:val="39"/>
+        </w:numPr>
+      </w:pPr>
+      <w:r>
+        <w:t>28600</w:t>
+      </w:r>
+      <w:r>
+        <w:tab/>
+        <w:t>Call .Trim() on node names</w:t>
+      </w:r>
+    </w:p>
+    <w:p>
+      <w:pPr>
+        <w:pStyle w:val="ListParagraph"/>
+        <w:numPr>
+          <w:ilvl w:val="0"/>
+          <w:numId w:val="39"/>
+        </w:numPr>
+      </w:pPr>
+      <w:r>
+        <w:t>28601</w:t>
+      </w:r>
+      <w:r>
+        <w:tab/>
+        <w:t>Javascript error in /umbraco/LiveEditing/Modules/ItemEditing/ItemEditing.js</w:t>
+      </w:r>
+    </w:p>
+    <w:p>
+      <w:pPr>
+        <w:pStyle w:val="ListParagraph"/>
+        <w:numPr>
+          <w:ilvl w:val="0"/>
+          <w:numId w:val="39"/>
+        </w:numPr>
+      </w:pPr>
+      <w:r>
+        <w:t>28613</w:t>
+      </w:r>
+      <w:r>
+        <w:tab/>
+        <w:t>Error When Attempting to Delete the Recycling Bin</w:t>
+      </w:r>
+    </w:p>
+    <w:p>
+      <w:pPr>
+        <w:pStyle w:val="ListParagraph"/>
+        <w:numPr>
+          <w:ilvl w:val="0"/>
+          <w:numId w:val="39"/>
+        </w:numPr>
+      </w:pPr>
+      <w:r>
+        <w:t>28624</w:t>
+      </w:r>
+      <w:r>
+        <w:tab/>
+        <w:t>Create member dublicate entry error</w:t>
+      </w:r>
+    </w:p>
+    <w:p>
+      <w:pPr>
+        <w:pStyle w:val="ListParagraph"/>
+        <w:numPr>
+          <w:ilvl w:val="0"/>
+          <w:numId w:val="39"/>
+        </w:numPr>
+      </w:pPr>
+      <w:r>
+        <w:t>28632</w:t>
+      </w:r>
+      <w:r>
+        <w:tab/>
+        <w:t>Adding new properties to a document type without republishing nodes causing LINQ to Umbraco to fail</w:t>
+      </w:r>
+    </w:p>
+    <w:p>
+      <w:pPr>
+        <w:pStyle w:val="ListParagraph"/>
+        <w:numPr>
+          <w:ilvl w:val="0"/>
+          <w:numId w:val="39"/>
+        </w:numPr>
+      </w:pPr>
+      <w:r>
+        <w:t>28637</w:t>
+      </w:r>
+      <w:r>
+        <w:tab/>
+        <w:t>Saving media causes endless loop on load balanced environments</w:t>
+      </w:r>
+    </w:p>
+    <w:p>
+      <w:pPr>
+        <w:pStyle w:val="ListParagraph"/>
+        <w:numPr>
+          <w:ilvl w:val="0"/>
+          <w:numId w:val="39"/>
+        </w:numPr>
+      </w:pPr>
+      <w:r>
+        <w:t>28638</w:t>
+      </w:r>
+      <w:r>
+        <w:tab/>
+        <w:t>Canvas Editing: Make it more obvious what can be edited</w:t>
+      </w:r>
+    </w:p>
+    <w:p>
+      <w:pPr>
+        <w:pStyle w:val="ListParagraph"/>
+        <w:numPr>
+          <w:ilvl w:val="0"/>
+          <w:numId w:val="39"/>
+        </w:numPr>
+      </w:pPr>
+      <w:r>
+        <w:t>28642</w:t>
+      </w:r>
+      <w:r>
+        <w:tab/>
+        <w:t>When protecting pages the icons in the content tree on protected pages does not show up as protected</w:t>
+      </w:r>
+    </w:p>
+    <w:p>
+      <w:pPr>
+        <w:pStyle w:val="ListParagraph"/>
+        <w:numPr>
+          <w:ilvl w:val="0"/>
+          <w:numId w:val="39"/>
+        </w:numPr>
+      </w:pPr>
+      <w:r>
+        <w:t>28647</w:t>
+      </w:r>
+      <w:r>
+        <w:tab/>
+        <w:t>Cache panel sizes</w:t>
+      </w:r>
+    </w:p>
+    <w:p>
+      <w:pPr>
+        <w:pStyle w:val="ListParagraph"/>
+        <w:numPr>
+          <w:ilvl w:val="0"/>
+          <w:numId w:val="39"/>
+        </w:numPr>
+      </w:pPr>
+      <w:r>
+        <w:t>28648</w:t>
+      </w:r>
+      <w:r>
+        <w:tab/>
+        <w:t>Umbraco Item does not have creatorName</w:t>
+      </w:r>
+    </w:p>
+    <w:p>
+      <w:pPr>
+        <w:pStyle w:val="ListParagraph"/>
+        <w:numPr>
+          <w:ilvl w:val="0"/>
+          <w:numId w:val="39"/>
+        </w:numPr>
+      </w:pPr>
+      <w:r>
+        <w:t>28649</w:t>
+      </w:r>
+      <w:r>
+        <w:tab/>
+        <w:t>Content Channels: Media paths aren't resolved</w:t>
+      </w:r>
+    </w:p>
+    <w:p>
+      <w:pPr>
         <w:rPr>
           <w:b/>
         </w:rPr>
-        <w:t>Umbraco</w:t>
-      </w:r>
-      <w:proofErr w:type="spellEnd"/>
+      </w:pPr>
       <w:r>
         <w:rPr>
           <w:b/>
         </w:rPr>
-        <w:t xml:space="preserve"> 4.5.1 release (July 25th 2010)</w:t>
+        <w:t>Umbraco 4.5.1 release (July 25th 2010)</w:t>
       </w:r>
     </w:p>
     <w:p>
@@ -2152,6 +1857,7 @@
         </w:numPr>
       </w:pPr>
       <w:r>
+        <w:lastRenderedPageBreak/>
         <w:t>27929</w:t>
       </w:r>
       <w:r>
@@ -2172,14 +1878,7 @@
       </w:r>
       <w:r>
         <w:tab/>
-      </w:r>
-      <w:proofErr w:type="spellStart"/>
-      <w:r>
-        <w:t>Umbraco</w:t>
-      </w:r>
-      <w:proofErr w:type="spellEnd"/>
-      <w:r>
-        <w:t xml:space="preserve"> 4.5 in Medium Trust: Installing packages causes error in Lucene.Net</w:t>
+        <w:t>Umbraco 4.5 in Medium Trust: Installing packages causes error in Lucene.Net</w:t>
       </w:r>
     </w:p>
     <w:p>
@@ -2243,15 +1942,7 @@
       </w:r>
       <w:r>
         <w:tab/>
-        <w:t xml:space="preserve">4.5.1 Builds Are Missing </w:t>
-      </w:r>
-      <w:proofErr w:type="spellStart"/>
-      <w:r>
-        <w:t>Umbraco.Linq.Core</w:t>
-      </w:r>
-      <w:proofErr w:type="spellEnd"/>
-      <w:r>
-        <w:t xml:space="preserve"> Assembly</w:t>
+        <w:t>4.5.1 Builds Are Missing Umbraco.Linq.Core Assembly</w:t>
       </w:r>
     </w:p>
     <w:p>
@@ -2260,20 +1951,380 @@
           <w:b/>
         </w:rPr>
       </w:pPr>
-      <w:proofErr w:type="spellStart"/>
       <w:r>
         <w:rPr>
           <w:b/>
         </w:rPr>
+        <w:t>Umbraco 4.5.1 beta (July 20th 2010)</w:t>
+      </w:r>
+    </w:p>
+    <w:p>
+      <w:pPr>
+        <w:pStyle w:val="ListParagraph"/>
+        <w:numPr>
+          <w:ilvl w:val="0"/>
+          <w:numId w:val="37"/>
+        </w:numPr>
+      </w:pPr>
+      <w:r>
+        <w:t>27855</w:t>
+      </w:r>
+      <w:r>
+        <w:tab/>
+        <w:t>cmspreviewxml table not created in MySql Installer (umbraco 4.5)</w:t>
+      </w:r>
+    </w:p>
+    <w:p>
+      <w:pPr>
+        <w:pStyle w:val="ListParagraph"/>
+        <w:numPr>
+          <w:ilvl w:val="0"/>
+          <w:numId w:val="37"/>
+        </w:numPr>
+      </w:pPr>
+      <w:r>
+        <w:t>27864</w:t>
+      </w:r>
+      <w:r>
+        <w:tab/>
+        <w:t>umbraco 4.5 package builder not grabbing xslt file partner to macro</w:t>
+      </w:r>
+    </w:p>
+    <w:p>
+      <w:pPr>
+        <w:pStyle w:val="ListParagraph"/>
+        <w:numPr>
+          <w:ilvl w:val="0"/>
+          <w:numId w:val="37"/>
+        </w:numPr>
+      </w:pPr>
+      <w:r>
+        <w:t>27872</w:t>
+      </w:r>
+      <w:r>
+        <w:tab/>
+        <w:t>umbraco 4.5: Sorting Root Media Node</w:t>
+      </w:r>
+    </w:p>
+    <w:p>
+      <w:pPr>
+        <w:pStyle w:val="ListParagraph"/>
+        <w:numPr>
+          <w:ilvl w:val="0"/>
+          <w:numId w:val="37"/>
+        </w:numPr>
+      </w:pPr>
+      <w:r>
+        <w:t>27873</w:t>
+      </w:r>
+      <w:r>
+        <w:tab/>
+        <w:t>umbraco 4+: Sort Dialog Typo</w:t>
+      </w:r>
+    </w:p>
+    <w:p>
+      <w:pPr>
+        <w:pStyle w:val="ListParagraph"/>
+        <w:numPr>
+          <w:ilvl w:val="0"/>
+          <w:numId w:val="37"/>
+        </w:numPr>
+      </w:pPr>
+      <w:r>
+        <w:t>27891</w:t>
+      </w:r>
+      <w:r>
+        <w:tab/>
+        <w:t>umbraco 4.5: Document Type Export to .NET</w:t>
+      </w:r>
+    </w:p>
+    <w:p>
+      <w:pPr>
+        <w:pStyle w:val="ListParagraph"/>
+        <w:numPr>
+          <w:ilvl w:val="0"/>
+          <w:numId w:val="37"/>
+        </w:numPr>
+      </w:pPr>
+      <w:r>
+        <w:t>27917</w:t>
+      </w:r>
+      <w:r>
+        <w:tab/>
+        <w:t>Error if umbracoReservedUrls or umbracoReservedPaths config settings are empty</w:t>
+      </w:r>
+    </w:p>
+    <w:p>
+      <w:pPr>
+        <w:pStyle w:val="ListParagraph"/>
+        <w:numPr>
+          <w:ilvl w:val="0"/>
+          <w:numId w:val="37"/>
+        </w:numPr>
+      </w:pPr>
+      <w:r>
+        <w:t>27929</w:t>
+      </w:r>
+      <w:r>
+        <w:tab/>
+        <w:t>Packager doesn't import content nodes (v 4.5)</w:t>
+      </w:r>
+    </w:p>
+    <w:p>
+      <w:pPr>
+        <w:pStyle w:val="ListParagraph"/>
+        <w:numPr>
+          <w:ilvl w:val="0"/>
+          <w:numId w:val="37"/>
+        </w:numPr>
+      </w:pPr>
+      <w:r>
+        <w:t>27934</w:t>
+      </w:r>
+      <w:r>
+        <w:tab/>
+        <w:t>Accessing Aliased Node second time fails</w:t>
+      </w:r>
+    </w:p>
+    <w:p>
+      <w:pPr>
+        <w:pStyle w:val="ListParagraph"/>
+        <w:numPr>
+          <w:ilvl w:val="0"/>
+          <w:numId w:val="37"/>
+        </w:numPr>
+      </w:pPr>
+      <w:r>
+        <w:t>27938</w:t>
+      </w:r>
+      <w:r>
+        <w:tab/>
+        <w:t>3rd party packages can break the tree</w:t>
+      </w:r>
+    </w:p>
+    <w:p>
+      <w:pPr>
+        <w:pStyle w:val="ListParagraph"/>
+        <w:numPr>
+          <w:ilvl w:val="0"/>
+          <w:numId w:val="37"/>
+        </w:numPr>
+      </w:pPr>
+      <w:r>
+        <w:t>27939</w:t>
+      </w:r>
+      <w:r>
+        <w:tab/>
+        <w:t>3rd party trees with no App reference can break Umbraco</w:t>
+      </w:r>
+    </w:p>
+    <w:p>
+      <w:pPr>
+        <w:pStyle w:val="ListParagraph"/>
+        <w:numPr>
+          <w:ilvl w:val="0"/>
+          <w:numId w:val="37"/>
+        </w:numPr>
+      </w:pPr>
+      <w:r>
+        <w:t>28012</w:t>
+      </w:r>
+      <w:r>
+        <w:tab/>
+        <w:t>getAllByEmail(string email) causes crash</w:t>
+      </w:r>
+    </w:p>
+    <w:p>
+      <w:pPr>
+        <w:pStyle w:val="ListParagraph"/>
+        <w:numPr>
+          <w:ilvl w:val="0"/>
+          <w:numId w:val="37"/>
+        </w:numPr>
+      </w:pPr>
+      <w:r>
+        <w:t>28013</w:t>
+      </w:r>
+      <w:r>
+        <w:tab/>
+        <w:t>4.5 Deleting property of Document type gives SQL FK consraint error</w:t>
+      </w:r>
+    </w:p>
+    <w:p>
+      <w:pPr>
+        <w:pStyle w:val="ListParagraph"/>
+        <w:numPr>
+          <w:ilvl w:val="0"/>
+          <w:numId w:val="37"/>
+        </w:numPr>
+      </w:pPr>
+      <w:r>
+        <w:t>28017</w:t>
+      </w:r>
+      <w:r>
+        <w:tab/>
+        <w:t>Deleting Master Document Type (with inherited doctypes) in 4.5 just displaying "Deleting.."</w:t>
+      </w:r>
+    </w:p>
+    <w:p>
+      <w:pPr>
+        <w:pStyle w:val="ListParagraph"/>
+        <w:numPr>
+          <w:ilvl w:val="0"/>
+          <w:numId w:val="37"/>
+        </w:numPr>
+      </w:pPr>
+      <w:r>
+        <w:t>28037</w:t>
+      </w:r>
+      <w:r>
+        <w:tab/>
+        <w:t>License Text in Install Wizard Needs Updating to MIT</w:t>
+      </w:r>
+    </w:p>
+    <w:p>
+      <w:pPr>
+        <w:pStyle w:val="ListParagraph"/>
+        <w:numPr>
+          <w:ilvl w:val="0"/>
+          <w:numId w:val="37"/>
+        </w:numPr>
+      </w:pPr>
+      <w:r>
+        <w:t>28044</w:t>
+      </w:r>
+      <w:r>
+        <w:tab/>
+        <w:t>Notification emails have wrong URLS for Edit Delete and Publish</w:t>
+      </w:r>
+    </w:p>
+    <w:p>
+      <w:pPr>
+        <w:pStyle w:val="ListParagraph"/>
+        <w:numPr>
+          <w:ilvl w:val="0"/>
+          <w:numId w:val="37"/>
+        </w:numPr>
+      </w:pPr>
+      <w:r>
+        <w:t>28048</w:t>
+      </w:r>
+      <w:r>
+        <w:tab/>
+        <w:t>Linq to Umbraco file download links dont work</w:t>
+      </w:r>
+    </w:p>
+    <w:p>
+      <w:pPr>
+        <w:pStyle w:val="ListParagraph"/>
+        <w:numPr>
+          <w:ilvl w:val="0"/>
+          <w:numId w:val="37"/>
+        </w:numPr>
+      </w:pPr>
+      <w:r>
+        <w:t>28049</w:t>
+      </w:r>
+      <w:r>
+        <w:tab/>
+        <w:t>Validation on DocumentType Alaises</w:t>
+      </w:r>
+    </w:p>
+    <w:p>
+      <w:pPr>
+        <w:pStyle w:val="ListParagraph"/>
+        <w:numPr>
+          <w:ilvl w:val="0"/>
+          <w:numId w:val="37"/>
+        </w:numPr>
+      </w:pPr>
+      <w:r>
+        <w:t>28050</w:t>
+      </w:r>
+      <w:r>
+        <w:tab/>
+        <w:t>Include support for virtual urls in xslts</w:t>
+      </w:r>
+    </w:p>
+    <w:p>
+      <w:pPr>
+        <w:pStyle w:val="ListParagraph"/>
+        <w:numPr>
+          <w:ilvl w:val="0"/>
+          <w:numId w:val="37"/>
+        </w:numPr>
+      </w:pPr>
+      <w:r>
+        <w:t>28087</w:t>
+      </w:r>
+      <w:r>
+        <w:tab/>
+        <w:t>umbraco 4.5: Sorting Media Nodes</w:t>
+      </w:r>
+    </w:p>
+    <w:p>
+      <w:pPr>
+        <w:pStyle w:val="ListParagraph"/>
+        <w:numPr>
+          <w:ilvl w:val="0"/>
+          <w:numId w:val="37"/>
+        </w:numPr>
+      </w:pPr>
+      <w:r>
+        <w:t>28091</w:t>
+      </w:r>
+      <w:r>
+        <w:tab/>
+        <w:t>Umbraco 4.5: Unable to delete created package</w:t>
+      </w:r>
+    </w:p>
+    <w:p>
+      <w:pPr>
+        <w:pStyle w:val="ListParagraph"/>
+        <w:numPr>
+          <w:ilvl w:val="0"/>
+          <w:numId w:val="37"/>
+        </w:numPr>
+      </w:pPr>
+      <w:r>
+        <w:t>28111</w:t>
+      </w:r>
+      <w:r>
+        <w:tab/>
+        <w:t>Fail when deleting templates and deleting document type properties</w:t>
+      </w:r>
+    </w:p>
+    <w:p>
+      <w:pPr>
+        <w:pStyle w:val="ListParagraph"/>
+        <w:numPr>
+          <w:ilvl w:val="0"/>
+          <w:numId w:val="37"/>
+        </w:numPr>
+      </w:pPr>
+      <w:r>
+        <w:t>28114</w:t>
+      </w:r>
+      <w:r>
+        <w:tab/>
+        <w:t>Umbraco 4.5 - tinymce insert image dimensions are incorrect</w:t>
+      </w:r>
+    </w:p>
+    <w:p>
+      <w:pPr>
+        <w:pStyle w:val="ListParagraph"/>
+        <w:numPr>
+          <w:ilvl w:val="0"/>
+          <w:numId w:val="37"/>
+        </w:numPr>
+      </w:pPr>
+      <w:r>
         <w:lastRenderedPageBreak/>
-        <w:t>Umbraco</w:t>
-      </w:r>
-      <w:proofErr w:type="spellEnd"/>
-      <w:r>
-        <w:rPr>
-          <w:b/>
-        </w:rPr>
-        <w:t xml:space="preserve"> 4.5.1 beta (July 20th 2010)</w:t>
+        <w:t>28119</w:t>
+      </w:r>
+      <w:r>
+        <w:tab/>
+        <w:t>Unable to define a custom context menu icon for custom actions</w:t>
       </w:r>
     </w:p>
     <w:p>
@@ -2285,34 +2336,11 @@
         </w:numPr>
       </w:pPr>
       <w:r>
-        <w:t>27855</w:t>
-      </w:r>
-      <w:r>
-        <w:tab/>
-      </w:r>
-      <w:proofErr w:type="spellStart"/>
-      <w:r>
-        <w:t>cmspreviewxml</w:t>
-      </w:r>
-      <w:proofErr w:type="spellEnd"/>
-      <w:r>
-        <w:t xml:space="preserve"> table not created in </w:t>
-      </w:r>
-      <w:proofErr w:type="spellStart"/>
-      <w:r>
-        <w:t>MySql</w:t>
-      </w:r>
-      <w:proofErr w:type="spellEnd"/>
-      <w:r>
-        <w:t xml:space="preserve"> Installer (</w:t>
-      </w:r>
-      <w:proofErr w:type="spellStart"/>
-      <w:r>
-        <w:t>umbraco</w:t>
-      </w:r>
-      <w:proofErr w:type="spellEnd"/>
-      <w:r>
-        <w:t xml:space="preserve"> 4.5)</w:t>
+        <w:t>28122</w:t>
+      </w:r>
+      <w:r>
+        <w:tab/>
+        <w:t>Umbraco 4.5: wrong link to media is added when using Word 2007 Life function</w:t>
       </w:r>
     </w:p>
     <w:p>
@@ -2324,26 +2352,11 @@
         </w:numPr>
       </w:pPr>
       <w:r>
-        <w:t>27864</w:t>
-      </w:r>
-      <w:r>
-        <w:tab/>
-      </w:r>
-      <w:proofErr w:type="spellStart"/>
-      <w:r>
-        <w:t>umbraco</w:t>
-      </w:r>
-      <w:proofErr w:type="spellEnd"/>
-      <w:r>
-        <w:t xml:space="preserve"> 4.5 package builder not grabbing </w:t>
-      </w:r>
-      <w:proofErr w:type="spellStart"/>
-      <w:r>
-        <w:t>xslt</w:t>
-      </w:r>
-      <w:proofErr w:type="spellEnd"/>
-      <w:r>
-        <w:t xml:space="preserve"> file partner to macro</w:t>
+        <w:t>28145</w:t>
+      </w:r>
+      <w:r>
+        <w:tab/>
+        <w:t>Tilde not resolving when using upload and media picker datatypes</w:t>
       </w:r>
     </w:p>
     <w:p>
@@ -2355,18 +2368,11 @@
         </w:numPr>
       </w:pPr>
       <w:r>
-        <w:t>27872</w:t>
-      </w:r>
-      <w:r>
-        <w:tab/>
-      </w:r>
-      <w:proofErr w:type="spellStart"/>
-      <w:r>
-        <w:t>umbraco</w:t>
-      </w:r>
-      <w:proofErr w:type="spellEnd"/>
-      <w:r>
-        <w:t xml:space="preserve"> 4.5: Sorting Root Media Node</w:t>
+        <w:t>28147</w:t>
+      </w:r>
+      <w:r>
+        <w:tab/>
+        <w:t>GetMedia returns documentElement not firstChild (v4.5)</w:t>
       </w:r>
     </w:p>
     <w:p>
@@ -2378,18 +2384,11 @@
         </w:numPr>
       </w:pPr>
       <w:r>
-        <w:t>27873</w:t>
-      </w:r>
-      <w:r>
-        <w:tab/>
-      </w:r>
-      <w:proofErr w:type="spellStart"/>
-      <w:r>
-        <w:t>umbraco</w:t>
-      </w:r>
-      <w:proofErr w:type="spellEnd"/>
-      <w:r>
-        <w:t xml:space="preserve"> 4+: Sort Dialog Typo</w:t>
+        <w:t>28154</w:t>
+      </w:r>
+      <w:r>
+        <w:tab/>
+        <w:t>Umbraco.Library: GetMember doesn't support new schema</w:t>
       </w:r>
     </w:p>
     <w:p>
@@ -2401,18 +2400,11 @@
         </w:numPr>
       </w:pPr>
       <w:r>
-        <w:t>27891</w:t>
-      </w:r>
-      <w:r>
-        <w:tab/>
-      </w:r>
-      <w:proofErr w:type="spellStart"/>
-      <w:r>
-        <w:t>umbraco</w:t>
-      </w:r>
-      <w:proofErr w:type="spellEnd"/>
-      <w:r>
-        <w:t xml:space="preserve"> 4.5: Document Type Export to .NET</w:t>
+        <w:t>28155</w:t>
+      </w:r>
+      <w:r>
+        <w:tab/>
+        <w:t>XSLT Visualizer: If no text is chosen, use whole template</w:t>
       </w:r>
     </w:p>
     <w:p>
@@ -2424,35 +2416,11 @@
         </w:numPr>
       </w:pPr>
       <w:r>
-        <w:t>27917</w:t>
-      </w:r>
-      <w:r>
-        <w:tab/>
-        <w:t xml:space="preserve">Error if </w:t>
-      </w:r>
-      <w:proofErr w:type="spellStart"/>
-      <w:r>
-        <w:t>umbracoReservedUrls</w:t>
-      </w:r>
-      <w:proofErr w:type="spellEnd"/>
-      <w:r>
-        <w:t xml:space="preserve"> or </w:t>
-      </w:r>
-      <w:proofErr w:type="spellStart"/>
-      <w:r>
-        <w:t>umbracoReservedPaths</w:t>
-      </w:r>
-      <w:proofErr w:type="spellEnd"/>
-      <w:r>
-        <w:t xml:space="preserve"> </w:t>
-      </w:r>
-      <w:proofErr w:type="spellStart"/>
-      <w:r>
-        <w:t>config</w:t>
-      </w:r>
-      <w:proofErr w:type="spellEnd"/>
-      <w:r>
-        <w:t xml:space="preserve"> settings are empty</w:t>
+        <w:t>28157</w:t>
+      </w:r>
+      <w:r>
+        <w:tab/>
+        <w:t>Thumbnails are not shown for medias in the back office if you're running in vir dir</w:t>
       </w:r>
     </w:p>
     <w:p>
@@ -2464,11 +2432,11 @@
         </w:numPr>
       </w:pPr>
       <w:r>
-        <w:t>27929</w:t>
-      </w:r>
-      <w:r>
-        <w:tab/>
-        <w:t>Packager doesn't import content nodes (v 4.5)</w:t>
+        <w:t>28158</w:t>
+      </w:r>
+      <w:r>
+        <w:tab/>
+        <w:t>Folder browser doesn't show images due to error with file lookup (caused by vir dir support)</w:t>
       </w:r>
     </w:p>
     <w:p>
@@ -2480,11 +2448,11 @@
         </w:numPr>
       </w:pPr>
       <w:r>
-        <w:t>27934</w:t>
-      </w:r>
-      <w:r>
-        <w:tab/>
-        <w:t>Accessing Aliased Node second time fails</w:t>
+        <w:t>28176</w:t>
+      </w:r>
+      <w:r>
+        <w:tab/>
+        <w:t>TinyMCE: Media is not inserted correctly when using virtual directories</w:t>
       </w:r>
     </w:p>
     <w:p>
@@ -2496,11 +2464,11 @@
         </w:numPr>
       </w:pPr>
       <w:r>
-        <w:t>27938</w:t>
-      </w:r>
-      <w:r>
-        <w:tab/>
-        <w:t>3rd party packages can break the tree</w:t>
+        <w:t>28179</w:t>
+      </w:r>
+      <w:r>
+        <w:tab/>
+        <w:t>4.5: Error in wlw manifest urls</w:t>
       </w:r>
     </w:p>
     <w:p>
@@ -2512,17 +2480,12 @@
         </w:numPr>
       </w:pPr>
       <w:r>
-        <w:t>27939</w:t>
-      </w:r>
-      <w:r>
-        <w:tab/>
-        <w:t xml:space="preserve">3rd party trees with no App reference can break </w:t>
-      </w:r>
-      <w:proofErr w:type="spellStart"/>
-      <w:r>
-        <w:t>Umbraco</w:t>
-      </w:r>
-      <w:proofErr w:type="spellEnd"/>
+        <w:t>28181</w:t>
+      </w:r>
+      <w:r>
+        <w:tab/>
+        <w:t>4.5 - wp api: Can't create new categories from live writer</w:t>
+      </w:r>
     </w:p>
     <w:p>
       <w:pPr>
@@ -2533,604 +2496,11 @@
         </w:numPr>
       </w:pPr>
       <w:r>
-        <w:t>28012</w:t>
-      </w:r>
-      <w:r>
-        <w:tab/>
-      </w:r>
-      <w:proofErr w:type="spellStart"/>
-      <w:r>
-        <w:t>getAllByEmail</w:t>
-      </w:r>
-      <w:proofErr w:type="spellEnd"/>
-      <w:r>
-        <w:t>(string email) causes crash</w:t>
-      </w:r>
-    </w:p>
-    <w:p>
-      <w:pPr>
-        <w:pStyle w:val="ListParagraph"/>
-        <w:numPr>
-          <w:ilvl w:val="0"/>
-          <w:numId w:val="37"/>
-        </w:numPr>
-      </w:pPr>
-      <w:r>
-        <w:t>28013</w:t>
-      </w:r>
-      <w:r>
-        <w:tab/>
-        <w:t xml:space="preserve">4.5 Deleting property of Document type gives SQL FK </w:t>
-      </w:r>
-      <w:proofErr w:type="spellStart"/>
-      <w:r>
-        <w:t>consraint</w:t>
-      </w:r>
-      <w:proofErr w:type="spellEnd"/>
-      <w:r>
-        <w:t xml:space="preserve"> error</w:t>
-      </w:r>
-    </w:p>
-    <w:p>
-      <w:pPr>
-        <w:pStyle w:val="ListParagraph"/>
-        <w:numPr>
-          <w:ilvl w:val="0"/>
-          <w:numId w:val="37"/>
-        </w:numPr>
-      </w:pPr>
-      <w:r>
-        <w:t>28017</w:t>
-      </w:r>
-      <w:r>
-        <w:tab/>
-        <w:t xml:space="preserve">Deleting Master Document Type (with inherited </w:t>
-      </w:r>
-      <w:proofErr w:type="spellStart"/>
-      <w:r>
-        <w:t>doctypes</w:t>
-      </w:r>
-      <w:proofErr w:type="spellEnd"/>
-      <w:r>
-        <w:t>) in 4.5 just displaying "Deleting</w:t>
-      </w:r>
-      <w:proofErr w:type="gramStart"/>
-      <w:r>
-        <w:t>.."</w:t>
-      </w:r>
-      <w:proofErr w:type="gramEnd"/>
-    </w:p>
-    <w:p>
-      <w:pPr>
-        <w:pStyle w:val="ListParagraph"/>
-        <w:numPr>
-          <w:ilvl w:val="0"/>
-          <w:numId w:val="37"/>
-        </w:numPr>
-      </w:pPr>
-      <w:r>
-        <w:t>28037</w:t>
-      </w:r>
-      <w:r>
-        <w:tab/>
-        <w:t>License Text in Install Wizard Needs Updating to MIT</w:t>
-      </w:r>
-    </w:p>
-    <w:p>
-      <w:pPr>
-        <w:pStyle w:val="ListParagraph"/>
-        <w:numPr>
-          <w:ilvl w:val="0"/>
-          <w:numId w:val="37"/>
-        </w:numPr>
-      </w:pPr>
-      <w:r>
-        <w:t>28044</w:t>
-      </w:r>
-      <w:r>
-        <w:tab/>
-        <w:t>Notification emails have wrong URLS for Edit Delete and Publish</w:t>
-      </w:r>
-    </w:p>
-    <w:p>
-      <w:pPr>
-        <w:pStyle w:val="ListParagraph"/>
-        <w:numPr>
-          <w:ilvl w:val="0"/>
-          <w:numId w:val="37"/>
-        </w:numPr>
-      </w:pPr>
-      <w:r>
-        <w:t>28048</w:t>
-      </w:r>
-      <w:r>
-        <w:tab/>
-      </w:r>
-      <w:proofErr w:type="spellStart"/>
-      <w:r>
-        <w:t>Linq</w:t>
-      </w:r>
-      <w:proofErr w:type="spellEnd"/>
-      <w:r>
-        <w:t xml:space="preserve"> to </w:t>
-      </w:r>
-      <w:proofErr w:type="spellStart"/>
-      <w:r>
-        <w:t>Umbraco</w:t>
-      </w:r>
-      <w:proofErr w:type="spellEnd"/>
-      <w:r>
-        <w:t xml:space="preserve"> file download links </w:t>
-      </w:r>
-      <w:proofErr w:type="spellStart"/>
-      <w:r>
-        <w:t>dont</w:t>
-      </w:r>
-      <w:proofErr w:type="spellEnd"/>
-      <w:r>
-        <w:t xml:space="preserve"> work</w:t>
-      </w:r>
-    </w:p>
-    <w:p>
-      <w:pPr>
-        <w:pStyle w:val="ListParagraph"/>
-        <w:numPr>
-          <w:ilvl w:val="0"/>
-          <w:numId w:val="37"/>
-        </w:numPr>
-      </w:pPr>
-      <w:r>
-        <w:t>28049</w:t>
-      </w:r>
-      <w:r>
-        <w:tab/>
-        <w:t xml:space="preserve">Validation on </w:t>
-      </w:r>
-      <w:proofErr w:type="spellStart"/>
-      <w:r>
-        <w:t>DocumentType</w:t>
-      </w:r>
-      <w:proofErr w:type="spellEnd"/>
-      <w:r>
-        <w:t xml:space="preserve"> </w:t>
-      </w:r>
-      <w:proofErr w:type="spellStart"/>
-      <w:r>
-        <w:t>Alaises</w:t>
-      </w:r>
-      <w:proofErr w:type="spellEnd"/>
-    </w:p>
-    <w:p>
-      <w:pPr>
-        <w:pStyle w:val="ListParagraph"/>
-        <w:numPr>
-          <w:ilvl w:val="0"/>
-          <w:numId w:val="37"/>
-        </w:numPr>
-      </w:pPr>
-      <w:r>
-        <w:t>28050</w:t>
-      </w:r>
-      <w:r>
-        <w:tab/>
-        <w:t xml:space="preserve">Include support for virtual </w:t>
-      </w:r>
-      <w:proofErr w:type="spellStart"/>
-      <w:r>
-        <w:t>urls</w:t>
-      </w:r>
-      <w:proofErr w:type="spellEnd"/>
-      <w:r>
-        <w:t xml:space="preserve"> in </w:t>
-      </w:r>
-      <w:proofErr w:type="spellStart"/>
-      <w:r>
-        <w:t>xslts</w:t>
-      </w:r>
-      <w:proofErr w:type="spellEnd"/>
-    </w:p>
-    <w:p>
-      <w:pPr>
-        <w:pStyle w:val="ListParagraph"/>
-        <w:numPr>
-          <w:ilvl w:val="0"/>
-          <w:numId w:val="37"/>
-        </w:numPr>
-      </w:pPr>
-      <w:r>
-        <w:t>28087</w:t>
-      </w:r>
-      <w:r>
-        <w:tab/>
-      </w:r>
-      <w:proofErr w:type="spellStart"/>
-      <w:r>
-        <w:t>umbraco</w:t>
-      </w:r>
-      <w:proofErr w:type="spellEnd"/>
-      <w:r>
-        <w:t xml:space="preserve"> 4.5: Sorting Media Nodes</w:t>
-      </w:r>
-    </w:p>
-    <w:p>
-      <w:pPr>
-        <w:pStyle w:val="ListParagraph"/>
-        <w:numPr>
-          <w:ilvl w:val="0"/>
-          <w:numId w:val="37"/>
-        </w:numPr>
-      </w:pPr>
-      <w:r>
-        <w:t>28091</w:t>
-      </w:r>
-      <w:r>
-        <w:tab/>
-      </w:r>
-      <w:proofErr w:type="spellStart"/>
-      <w:r>
-        <w:t>Umbraco</w:t>
-      </w:r>
-      <w:proofErr w:type="spellEnd"/>
-      <w:r>
-        <w:t xml:space="preserve"> 4.5: Unable to delete created package</w:t>
-      </w:r>
-    </w:p>
-    <w:p>
-      <w:pPr>
-        <w:pStyle w:val="ListParagraph"/>
-        <w:numPr>
-          <w:ilvl w:val="0"/>
-          <w:numId w:val="37"/>
-        </w:numPr>
-      </w:pPr>
-      <w:r>
-        <w:t>28111</w:t>
-      </w:r>
-      <w:r>
-        <w:tab/>
-        <w:t>Fail when deleting templates and deleting document type properties</w:t>
-      </w:r>
-    </w:p>
-    <w:p>
-      <w:pPr>
-        <w:pStyle w:val="ListParagraph"/>
-        <w:numPr>
-          <w:ilvl w:val="0"/>
-          <w:numId w:val="37"/>
-        </w:numPr>
-      </w:pPr>
-      <w:r>
-        <w:t>28114</w:t>
-      </w:r>
-      <w:r>
-        <w:tab/>
-      </w:r>
-      <w:proofErr w:type="spellStart"/>
-      <w:r>
-        <w:t>Umbraco</w:t>
-      </w:r>
-      <w:proofErr w:type="spellEnd"/>
-      <w:r>
-        <w:t xml:space="preserve"> 4.5 - </w:t>
-      </w:r>
-      <w:proofErr w:type="spellStart"/>
-      <w:r>
-        <w:t>tinymce</w:t>
-      </w:r>
-      <w:proofErr w:type="spellEnd"/>
-      <w:r>
-        <w:t xml:space="preserve"> insert image dimensions are incorrect</w:t>
-      </w:r>
-    </w:p>
-    <w:p>
-      <w:pPr>
-        <w:pStyle w:val="ListParagraph"/>
-        <w:numPr>
-          <w:ilvl w:val="0"/>
-          <w:numId w:val="37"/>
-        </w:numPr>
-      </w:pPr>
-      <w:r>
-        <w:t>28119</w:t>
-      </w:r>
-      <w:r>
-        <w:tab/>
-        <w:t>Unable to define a custom context menu icon for custom actions</w:t>
-      </w:r>
-    </w:p>
-    <w:p>
-      <w:pPr>
-        <w:pStyle w:val="ListParagraph"/>
-        <w:numPr>
-          <w:ilvl w:val="0"/>
-          <w:numId w:val="37"/>
-        </w:numPr>
-      </w:pPr>
-      <w:r>
-        <w:t>28122</w:t>
-      </w:r>
-      <w:r>
-        <w:tab/>
-      </w:r>
-      <w:proofErr w:type="spellStart"/>
-      <w:r>
-        <w:t>Umbraco</w:t>
-      </w:r>
-      <w:proofErr w:type="spellEnd"/>
-      <w:r>
-        <w:t xml:space="preserve"> 4.5: wrong link to media is added when using Word 2007 Life function</w:t>
-      </w:r>
-    </w:p>
-    <w:p>
-      <w:pPr>
-        <w:pStyle w:val="ListParagraph"/>
-        <w:numPr>
-          <w:ilvl w:val="0"/>
-          <w:numId w:val="37"/>
-        </w:numPr>
-      </w:pPr>
-      <w:r>
-        <w:t>28145</w:t>
-      </w:r>
-      <w:r>
-        <w:tab/>
-        <w:t xml:space="preserve">Tilde not resolving when using upload and media picker </w:t>
-      </w:r>
-      <w:proofErr w:type="spellStart"/>
-      <w:r>
-        <w:t>datatypes</w:t>
-      </w:r>
-      <w:proofErr w:type="spellEnd"/>
-    </w:p>
-    <w:p>
-      <w:pPr>
-        <w:pStyle w:val="ListParagraph"/>
-        <w:numPr>
-          <w:ilvl w:val="0"/>
-          <w:numId w:val="37"/>
-        </w:numPr>
-      </w:pPr>
-      <w:r>
-        <w:t>28147</w:t>
-      </w:r>
-      <w:r>
-        <w:tab/>
-      </w:r>
-      <w:proofErr w:type="spellStart"/>
-      <w:r>
-        <w:t>GetMedia</w:t>
-      </w:r>
-      <w:proofErr w:type="spellEnd"/>
-      <w:r>
-        <w:t xml:space="preserve"> returns </w:t>
-      </w:r>
-      <w:proofErr w:type="spellStart"/>
-      <w:r>
-        <w:t>documentElement</w:t>
-      </w:r>
-      <w:proofErr w:type="spellEnd"/>
-      <w:r>
-        <w:t xml:space="preserve"> not </w:t>
-      </w:r>
-      <w:proofErr w:type="spellStart"/>
-      <w:r>
-        <w:t>firstChild</w:t>
-      </w:r>
-      <w:proofErr w:type="spellEnd"/>
-      <w:r>
-        <w:t xml:space="preserve"> (v4.5)</w:t>
-      </w:r>
-    </w:p>
-    <w:p>
-      <w:pPr>
-        <w:pStyle w:val="ListParagraph"/>
-        <w:numPr>
-          <w:ilvl w:val="0"/>
-          <w:numId w:val="37"/>
-        </w:numPr>
-      </w:pPr>
-      <w:r>
-        <w:t>28154</w:t>
-      </w:r>
-      <w:r>
-        <w:tab/>
-      </w:r>
-      <w:proofErr w:type="spellStart"/>
-      <w:r>
-        <w:t>Umbraco.Library</w:t>
-      </w:r>
-      <w:proofErr w:type="spellEnd"/>
-      <w:r>
-        <w:t xml:space="preserve">: </w:t>
-      </w:r>
-      <w:proofErr w:type="spellStart"/>
-      <w:r>
-        <w:t>GetMember</w:t>
-      </w:r>
-      <w:proofErr w:type="spellEnd"/>
-      <w:r>
-        <w:t xml:space="preserve"> doesn't support new schema</w:t>
-      </w:r>
-    </w:p>
-    <w:p>
-      <w:pPr>
-        <w:pStyle w:val="ListParagraph"/>
-        <w:numPr>
-          <w:ilvl w:val="0"/>
-          <w:numId w:val="37"/>
-        </w:numPr>
-      </w:pPr>
-      <w:r>
-        <w:t>28155</w:t>
-      </w:r>
-      <w:r>
-        <w:tab/>
-        <w:t xml:space="preserve">XSLT </w:t>
-      </w:r>
-      <w:proofErr w:type="spellStart"/>
-      <w:r>
-        <w:t>Visualizer</w:t>
-      </w:r>
-      <w:proofErr w:type="spellEnd"/>
-      <w:r>
-        <w:t>: If no text is chosen, use whole template</w:t>
-      </w:r>
-    </w:p>
-    <w:p>
-      <w:pPr>
-        <w:pStyle w:val="ListParagraph"/>
-        <w:numPr>
-          <w:ilvl w:val="0"/>
-          <w:numId w:val="37"/>
-        </w:numPr>
-      </w:pPr>
-      <w:r>
-        <w:lastRenderedPageBreak/>
-        <w:t>28157</w:t>
-      </w:r>
-      <w:r>
-        <w:tab/>
-        <w:t xml:space="preserve">Thumbnails are not shown for medias in the back office if you're running in </w:t>
-      </w:r>
-      <w:proofErr w:type="spellStart"/>
-      <w:r>
-        <w:t>vir</w:t>
-      </w:r>
-      <w:proofErr w:type="spellEnd"/>
-      <w:r>
-        <w:t xml:space="preserve"> dir</w:t>
-      </w:r>
-    </w:p>
-    <w:p>
-      <w:pPr>
-        <w:pStyle w:val="ListParagraph"/>
-        <w:numPr>
-          <w:ilvl w:val="0"/>
-          <w:numId w:val="37"/>
-        </w:numPr>
-      </w:pPr>
-      <w:r>
-        <w:t>28158</w:t>
-      </w:r>
-      <w:r>
-        <w:tab/>
-        <w:t xml:space="preserve">Folder browser doesn't show images due to error with file lookup (caused by </w:t>
-      </w:r>
-      <w:proofErr w:type="spellStart"/>
-      <w:r>
-        <w:t>vir</w:t>
-      </w:r>
-      <w:proofErr w:type="spellEnd"/>
-      <w:r>
-        <w:t xml:space="preserve"> dir support)</w:t>
-      </w:r>
-    </w:p>
-    <w:p>
-      <w:pPr>
-        <w:pStyle w:val="ListParagraph"/>
-        <w:numPr>
-          <w:ilvl w:val="0"/>
-          <w:numId w:val="37"/>
-        </w:numPr>
-      </w:pPr>
-      <w:r>
-        <w:t>28176</w:t>
-      </w:r>
-      <w:r>
-        <w:tab/>
-      </w:r>
-      <w:proofErr w:type="spellStart"/>
-      <w:r>
-        <w:t>TinyMCE</w:t>
-      </w:r>
-      <w:proofErr w:type="spellEnd"/>
-      <w:r>
-        <w:t>: Media is not inserted correctly when using virtual directories</w:t>
-      </w:r>
-    </w:p>
-    <w:p>
-      <w:pPr>
-        <w:pStyle w:val="ListParagraph"/>
-        <w:numPr>
-          <w:ilvl w:val="0"/>
-          <w:numId w:val="37"/>
-        </w:numPr>
-      </w:pPr>
-      <w:r>
-        <w:t>28179</w:t>
-      </w:r>
-      <w:r>
-        <w:tab/>
-        <w:t xml:space="preserve">4.5: Error in </w:t>
-      </w:r>
-      <w:proofErr w:type="spellStart"/>
-      <w:r>
-        <w:t>wlw</w:t>
-      </w:r>
-      <w:proofErr w:type="spellEnd"/>
-      <w:r>
-        <w:t xml:space="preserve"> manifest </w:t>
-      </w:r>
-      <w:proofErr w:type="spellStart"/>
-      <w:r>
-        <w:t>urls</w:t>
-      </w:r>
-      <w:proofErr w:type="spellEnd"/>
-    </w:p>
-    <w:p>
-      <w:pPr>
-        <w:pStyle w:val="ListParagraph"/>
-        <w:numPr>
-          <w:ilvl w:val="0"/>
-          <w:numId w:val="37"/>
-        </w:numPr>
-      </w:pPr>
-      <w:r>
-        <w:t>28181</w:t>
-      </w:r>
-      <w:r>
-        <w:tab/>
-        <w:t xml:space="preserve">4.5 - </w:t>
-      </w:r>
-      <w:proofErr w:type="spellStart"/>
-      <w:r>
-        <w:t>wp</w:t>
-      </w:r>
-      <w:proofErr w:type="spellEnd"/>
-      <w:r>
-        <w:t xml:space="preserve"> </w:t>
-      </w:r>
-      <w:proofErr w:type="spellStart"/>
-      <w:r>
-        <w:t>api</w:t>
-      </w:r>
-      <w:proofErr w:type="spellEnd"/>
-      <w:r>
-        <w:t>: Can't create new categories from live writer</w:t>
-      </w:r>
-    </w:p>
-    <w:p>
-      <w:pPr>
-        <w:pStyle w:val="ListParagraph"/>
-        <w:numPr>
-          <w:ilvl w:val="0"/>
-          <w:numId w:val="37"/>
-        </w:numPr>
-      </w:pPr>
-      <w:r>
         <w:t>28190</w:t>
       </w:r>
       <w:r>
         <w:tab/>
-        <w:t>Continually See "Could not load file or assembly '</w:t>
-      </w:r>
-      <w:proofErr w:type="spellStart"/>
-      <w:r>
-        <w:t>Microsoft.Scripting</w:t>
-      </w:r>
-      <w:proofErr w:type="spellEnd"/>
-      <w:r>
-        <w:t>, Version=0.9.0.0" Error</w:t>
+        <w:t>Continually See "Could not load file or assembly 'Microsoft.Scripting, Version=0.9.0.0" Error</w:t>
       </w:r>
     </w:p>
     <w:p>
@@ -4420,6 +3790,119 @@
     </w:lvl>
   </w:abstractNum>
   <w:abstractNum w:abstractNumId="11">
+    <w:nsid w:val="365F25B4"/>
+    <w:multiLevelType w:val="hybridMultilevel"/>
+    <w:tmpl w:val="470AB7D6"/>
+    <w:lvl w:ilvl="0" w:tplc="04060001">
+      <w:start w:val="1"/>
+      <w:numFmt w:val="bullet"/>
+      <w:lvlText w:val=""/>
+      <w:lvlJc w:val="left"/>
+      <w:pPr>
+        <w:ind w:left="720" w:hanging="360"/>
+      </w:pPr>
+      <w:rPr>
+        <w:rFonts w:ascii="Symbol" w:hAnsi="Symbol" w:hint="default"/>
+      </w:rPr>
+    </w:lvl>
+    <w:lvl w:ilvl="1" w:tplc="04060003" w:tentative="1">
+      <w:start w:val="1"/>
+      <w:numFmt w:val="bullet"/>
+      <w:lvlText w:val="o"/>
+      <w:lvlJc w:val="left"/>
+      <w:pPr>
+        <w:ind w:left="1440" w:hanging="360"/>
+      </w:pPr>
+      <w:rPr>
+        <w:rFonts w:ascii="Courier New" w:hAnsi="Courier New" w:cs="Courier New" w:hint="default"/>
+      </w:rPr>
+    </w:lvl>
+    <w:lvl w:ilvl="2" w:tplc="04060005" w:tentative="1">
+      <w:start w:val="1"/>
+      <w:numFmt w:val="bullet"/>
+      <w:lvlText w:val=""/>
+      <w:lvlJc w:val="left"/>
+      <w:pPr>
+        <w:ind w:left="2160" w:hanging="360"/>
+      </w:pPr>
+      <w:rPr>
+        <w:rFonts w:ascii="Wingdings" w:hAnsi="Wingdings" w:hint="default"/>
+      </w:rPr>
+    </w:lvl>
+    <w:lvl w:ilvl="3" w:tplc="04060001" w:tentative="1">
+      <w:start w:val="1"/>
+      <w:numFmt w:val="bullet"/>
+      <w:lvlText w:val=""/>
+      <w:lvlJc w:val="left"/>
+      <w:pPr>
+        <w:ind w:left="2880" w:hanging="360"/>
+      </w:pPr>
+      <w:rPr>
+        <w:rFonts w:ascii="Symbol" w:hAnsi="Symbol" w:hint="default"/>
+      </w:rPr>
+    </w:lvl>
+    <w:lvl w:ilvl="4" w:tplc="04060003" w:tentative="1">
+      <w:start w:val="1"/>
+      <w:numFmt w:val="bullet"/>
+      <w:lvlText w:val="o"/>
+      <w:lvlJc w:val="left"/>
+      <w:pPr>
+        <w:ind w:left="3600" w:hanging="360"/>
+      </w:pPr>
+      <w:rPr>
+        <w:rFonts w:ascii="Courier New" w:hAnsi="Courier New" w:cs="Courier New" w:hint="default"/>
+      </w:rPr>
+    </w:lvl>
+    <w:lvl w:ilvl="5" w:tplc="04060005" w:tentative="1">
+      <w:start w:val="1"/>
+      <w:numFmt w:val="bullet"/>
+      <w:lvlText w:val=""/>
+      <w:lvlJc w:val="left"/>
+      <w:pPr>
+        <w:ind w:left="4320" w:hanging="360"/>
+      </w:pPr>
+      <w:rPr>
+        <w:rFonts w:ascii="Wingdings" w:hAnsi="Wingdings" w:hint="default"/>
+      </w:rPr>
+    </w:lvl>
+    <w:lvl w:ilvl="6" w:tplc="04060001" w:tentative="1">
+      <w:start w:val="1"/>
+      <w:numFmt w:val="bullet"/>
+      <w:lvlText w:val=""/>
+      <w:lvlJc w:val="left"/>
+      <w:pPr>
+        <w:ind w:left="5040" w:hanging="360"/>
+      </w:pPr>
+      <w:rPr>
+        <w:rFonts w:ascii="Symbol" w:hAnsi="Symbol" w:hint="default"/>
+      </w:rPr>
+    </w:lvl>
+    <w:lvl w:ilvl="7" w:tplc="04060003" w:tentative="1">
+      <w:start w:val="1"/>
+      <w:numFmt w:val="bullet"/>
+      <w:lvlText w:val="o"/>
+      <w:lvlJc w:val="left"/>
+      <w:pPr>
+        <w:ind w:left="5760" w:hanging="360"/>
+      </w:pPr>
+      <w:rPr>
+        <w:rFonts w:ascii="Courier New" w:hAnsi="Courier New" w:cs="Courier New" w:hint="default"/>
+      </w:rPr>
+    </w:lvl>
+    <w:lvl w:ilvl="8" w:tplc="04060005" w:tentative="1">
+      <w:start w:val="1"/>
+      <w:numFmt w:val="bullet"/>
+      <w:lvlText w:val=""/>
+      <w:lvlJc w:val="left"/>
+      <w:pPr>
+        <w:ind w:left="6480" w:hanging="360"/>
+      </w:pPr>
+      <w:rPr>
+        <w:rFonts w:ascii="Wingdings" w:hAnsi="Wingdings" w:hint="default"/>
+      </w:rPr>
+    </w:lvl>
+  </w:abstractNum>
+  <w:abstractNum w:abstractNumId="12">
     <w:nsid w:val="36B03C5F"/>
     <w:multiLevelType w:val="hybridMultilevel"/>
     <w:tmpl w:val="91B65FAE"/>
@@ -4531,7 +4014,7 @@
       </w:rPr>
     </w:lvl>
   </w:abstractNum>
-  <w:abstractNum w:abstractNumId="12">
+  <w:abstractNum w:abstractNumId="13">
     <w:nsid w:val="392C1757"/>
     <w:multiLevelType w:val="hybridMultilevel"/>
     <w:tmpl w:val="1E4468AC"/>
@@ -4644,7 +4127,7 @@
       </w:rPr>
     </w:lvl>
   </w:abstractNum>
-  <w:abstractNum w:abstractNumId="13">
+  <w:abstractNum w:abstractNumId="14">
     <w:nsid w:val="3B8F1016"/>
     <w:multiLevelType w:val="hybridMultilevel"/>
     <w:tmpl w:val="AD9CA538"/>
@@ -4757,7 +4240,7 @@
       </w:rPr>
     </w:lvl>
   </w:abstractNum>
-  <w:abstractNum w:abstractNumId="14">
+  <w:abstractNum w:abstractNumId="15">
     <w:nsid w:val="41785F2C"/>
     <w:multiLevelType w:val="hybridMultilevel"/>
     <w:tmpl w:val="C18EF4BE"/>
@@ -4870,7 +4353,7 @@
       </w:rPr>
     </w:lvl>
   </w:abstractNum>
-  <w:abstractNum w:abstractNumId="15">
+  <w:abstractNum w:abstractNumId="16">
     <w:nsid w:val="44D67DD8"/>
     <w:multiLevelType w:val="hybridMultilevel"/>
     <w:tmpl w:val="34BC6304"/>
@@ -4982,7 +4465,7 @@
       </w:rPr>
     </w:lvl>
   </w:abstractNum>
-  <w:abstractNum w:abstractNumId="16">
+  <w:abstractNum w:abstractNumId="17">
     <w:nsid w:val="455D38A0"/>
     <w:multiLevelType w:val="hybridMultilevel"/>
     <w:tmpl w:val="396C604E"/>
@@ -5094,7 +4577,7 @@
       </w:rPr>
     </w:lvl>
   </w:abstractNum>
-  <w:abstractNum w:abstractNumId="17">
+  <w:abstractNum w:abstractNumId="18">
     <w:nsid w:val="47926EAF"/>
     <w:multiLevelType w:val="hybridMultilevel"/>
     <w:tmpl w:val="EEBE9160"/>
@@ -5207,7 +4690,7 @@
       </w:rPr>
     </w:lvl>
   </w:abstractNum>
-  <w:abstractNum w:abstractNumId="18">
+  <w:abstractNum w:abstractNumId="19">
     <w:nsid w:val="48BD3A87"/>
     <w:multiLevelType w:val="hybridMultilevel"/>
     <w:tmpl w:val="22FEBCB2"/>
@@ -5320,7 +4803,7 @@
       </w:rPr>
     </w:lvl>
   </w:abstractNum>
-  <w:abstractNum w:abstractNumId="19">
+  <w:abstractNum w:abstractNumId="20">
     <w:nsid w:val="4FA24565"/>
     <w:multiLevelType w:val="hybridMultilevel"/>
     <w:tmpl w:val="DD966FBA"/>
@@ -5433,7 +4916,7 @@
       </w:rPr>
     </w:lvl>
   </w:abstractNum>
-  <w:abstractNum w:abstractNumId="20">
+  <w:abstractNum w:abstractNumId="21">
     <w:nsid w:val="50F22561"/>
     <w:multiLevelType w:val="hybridMultilevel"/>
     <w:tmpl w:val="69FC77C2"/>
@@ -5546,7 +5029,7 @@
       </w:rPr>
     </w:lvl>
   </w:abstractNum>
-  <w:abstractNum w:abstractNumId="21">
+  <w:abstractNum w:abstractNumId="22">
     <w:nsid w:val="541A236B"/>
     <w:multiLevelType w:val="hybridMultilevel"/>
     <w:tmpl w:val="CD6C32FE"/>
@@ -5659,7 +5142,7 @@
       </w:rPr>
     </w:lvl>
   </w:abstractNum>
-  <w:abstractNum w:abstractNumId="22">
+  <w:abstractNum w:abstractNumId="23">
     <w:nsid w:val="59013E2F"/>
     <w:multiLevelType w:val="hybridMultilevel"/>
     <w:tmpl w:val="814839D0"/>
@@ -5772,7 +5255,7 @@
       </w:rPr>
     </w:lvl>
   </w:abstractNum>
-  <w:abstractNum w:abstractNumId="23">
+  <w:abstractNum w:abstractNumId="24">
     <w:nsid w:val="5FF16E79"/>
     <w:multiLevelType w:val="hybridMultilevel"/>
     <w:tmpl w:val="DACA14F8"/>
@@ -5885,7 +5368,7 @@
       </w:rPr>
     </w:lvl>
   </w:abstractNum>
-  <w:abstractNum w:abstractNumId="24">
+  <w:abstractNum w:abstractNumId="25">
     <w:nsid w:val="62EF3C86"/>
     <w:multiLevelType w:val="hybridMultilevel"/>
     <w:tmpl w:val="4A90F4D2"/>
@@ -5997,7 +5480,7 @@
       </w:rPr>
     </w:lvl>
   </w:abstractNum>
-  <w:abstractNum w:abstractNumId="25">
+  <w:abstractNum w:abstractNumId="26">
     <w:nsid w:val="652B7336"/>
     <w:multiLevelType w:val="hybridMultilevel"/>
     <w:tmpl w:val="5E18525E"/>
@@ -6110,7 +5593,7 @@
       </w:rPr>
     </w:lvl>
   </w:abstractNum>
-  <w:abstractNum w:abstractNumId="26">
+  <w:abstractNum w:abstractNumId="27">
     <w:nsid w:val="687D49B8"/>
     <w:multiLevelType w:val="hybridMultilevel"/>
     <w:tmpl w:val="ADE005AC"/>
@@ -6227,28 +5710,28 @@
     <w:abstractNumId w:val="5"/>
   </w:num>
   <w:num w:numId="2">
-    <w:abstractNumId w:val="16"/>
+    <w:abstractNumId w:val="17"/>
   </w:num>
   <w:num w:numId="3">
-    <w:abstractNumId w:val="24"/>
+    <w:abstractNumId w:val="25"/>
   </w:num>
   <w:num w:numId="4">
-    <w:abstractNumId w:val="15"/>
+    <w:abstractNumId w:val="16"/>
   </w:num>
   <w:num w:numId="5">
     <w:abstractNumId w:val="0"/>
   </w:num>
   <w:num w:numId="6">
-    <w:abstractNumId w:val="18"/>
+    <w:abstractNumId w:val="19"/>
   </w:num>
   <w:num w:numId="7">
     <w:abstractNumId w:val="3"/>
   </w:num>
   <w:num w:numId="8">
-    <w:abstractNumId w:val="23"/>
+    <w:abstractNumId w:val="24"/>
   </w:num>
   <w:num w:numId="9">
-    <w:abstractNumId w:val="22"/>
+    <w:abstractNumId w:val="23"/>
   </w:num>
   <w:num w:numId="10">
     <w:abstractNumId w:val="9"/>
@@ -6257,34 +5740,34 @@
     <w:abstractNumId w:val="7"/>
   </w:num>
   <w:num w:numId="12">
-    <w:abstractNumId w:val="13"/>
+    <w:abstractNumId w:val="14"/>
   </w:num>
   <w:num w:numId="13">
-    <w:abstractNumId w:val="25"/>
+    <w:abstractNumId w:val="26"/>
   </w:num>
   <w:num w:numId="14">
+    <w:abstractNumId w:val="21"/>
+  </w:num>
+  <w:num w:numId="15">
+    <w:abstractNumId w:val="15"/>
+  </w:num>
+  <w:num w:numId="16">
     <w:abstractNumId w:val="20"/>
   </w:num>
-  <w:num w:numId="15">
-    <w:abstractNumId w:val="14"/>
-  </w:num>
-  <w:num w:numId="16">
-    <w:abstractNumId w:val="19"/>
-  </w:num>
   <w:num w:numId="17">
-    <w:abstractNumId w:val="21"/>
+    <w:abstractNumId w:val="22"/>
   </w:num>
   <w:num w:numId="18">
     <w:abstractNumId w:val="6"/>
   </w:num>
   <w:num w:numId="19">
-    <w:abstractNumId w:val="12"/>
+    <w:abstractNumId w:val="13"/>
   </w:num>
   <w:num w:numId="20">
     <w:abstractNumId w:val="10"/>
   </w:num>
   <w:num w:numId="21">
-    <w:abstractNumId w:val="26"/>
+    <w:abstractNumId w:val="27"/>
     <w:lvlOverride w:ilvl="0"/>
     <w:lvlOverride w:ilvl="1">
       <w:startOverride w:val="1"/>
@@ -6368,7 +5851,7 @@
     </w:lvlOverride>
   </w:num>
   <w:num w:numId="24">
-    <w:abstractNumId w:val="12"/>
+    <w:abstractNumId w:val="13"/>
     <w:lvlOverride w:ilvl="0"/>
     <w:lvlOverride w:ilvl="1">
       <w:startOverride w:val="1"/>
@@ -6396,7 +5879,7 @@
     </w:lvlOverride>
   </w:num>
   <w:num w:numId="25">
-    <w:abstractNumId w:val="25"/>
+    <w:abstractNumId w:val="26"/>
     <w:lvlOverride w:ilvl="0"/>
     <w:lvlOverride w:ilvl="1">
       <w:startOverride w:val="1"/>
@@ -6424,6 +5907,62 @@
     </w:lvlOverride>
   </w:num>
   <w:num w:numId="26">
+    <w:abstractNumId w:val="21"/>
+    <w:lvlOverride w:ilvl="0"/>
+    <w:lvlOverride w:ilvl="1">
+      <w:startOverride w:val="1"/>
+    </w:lvlOverride>
+    <w:lvlOverride w:ilvl="2">
+      <w:startOverride w:val="1"/>
+    </w:lvlOverride>
+    <w:lvlOverride w:ilvl="3">
+      <w:startOverride w:val="1"/>
+    </w:lvlOverride>
+    <w:lvlOverride w:ilvl="4">
+      <w:startOverride w:val="1"/>
+    </w:lvlOverride>
+    <w:lvlOverride w:ilvl="5">
+      <w:startOverride w:val="1"/>
+    </w:lvlOverride>
+    <w:lvlOverride w:ilvl="6">
+      <w:startOverride w:val="1"/>
+    </w:lvlOverride>
+    <w:lvlOverride w:ilvl="7">
+      <w:startOverride w:val="1"/>
+    </w:lvlOverride>
+    <w:lvlOverride w:ilvl="8">
+      <w:startOverride w:val="1"/>
+    </w:lvlOverride>
+  </w:num>
+  <w:num w:numId="27">
+    <w:abstractNumId w:val="15"/>
+    <w:lvlOverride w:ilvl="0"/>
+    <w:lvlOverride w:ilvl="1">
+      <w:startOverride w:val="1"/>
+    </w:lvlOverride>
+    <w:lvlOverride w:ilvl="2">
+      <w:startOverride w:val="1"/>
+    </w:lvlOverride>
+    <w:lvlOverride w:ilvl="3">
+      <w:startOverride w:val="1"/>
+    </w:lvlOverride>
+    <w:lvlOverride w:ilvl="4">
+      <w:startOverride w:val="1"/>
+    </w:lvlOverride>
+    <w:lvlOverride w:ilvl="5">
+      <w:startOverride w:val="1"/>
+    </w:lvlOverride>
+    <w:lvlOverride w:ilvl="6">
+      <w:startOverride w:val="1"/>
+    </w:lvlOverride>
+    <w:lvlOverride w:ilvl="7">
+      <w:startOverride w:val="1"/>
+    </w:lvlOverride>
+    <w:lvlOverride w:ilvl="8">
+      <w:startOverride w:val="1"/>
+    </w:lvlOverride>
+  </w:num>
+  <w:num w:numId="28">
     <w:abstractNumId w:val="20"/>
     <w:lvlOverride w:ilvl="0"/>
     <w:lvlOverride w:ilvl="1">
@@ -6451,64 +5990,8 @@
       <w:startOverride w:val="1"/>
     </w:lvlOverride>
   </w:num>
-  <w:num w:numId="27">
-    <w:abstractNumId w:val="14"/>
-    <w:lvlOverride w:ilvl="0"/>
-    <w:lvlOverride w:ilvl="1">
-      <w:startOverride w:val="1"/>
-    </w:lvlOverride>
-    <w:lvlOverride w:ilvl="2">
-      <w:startOverride w:val="1"/>
-    </w:lvlOverride>
-    <w:lvlOverride w:ilvl="3">
-      <w:startOverride w:val="1"/>
-    </w:lvlOverride>
-    <w:lvlOverride w:ilvl="4">
-      <w:startOverride w:val="1"/>
-    </w:lvlOverride>
-    <w:lvlOverride w:ilvl="5">
-      <w:startOverride w:val="1"/>
-    </w:lvlOverride>
-    <w:lvlOverride w:ilvl="6">
-      <w:startOverride w:val="1"/>
-    </w:lvlOverride>
-    <w:lvlOverride w:ilvl="7">
-      <w:startOverride w:val="1"/>
-    </w:lvlOverride>
-    <w:lvlOverride w:ilvl="8">
-      <w:startOverride w:val="1"/>
-    </w:lvlOverride>
-  </w:num>
-  <w:num w:numId="28">
-    <w:abstractNumId w:val="19"/>
-    <w:lvlOverride w:ilvl="0"/>
-    <w:lvlOverride w:ilvl="1">
-      <w:startOverride w:val="1"/>
-    </w:lvlOverride>
-    <w:lvlOverride w:ilvl="2">
-      <w:startOverride w:val="1"/>
-    </w:lvlOverride>
-    <w:lvlOverride w:ilvl="3">
-      <w:startOverride w:val="1"/>
-    </w:lvlOverride>
-    <w:lvlOverride w:ilvl="4">
-      <w:startOverride w:val="1"/>
-    </w:lvlOverride>
-    <w:lvlOverride w:ilvl="5">
-      <w:startOverride w:val="1"/>
-    </w:lvlOverride>
-    <w:lvlOverride w:ilvl="6">
-      <w:startOverride w:val="1"/>
-    </w:lvlOverride>
-    <w:lvlOverride w:ilvl="7">
-      <w:startOverride w:val="1"/>
-    </w:lvlOverride>
-    <w:lvlOverride w:ilvl="8">
-      <w:startOverride w:val="1"/>
-    </w:lvlOverride>
-  </w:num>
   <w:num w:numId="29">
-    <w:abstractNumId w:val="21"/>
+    <w:abstractNumId w:val="22"/>
     <w:lvlOverride w:ilvl="0"/>
     <w:lvlOverride w:ilvl="1">
       <w:startOverride w:val="1"/>
@@ -6564,19 +6047,19 @@
     </w:lvlOverride>
   </w:num>
   <w:num w:numId="31">
-    <w:abstractNumId w:val="26"/>
+    <w:abstractNumId w:val="27"/>
   </w:num>
   <w:num w:numId="32">
     <w:abstractNumId w:val="2"/>
   </w:num>
   <w:num w:numId="33">
-    <w:abstractNumId w:val="11"/>
+    <w:abstractNumId w:val="12"/>
   </w:num>
   <w:num w:numId="34">
     <w:abstractNumId w:val="1"/>
   </w:num>
   <w:num w:numId="35">
-    <w:abstractNumId w:val="11"/>
+    <w:abstractNumId w:val="12"/>
     <w:lvlOverride w:ilvl="0"/>
     <w:lvlOverride w:ilvl="1">
       <w:startOverride w:val="1"/>
@@ -6663,7 +6146,10 @@
     <w:abstractNumId w:val="4"/>
   </w:num>
   <w:num w:numId="39">
-    <w:abstractNumId w:val="17"/>
+    <w:abstractNumId w:val="18"/>
+  </w:num>
+  <w:num w:numId="40">
+    <w:abstractNumId w:val="11"/>
   </w:num>
 </w:numbering>
 </file>
@@ -7456,7 +6942,7 @@
 </file>
 
 <file path=customXml/itemProps1.xml><?xml version="1.0" encoding="utf-8"?>
-<ds:datastoreItem xmlns:ds="http://schemas.openxmlformats.org/officeDocument/2006/customXml" ds:itemID="{F1BC175A-2F3F-4437-BE9B-4983084AAD53}">
+<ds:datastoreItem xmlns:ds="http://schemas.openxmlformats.org/officeDocument/2006/customXml" ds:itemID="{E03EC356-C445-4C8E-A853-963233F788B1}">
   <ds:schemaRefs>
     <ds:schemaRef ds:uri="http://schemas.openxmlformats.org/officeDocument/2006/bibliography"/>
   </ds:schemaRefs>

</xml_diff>